<commit_message>
Document: Alghoritms and classes
git-svn-id: file:///J/repository/fondamenti1_consumiIdrici@49 05fd7df9-1aff-c842-a7be-554b73f46853
</commit_message>
<xml_diff>
--- a/documentazione.docx
+++ b/documentazione.docx
@@ -419,21 +419,493 @@
         <w:rPr>
           <w:lang w:val="it-IT"/>
         </w:rPr>
-        <w:t>Strutture dati</w:t>
-      </w:r>
-    </w:p>
-    <w:p>
-      <w:pPr>
-        <w:jc w:val="both"/>
-        <w:rPr>
-          <w:lang w:val="it-IT"/>
-        </w:rPr>
-      </w:pPr>
-      <w:r>
-        <w:rPr>
-          <w:lang w:val="it-IT"/>
-        </w:rPr>
-        <w:t>...</w:t>
+        <w:t>Classi e s</w:t>
+      </w:r>
+      <w:r>
+        <w:rPr>
+          <w:lang w:val="it-IT"/>
+        </w:rPr>
+        <w:t>trutture dati</w:t>
+      </w:r>
+    </w:p>
+    <w:p>
+      <w:pPr>
+        <w:jc w:val="both"/>
+        <w:rPr>
+          <w:lang w:val="it-IT"/>
+        </w:rPr>
+      </w:pPr>
+      <w:r>
+        <w:rPr>
+          <w:lang w:val="it-IT"/>
+        </w:rPr>
+        <w:t>Il programma è realizzato secondo il paradigma della programmazione a oggetti. Le classi realizzate sono:</w:t>
+      </w:r>
+    </w:p>
+    <w:p>
+      <w:pPr>
+        <w:pStyle w:val="Paragrafoelenco"/>
+        <w:numPr>
+          <w:ilvl w:val="0"/>
+          <w:numId w:val="6"/>
+        </w:numPr>
+        <w:jc w:val="both"/>
+        <w:rPr>
+          <w:lang w:val="it-IT"/>
+        </w:rPr>
+      </w:pPr>
+      <w:proofErr w:type="spellStart"/>
+      <w:r>
+        <w:rPr>
+          <w:lang w:val="it-IT"/>
+        </w:rPr>
+        <w:t>MainWindow</w:t>
+      </w:r>
+      <w:proofErr w:type="spellEnd"/>
+      <w:r>
+        <w:rPr>
+          <w:lang w:val="it-IT"/>
+        </w:rPr>
+        <w:t xml:space="preserve">: classe standard per la gestione dell'interfaccia grafica. Essendo il programma formato da una sola finestra è l'unica classe di questo tipo. Contiene tutte le interazioni con l'utente gestite in base agli eventi dell'interfaccia e richiama gli altri oggetti per la manipolazione e la lettura dei dati. Il suo metodo show()  viene invocato dal </w:t>
+      </w:r>
+      <w:proofErr w:type="spellStart"/>
+      <w:r>
+        <w:rPr>
+          <w:lang w:val="it-IT"/>
+        </w:rPr>
+        <w:t>main</w:t>
+      </w:r>
+      <w:proofErr w:type="spellEnd"/>
+      <w:r>
+        <w:rPr>
+          <w:lang w:val="it-IT"/>
+        </w:rPr>
+        <w:t>.</w:t>
+      </w:r>
+    </w:p>
+    <w:p>
+      <w:pPr>
+        <w:pStyle w:val="Paragrafoelenco"/>
+        <w:numPr>
+          <w:ilvl w:val="0"/>
+          <w:numId w:val="6"/>
+        </w:numPr>
+        <w:jc w:val="both"/>
+        <w:rPr>
+          <w:lang w:val="it-IT"/>
+        </w:rPr>
+      </w:pPr>
+      <w:proofErr w:type="spellStart"/>
+      <w:r>
+        <w:rPr>
+          <w:lang w:val="it-IT"/>
+        </w:rPr>
+        <w:t>InputFile</w:t>
+      </w:r>
+      <w:proofErr w:type="spellEnd"/>
+      <w:r>
+        <w:rPr>
+          <w:lang w:val="it-IT"/>
+        </w:rPr>
+        <w:t xml:space="preserve">: oggetto che rappresenta il file contenente i dati. Il suo metodo principale </w:t>
+      </w:r>
+      <w:proofErr w:type="spellStart"/>
+      <w:r>
+        <w:rPr>
+          <w:lang w:val="it-IT"/>
+        </w:rPr>
+        <w:t>read</w:t>
+      </w:r>
+      <w:proofErr w:type="spellEnd"/>
+      <w:r>
+        <w:rPr>
+          <w:lang w:val="it-IT"/>
+        </w:rPr>
+        <w:t>() consente di estrapolare dal file i dati in una struttura ideale per essere analizzati facilmente.</w:t>
+      </w:r>
+    </w:p>
+    <w:p>
+      <w:pPr>
+        <w:pStyle w:val="Paragrafoelenco"/>
+        <w:numPr>
+          <w:ilvl w:val="0"/>
+          <w:numId w:val="6"/>
+        </w:numPr>
+        <w:jc w:val="both"/>
+        <w:rPr>
+          <w:lang w:val="it-IT"/>
+        </w:rPr>
+      </w:pPr>
+      <w:proofErr w:type="spellStart"/>
+      <w:r>
+        <w:rPr>
+          <w:lang w:val="it-IT"/>
+        </w:rPr>
+        <w:t>Consumption</w:t>
+      </w:r>
+      <w:proofErr w:type="spellEnd"/>
+      <w:r>
+        <w:rPr>
+          <w:lang w:val="it-IT"/>
+        </w:rPr>
+        <w:t>: rappresenta una lettura di un contatore indipendentemente dall'utente cui viene associata. La parte privata contiene quindi solo data e valore della lettura. Sono implementati gli operatori di (</w:t>
+      </w:r>
+      <w:proofErr w:type="spellStart"/>
+      <w:r>
+        <w:rPr>
+          <w:lang w:val="it-IT"/>
+        </w:rPr>
+        <w:t>dis</w:t>
+      </w:r>
+      <w:proofErr w:type="spellEnd"/>
+      <w:r>
+        <w:rPr>
+          <w:lang w:val="it-IT"/>
+        </w:rPr>
+        <w:t>)uguaglianza e ordinamento.</w:t>
+      </w:r>
+      <w:r>
+        <w:rPr>
+          <w:lang w:val="it-IT"/>
+        </w:rPr>
+        <w:t xml:space="preserve"> Garantisce la correttezza dei dati.</w:t>
+      </w:r>
+    </w:p>
+    <w:p>
+      <w:pPr>
+        <w:pStyle w:val="Paragrafoelenco"/>
+        <w:numPr>
+          <w:ilvl w:val="0"/>
+          <w:numId w:val="6"/>
+        </w:numPr>
+        <w:jc w:val="both"/>
+        <w:rPr>
+          <w:lang w:val="it-IT"/>
+        </w:rPr>
+      </w:pPr>
+      <w:proofErr w:type="spellStart"/>
+      <w:r>
+        <w:rPr>
+          <w:lang w:val="it-IT"/>
+        </w:rPr>
+        <w:t>ConsumptionSet</w:t>
+      </w:r>
+      <w:proofErr w:type="spellEnd"/>
+      <w:r>
+        <w:rPr>
+          <w:lang w:val="it-IT"/>
+        </w:rPr>
+        <w:t xml:space="preserve">: basato sulla </w:t>
+      </w:r>
+      <w:proofErr w:type="spellStart"/>
+      <w:r>
+        <w:rPr>
+          <w:lang w:val="it-IT"/>
+        </w:rPr>
+        <w:t>std</w:t>
+      </w:r>
+      <w:proofErr w:type="spellEnd"/>
+      <w:r>
+        <w:rPr>
+          <w:lang w:val="it-IT"/>
+        </w:rPr>
+        <w:t xml:space="preserve">::set, rappresenta una collezione di </w:t>
+      </w:r>
+      <w:proofErr w:type="spellStart"/>
+      <w:r>
+        <w:rPr>
+          <w:lang w:val="it-IT"/>
+        </w:rPr>
+        <w:t>consumption</w:t>
+      </w:r>
+      <w:proofErr w:type="spellEnd"/>
+      <w:r>
+        <w:rPr>
+          <w:lang w:val="it-IT"/>
+        </w:rPr>
+        <w:t xml:space="preserve"> ordinate</w:t>
+      </w:r>
+      <w:r>
+        <w:rPr>
+          <w:lang w:val="it-IT"/>
+        </w:rPr>
+        <w:t xml:space="preserve">. Gestisce l'inserimento delle </w:t>
+      </w:r>
+      <w:proofErr w:type="spellStart"/>
+      <w:r>
+        <w:rPr>
+          <w:lang w:val="it-IT"/>
+        </w:rPr>
+        <w:t>consumption</w:t>
+      </w:r>
+      <w:proofErr w:type="spellEnd"/>
+      <w:r>
+        <w:rPr>
+          <w:lang w:val="it-IT"/>
+        </w:rPr>
+        <w:t xml:space="preserve"> nella collezione, garantendo la coerenza tra tutti i dati. Permette inoltre di calcolare i dati necessari alla realizzazione del programma.</w:t>
+      </w:r>
+    </w:p>
+    <w:p>
+      <w:pPr>
+        <w:pStyle w:val="Paragrafoelenco"/>
+        <w:numPr>
+          <w:ilvl w:val="0"/>
+          <w:numId w:val="6"/>
+        </w:numPr>
+        <w:jc w:val="both"/>
+        <w:rPr>
+          <w:lang w:val="it-IT"/>
+        </w:rPr>
+      </w:pPr>
+      <w:r>
+        <w:rPr>
+          <w:lang w:val="it-IT"/>
+        </w:rPr>
+        <w:t>Plot: rappresenta il grafico della parte di visualizzazione. Permette di disegnare e cancellare l'istogramma e di ottenere i valori minimo, medio e massimo.</w:t>
+      </w:r>
+    </w:p>
+    <w:p>
+      <w:pPr>
+        <w:pStyle w:val="Paragrafoelenco"/>
+        <w:numPr>
+          <w:ilvl w:val="0"/>
+          <w:numId w:val="6"/>
+        </w:numPr>
+        <w:jc w:val="both"/>
+        <w:rPr>
+          <w:lang w:val="it-IT"/>
+        </w:rPr>
+      </w:pPr>
+      <w:proofErr w:type="spellStart"/>
+      <w:r>
+        <w:rPr>
+          <w:lang w:val="it-IT"/>
+        </w:rPr>
+        <w:t>AvgTableModel</w:t>
+      </w:r>
+      <w:proofErr w:type="spellEnd"/>
+      <w:r>
+        <w:rPr>
+          <w:lang w:val="it-IT"/>
+        </w:rPr>
+        <w:t xml:space="preserve"> e </w:t>
+      </w:r>
+      <w:proofErr w:type="spellStart"/>
+      <w:r>
+        <w:rPr>
+          <w:lang w:val="it-IT"/>
+        </w:rPr>
+        <w:t>LeaksTableModel</w:t>
+      </w:r>
+      <w:proofErr w:type="spellEnd"/>
+      <w:r>
+        <w:rPr>
+          <w:lang w:val="it-IT"/>
+        </w:rPr>
+        <w:t xml:space="preserve">:  derivano dalla classe </w:t>
+      </w:r>
+      <w:proofErr w:type="spellStart"/>
+      <w:r>
+        <w:rPr>
+          <w:lang w:val="it-IT"/>
+        </w:rPr>
+        <w:t>QAbstractModel</w:t>
+      </w:r>
+      <w:proofErr w:type="spellEnd"/>
+      <w:r>
+        <w:rPr>
+          <w:lang w:val="it-IT"/>
+        </w:rPr>
+        <w:t xml:space="preserve"> e sono i modelli delle due tabelle che visualizzano gli utenti con perdite e devianti.</w:t>
+      </w:r>
+    </w:p>
+    <w:p>
+      <w:pPr>
+        <w:jc w:val="both"/>
+        <w:rPr>
+          <w:lang w:val="it-IT"/>
+        </w:rPr>
+      </w:pPr>
+      <w:r>
+        <w:rPr>
+          <w:lang w:val="it-IT"/>
+        </w:rPr>
+        <w:t xml:space="preserve">La struttura dati più importante del programma è quella che contiene tutti i dati ricavati dal file. </w:t>
+      </w:r>
+      <w:r>
+        <w:rPr>
+          <w:lang w:val="it-IT"/>
+        </w:rPr>
+        <w:t xml:space="preserve">È una </w:t>
+      </w:r>
+      <w:proofErr w:type="spellStart"/>
+      <w:r>
+        <w:rPr>
+          <w:lang w:val="it-IT"/>
+        </w:rPr>
+        <w:t>std</w:t>
+      </w:r>
+      <w:proofErr w:type="spellEnd"/>
+      <w:r>
+        <w:rPr>
+          <w:lang w:val="it-IT"/>
+        </w:rPr>
+        <w:t>::</w:t>
+      </w:r>
+      <w:proofErr w:type="spellStart"/>
+      <w:r>
+        <w:rPr>
+          <w:lang w:val="it-IT"/>
+        </w:rPr>
+        <w:t>map</w:t>
+      </w:r>
+      <w:proofErr w:type="spellEnd"/>
+      <w:r>
+        <w:rPr>
+          <w:lang w:val="it-IT"/>
+        </w:rPr>
+        <w:t>&lt;</w:t>
+      </w:r>
+      <w:proofErr w:type="spellStart"/>
+      <w:r>
+        <w:rPr>
+          <w:lang w:val="it-IT"/>
+        </w:rPr>
+        <w:t>QString</w:t>
+      </w:r>
+      <w:proofErr w:type="spellEnd"/>
+      <w:r>
+        <w:rPr>
+          <w:lang w:val="it-IT"/>
+        </w:rPr>
+        <w:t xml:space="preserve">, </w:t>
+      </w:r>
+      <w:proofErr w:type="spellStart"/>
+      <w:r>
+        <w:rPr>
+          <w:lang w:val="it-IT"/>
+        </w:rPr>
+        <w:t>ConsumptionSet</w:t>
+      </w:r>
+      <w:proofErr w:type="spellEnd"/>
+      <w:r>
+        <w:rPr>
+          <w:lang w:val="it-IT"/>
+        </w:rPr>
+        <w:t xml:space="preserve">&gt; che associa ad ogni </w:t>
+      </w:r>
+      <w:r>
+        <w:rPr>
+          <w:lang w:val="it-IT"/>
+        </w:rPr>
+        <w:t>codice utente (</w:t>
+      </w:r>
+      <w:proofErr w:type="spellStart"/>
+      <w:r>
+        <w:rPr>
+          <w:lang w:val="it-IT"/>
+        </w:rPr>
+        <w:t>QString</w:t>
+      </w:r>
+      <w:proofErr w:type="spellEnd"/>
+      <w:r>
+        <w:rPr>
+          <w:lang w:val="it-IT"/>
+        </w:rPr>
+        <w:t>) l'elenco di tutte le sue letture (</w:t>
+      </w:r>
+      <w:proofErr w:type="spellStart"/>
+      <w:r>
+        <w:rPr>
+          <w:lang w:val="it-IT"/>
+        </w:rPr>
+        <w:t>ConsumptionSet</w:t>
+      </w:r>
+      <w:proofErr w:type="spellEnd"/>
+      <w:r>
+        <w:rPr>
+          <w:lang w:val="it-IT"/>
+        </w:rPr>
+        <w:t xml:space="preserve">). Questa </w:t>
+      </w:r>
+      <w:r>
+        <w:rPr>
+          <w:lang w:val="it-IT"/>
+        </w:rPr>
+        <w:t>soluzione</w:t>
+      </w:r>
+      <w:r>
+        <w:rPr>
+          <w:lang w:val="it-IT"/>
+        </w:rPr>
+        <w:t xml:space="preserve"> semplifica </w:t>
+      </w:r>
+      <w:r>
+        <w:rPr>
+          <w:lang w:val="it-IT"/>
+        </w:rPr>
+        <w:t>la rappresentazione dei dati perché elimina ogni informazione non necessaria (il codice utente ripetuto ad ogni lettura) e li organizza in maniera strutturata e ne velocizza l'accesso perché le chiavi (codici utente) sono ordinati alfabeticamente e gli oggetti a cui si riferiscono (</w:t>
+      </w:r>
+      <w:proofErr w:type="spellStart"/>
+      <w:r>
+        <w:rPr>
+          <w:lang w:val="it-IT"/>
+        </w:rPr>
+        <w:t>ConsumptionSet</w:t>
+      </w:r>
+      <w:proofErr w:type="spellEnd"/>
+      <w:r>
+        <w:rPr>
+          <w:lang w:val="it-IT"/>
+        </w:rPr>
+        <w:t>) conte</w:t>
+      </w:r>
+      <w:r>
+        <w:rPr>
+          <w:lang w:val="it-IT"/>
+        </w:rPr>
+        <w:t>ngono al loro interno le letture</w:t>
+      </w:r>
+      <w:r>
+        <w:rPr>
+          <w:lang w:val="it-IT"/>
+        </w:rPr>
+        <w:t xml:space="preserve"> ordinate cronologicamente.</w:t>
+      </w:r>
+      <w:r>
+        <w:rPr>
+          <w:lang w:val="it-IT"/>
+        </w:rPr>
+        <w:t xml:space="preserve"> La </w:t>
+      </w:r>
+      <w:proofErr w:type="spellStart"/>
+      <w:r>
+        <w:rPr>
+          <w:lang w:val="it-IT"/>
+        </w:rPr>
+        <w:t>ConsumptionSet</w:t>
+      </w:r>
+      <w:proofErr w:type="spellEnd"/>
+      <w:r>
+        <w:rPr>
+          <w:lang w:val="it-IT"/>
+        </w:rPr>
+        <w:t xml:space="preserve"> sfrutta tutti i vantaggi della </w:t>
+      </w:r>
+      <w:proofErr w:type="spellStart"/>
+      <w:r>
+        <w:rPr>
+          <w:lang w:val="it-IT"/>
+        </w:rPr>
+        <w:t>std</w:t>
+      </w:r>
+      <w:proofErr w:type="spellEnd"/>
+      <w:r>
+        <w:rPr>
+          <w:lang w:val="it-IT"/>
+        </w:rPr>
+        <w:t>::set, in particolare l'ordinamento, estendendo le sue funzioni con quelle di calcolo dei consumi.</w:t>
       </w:r>
     </w:p>
     <w:p>
@@ -455,15 +927,675 @@
       <w:pPr>
         <w:jc w:val="both"/>
         <w:rPr>
-          <w:lang w:val="it-IT"/>
-        </w:rPr>
-      </w:pPr>
-      <w:r>
-        <w:rPr>
-          <w:lang w:val="it-IT"/>
-        </w:rPr>
-        <w:t>...</w:t>
-      </w:r>
+          <w:b/>
+          <w:i/>
+          <w:lang w:val="it-IT"/>
+        </w:rPr>
+      </w:pPr>
+      <w:proofErr w:type="spellStart"/>
+      <w:r>
+        <w:rPr>
+          <w:b/>
+          <w:i/>
+          <w:lang w:val="it-IT"/>
+        </w:rPr>
+        <w:t>InputFile</w:t>
+      </w:r>
+      <w:proofErr w:type="spellEnd"/>
+      <w:r>
+        <w:rPr>
+          <w:b/>
+          <w:i/>
+          <w:lang w:val="it-IT"/>
+        </w:rPr>
+        <w:t>::</w:t>
+      </w:r>
+      <w:proofErr w:type="spellStart"/>
+      <w:r>
+        <w:rPr>
+          <w:b/>
+          <w:i/>
+          <w:lang w:val="it-IT"/>
+        </w:rPr>
+        <w:t>read</w:t>
+      </w:r>
+      <w:proofErr w:type="spellEnd"/>
+      <w:r>
+        <w:rPr>
+          <w:b/>
+          <w:i/>
+          <w:lang w:val="it-IT"/>
+        </w:rPr>
+        <w:t xml:space="preserve">() : legge il file e produce una </w:t>
+      </w:r>
+      <w:proofErr w:type="spellStart"/>
+      <w:r>
+        <w:rPr>
+          <w:b/>
+          <w:i/>
+          <w:lang w:val="it-IT"/>
+        </w:rPr>
+        <w:t>std</w:t>
+      </w:r>
+      <w:proofErr w:type="spellEnd"/>
+      <w:r>
+        <w:rPr>
+          <w:b/>
+          <w:i/>
+          <w:lang w:val="it-IT"/>
+        </w:rPr>
+        <w:t>::</w:t>
+      </w:r>
+      <w:proofErr w:type="spellStart"/>
+      <w:r>
+        <w:rPr>
+          <w:b/>
+          <w:i/>
+          <w:lang w:val="it-IT"/>
+        </w:rPr>
+        <w:t>map</w:t>
+      </w:r>
+      <w:proofErr w:type="spellEnd"/>
+      <w:r>
+        <w:rPr>
+          <w:b/>
+          <w:i/>
+          <w:lang w:val="it-IT"/>
+        </w:rPr>
+        <w:t xml:space="preserve"> contenente i dati</w:t>
+      </w:r>
+    </w:p>
+    <w:p>
+      <w:pPr>
+        <w:jc w:val="both"/>
+        <w:rPr>
+          <w:lang w:val="it-IT"/>
+        </w:rPr>
+      </w:pPr>
+      <w:r>
+        <w:rPr>
+          <w:lang w:val="it-IT"/>
+        </w:rPr>
+        <w:t xml:space="preserve">Legge il file </w:t>
+      </w:r>
+      <w:proofErr w:type="spellStart"/>
+      <w:r>
+        <w:rPr>
+          <w:lang w:val="it-IT"/>
+        </w:rPr>
+        <w:t>csv</w:t>
+      </w:r>
+      <w:proofErr w:type="spellEnd"/>
+      <w:r>
+        <w:rPr>
+          <w:lang w:val="it-IT"/>
+        </w:rPr>
+        <w:t xml:space="preserve"> una riga alla volta, da cui ricava i tre parametri data, valore e codice utente. Utilizza i primi due per costruire un oggetto </w:t>
+      </w:r>
+      <w:proofErr w:type="spellStart"/>
+      <w:r>
+        <w:rPr>
+          <w:lang w:val="it-IT"/>
+        </w:rPr>
+        <w:t>Consumption</w:t>
+      </w:r>
+      <w:proofErr w:type="spellEnd"/>
+      <w:r>
+        <w:rPr>
+          <w:lang w:val="it-IT"/>
+        </w:rPr>
+        <w:t xml:space="preserve"> ed aggiunge quest'ultimo alla </w:t>
+      </w:r>
+      <w:proofErr w:type="spellStart"/>
+      <w:r>
+        <w:rPr>
+          <w:lang w:val="it-IT"/>
+        </w:rPr>
+        <w:t>ConsumptionSet</w:t>
+      </w:r>
+      <w:proofErr w:type="spellEnd"/>
+      <w:r>
+        <w:rPr>
+          <w:lang w:val="it-IT"/>
+        </w:rPr>
+        <w:t xml:space="preserve"> indicizzata nella mappa dalla chiave uguale al codice utente. Robusto ad errori causati da dati errati, può ignorare righe invalide chiedendo conferma all'utente.</w:t>
+      </w:r>
+    </w:p>
+    <w:p>
+      <w:pPr>
+        <w:jc w:val="both"/>
+        <w:rPr>
+          <w:b/>
+          <w:i/>
+          <w:lang w:val="it-IT"/>
+        </w:rPr>
+      </w:pPr>
+      <w:proofErr w:type="spellStart"/>
+      <w:r>
+        <w:rPr>
+          <w:b/>
+          <w:i/>
+          <w:lang w:val="it-IT"/>
+        </w:rPr>
+        <w:t>ConsumptionSet</w:t>
+      </w:r>
+      <w:proofErr w:type="spellEnd"/>
+      <w:r>
+        <w:rPr>
+          <w:b/>
+          <w:i/>
+          <w:lang w:val="it-IT"/>
+        </w:rPr>
+        <w:t>::</w:t>
+      </w:r>
+      <w:proofErr w:type="spellStart"/>
+      <w:r>
+        <w:rPr>
+          <w:b/>
+          <w:i/>
+          <w:lang w:val="it-IT"/>
+        </w:rPr>
+        <w:t>getLast</w:t>
+      </w:r>
+      <w:proofErr w:type="spellEnd"/>
+      <w:r>
+        <w:rPr>
+          <w:b/>
+          <w:i/>
+          <w:lang w:val="it-IT"/>
+        </w:rPr>
+        <w:t>() : restituisce il consumo totale dell'utente e la data di ultimo aggiornamento</w:t>
+      </w:r>
+    </w:p>
+    <w:p>
+      <w:pPr>
+        <w:jc w:val="both"/>
+        <w:rPr>
+          <w:lang w:val="it-IT"/>
+        </w:rPr>
+      </w:pPr>
+      <w:r>
+        <w:rPr>
+          <w:lang w:val="it-IT"/>
+        </w:rPr>
+        <w:t xml:space="preserve">Sfruttando l'ordinamento dei dati già descritto, il consumo totale e la sua data di lettura sono semplicemente l'ultima </w:t>
+      </w:r>
+      <w:proofErr w:type="spellStart"/>
+      <w:r>
+        <w:rPr>
+          <w:lang w:val="it-IT"/>
+        </w:rPr>
+        <w:t>Consumption</w:t>
+      </w:r>
+      <w:proofErr w:type="spellEnd"/>
+      <w:r>
+        <w:rPr>
+          <w:lang w:val="it-IT"/>
+        </w:rPr>
+        <w:t xml:space="preserve"> nella collezione di dati</w:t>
+      </w:r>
+    </w:p>
+    <w:p>
+      <w:pPr>
+        <w:jc w:val="both"/>
+        <w:rPr>
+          <w:b/>
+          <w:i/>
+          <w:lang w:val="it-IT"/>
+        </w:rPr>
+      </w:pPr>
+      <w:proofErr w:type="spellStart"/>
+      <w:r>
+        <w:rPr>
+          <w:b/>
+          <w:i/>
+          <w:lang w:val="it-IT"/>
+        </w:rPr>
+        <w:t>ConsumptionSet</w:t>
+      </w:r>
+      <w:proofErr w:type="spellEnd"/>
+      <w:r>
+        <w:rPr>
+          <w:b/>
+          <w:i/>
+          <w:lang w:val="it-IT"/>
+        </w:rPr>
+        <w:t>::</w:t>
+      </w:r>
+      <w:proofErr w:type="spellStart"/>
+      <w:r>
+        <w:rPr>
+          <w:b/>
+          <w:i/>
+          <w:lang w:val="it-IT"/>
+        </w:rPr>
+        <w:t>getConsAtDate</w:t>
+      </w:r>
+      <w:proofErr w:type="spellEnd"/>
+      <w:r>
+        <w:rPr>
+          <w:b/>
+          <w:i/>
+          <w:lang w:val="it-IT"/>
+        </w:rPr>
+        <w:t>(date) : restituisce il consumo in un momento preciso</w:t>
+      </w:r>
+    </w:p>
+    <w:p>
+      <w:pPr>
+        <w:jc w:val="both"/>
+        <w:rPr>
+          <w:lang w:val="it-IT"/>
+        </w:rPr>
+      </w:pPr>
+      <w:r>
+        <w:rPr>
+          <w:lang w:val="it-IT"/>
+        </w:rPr>
+        <w:t xml:space="preserve">I dati non garantiscono una continuità ed indicano solo il consumo totale solo in alcuni momenti. Nei periodi compresi tra due lettura l'andamento del consumo è ignoto e viene quindi considerato lineare. </w:t>
+      </w:r>
+      <w:r>
+        <w:rPr>
+          <w:lang w:val="it-IT"/>
+        </w:rPr>
+        <w:lastRenderedPageBreak/>
+        <w:t>Perciò, il consumo in un determinato momento è dato da una proporzione. Si cercano l'ultima registrazione precedente alla data richiesta e la prima successiva e la formula per calcolarlo è:</w:t>
+      </w:r>
+    </w:p>
+    <w:p>
+      <w:pPr>
+        <w:jc w:val="both"/>
+        <w:rPr>
+          <w:rFonts w:ascii="Courier New" w:eastAsia="Times New Roman" w:hAnsi="Courier New" w:cs="Courier New"/>
+          <w:sz w:val="20"/>
+          <w:szCs w:val="20"/>
+          <w:lang w:val="it-IT" w:eastAsia="it-IT" w:bidi="ar-SA"/>
+        </w:rPr>
+      </w:pPr>
+      <w:r>
+        <w:rPr>
+          <w:rFonts w:ascii="Courier New" w:eastAsia="Times New Roman" w:hAnsi="Courier New" w:cs="Courier New"/>
+          <w:sz w:val="20"/>
+          <w:szCs w:val="20"/>
+          <w:lang w:val="it-IT" w:eastAsia="it-IT" w:bidi="ar-SA"/>
+        </w:rPr>
+        <w:t>consumo a una data = (differenza di tempo tra le registrazioni più vicine) * (differenza di consumi tra le registrazioni più vicine) /</w:t>
+      </w:r>
+      <w:r>
+        <w:rPr>
+          <w:lang w:val="it-IT"/>
+        </w:rPr>
+        <w:t xml:space="preserve"> </w:t>
+      </w:r>
+      <w:r>
+        <w:rPr>
+          <w:rFonts w:ascii="Courier New" w:eastAsia="Times New Roman" w:hAnsi="Courier New" w:cs="Courier New"/>
+          <w:sz w:val="20"/>
+          <w:szCs w:val="20"/>
+          <w:lang w:val="it-IT" w:eastAsia="it-IT" w:bidi="ar-SA"/>
+        </w:rPr>
+        <w:t>(differenza di tempo tra la data e la registrazione precedente più vicina) + (consumo alla registrazione precedente più vicina)</w:t>
+      </w:r>
+    </w:p>
+    <w:p>
+      <w:pPr>
+        <w:jc w:val="both"/>
+        <w:rPr>
+          <w:rFonts w:ascii="Times New Roman" w:eastAsia="Times New Roman" w:hAnsi="Times New Roman" w:cs="Times New Roman"/>
+          <w:sz w:val="24"/>
+          <w:szCs w:val="24"/>
+          <w:lang w:val="it-IT" w:eastAsia="it-IT" w:bidi="ar-SA"/>
+        </w:rPr>
+      </w:pPr>
+      <w:r>
+        <w:rPr>
+          <w:rFonts w:ascii="Times New Roman" w:eastAsia="Times New Roman" w:hAnsi="Times New Roman" w:cs="Times New Roman"/>
+          <w:sz w:val="24"/>
+          <w:szCs w:val="24"/>
+          <w:lang w:val="it-IT" w:eastAsia="it-IT" w:bidi="ar-SA"/>
+        </w:rPr>
+        <w:t>Nel caso in cui non sia presente una registrazione successiva, significa che il consumo è rimasto invariato dall'ultima registrazione. Il consumo alla data richiesta è quindi lo stesso di quello dell'ultima lettura. Nel caso in cui manchi una lettura precedente vale il discorso inverso.</w:t>
+      </w:r>
+    </w:p>
+    <w:p>
+      <w:pPr>
+        <w:jc w:val="both"/>
+        <w:rPr>
+          <w:b/>
+          <w:i/>
+          <w:lang w:val="it-IT"/>
+        </w:rPr>
+      </w:pPr>
+      <w:proofErr w:type="spellStart"/>
+      <w:r>
+        <w:rPr>
+          <w:b/>
+          <w:i/>
+          <w:lang w:val="it-IT"/>
+        </w:rPr>
+        <w:t>ConsumptionSet</w:t>
+      </w:r>
+      <w:proofErr w:type="spellEnd"/>
+      <w:r>
+        <w:rPr>
+          <w:b/>
+          <w:i/>
+          <w:lang w:val="it-IT"/>
+        </w:rPr>
+        <w:t>::</w:t>
+      </w:r>
+      <w:proofErr w:type="spellStart"/>
+      <w:r>
+        <w:rPr>
+          <w:b/>
+          <w:i/>
+          <w:lang w:val="it-IT"/>
+        </w:rPr>
+        <w:t>getPeriodConsumption</w:t>
+      </w:r>
+      <w:proofErr w:type="spellEnd"/>
+      <w:r>
+        <w:rPr>
+          <w:b/>
+          <w:i/>
+          <w:lang w:val="it-IT"/>
+        </w:rPr>
+        <w:t xml:space="preserve">( </w:t>
+      </w:r>
+      <w:proofErr w:type="spellStart"/>
+      <w:r>
+        <w:rPr>
+          <w:b/>
+          <w:i/>
+          <w:lang w:val="it-IT"/>
+        </w:rPr>
+        <w:t>firstDate</w:t>
+      </w:r>
+      <w:proofErr w:type="spellEnd"/>
+      <w:r>
+        <w:rPr>
+          <w:b/>
+          <w:i/>
+          <w:lang w:val="it-IT"/>
+        </w:rPr>
+        <w:t xml:space="preserve">, </w:t>
+      </w:r>
+      <w:proofErr w:type="spellStart"/>
+      <w:r>
+        <w:rPr>
+          <w:b/>
+          <w:i/>
+          <w:lang w:val="it-IT"/>
+        </w:rPr>
+        <w:t>lastDate</w:t>
+      </w:r>
+      <w:proofErr w:type="spellEnd"/>
+      <w:r>
+        <w:rPr>
+          <w:b/>
+          <w:i/>
+          <w:lang w:val="it-IT"/>
+        </w:rPr>
+        <w:t>) : restituisce il consumo totale in un periodo</w:t>
+      </w:r>
+    </w:p>
+    <w:p>
+      <w:pPr>
+        <w:jc w:val="both"/>
+        <w:rPr>
+          <w:lang w:val="it-IT"/>
+        </w:rPr>
+      </w:pPr>
+      <w:r>
+        <w:rPr>
+          <w:lang w:val="it-IT"/>
+        </w:rPr>
+        <w:t>Semplicemente la differenza tra il consumo totale alla seconda data e il consumo totale alla prima data</w:t>
+      </w:r>
+      <w:r>
+        <w:rPr>
+          <w:lang w:val="it-IT"/>
+        </w:rPr>
+        <w:t>. Grazie ai controlli sull'inserimento dei dati non può risultare negativo.</w:t>
+      </w:r>
+    </w:p>
+    <w:p>
+      <w:pPr>
+        <w:jc w:val="both"/>
+        <w:rPr>
+          <w:b/>
+          <w:i/>
+          <w:lang w:val="it-IT"/>
+        </w:rPr>
+      </w:pPr>
+      <w:proofErr w:type="spellStart"/>
+      <w:r>
+        <w:rPr>
+          <w:b/>
+          <w:i/>
+          <w:lang w:val="it-IT"/>
+        </w:rPr>
+        <w:t>ConsumptionSet</w:t>
+      </w:r>
+      <w:proofErr w:type="spellEnd"/>
+      <w:r>
+        <w:rPr>
+          <w:b/>
+          <w:i/>
+          <w:lang w:val="it-IT"/>
+        </w:rPr>
+        <w:t>::</w:t>
+      </w:r>
+      <w:proofErr w:type="spellStart"/>
+      <w:r>
+        <w:rPr>
+          <w:b/>
+          <w:i/>
+          <w:lang w:val="it-IT"/>
+        </w:rPr>
+        <w:t>getHistogramData</w:t>
+      </w:r>
+      <w:proofErr w:type="spellEnd"/>
+      <w:r>
+        <w:rPr>
+          <w:b/>
+          <w:i/>
+          <w:lang w:val="it-IT"/>
+        </w:rPr>
+        <w:t xml:space="preserve">( </w:t>
+      </w:r>
+      <w:proofErr w:type="spellStart"/>
+      <w:r>
+        <w:rPr>
+          <w:b/>
+          <w:i/>
+          <w:lang w:val="it-IT"/>
+        </w:rPr>
+        <w:t>begin</w:t>
+      </w:r>
+      <w:proofErr w:type="spellEnd"/>
+      <w:r>
+        <w:rPr>
+          <w:b/>
+          <w:i/>
+          <w:lang w:val="it-IT"/>
+        </w:rPr>
+        <w:t xml:space="preserve">, end, </w:t>
+      </w:r>
+      <w:proofErr w:type="spellStart"/>
+      <w:r>
+        <w:rPr>
+          <w:b/>
+          <w:i/>
+          <w:lang w:val="it-IT"/>
+        </w:rPr>
+        <w:t>step</w:t>
+      </w:r>
+      <w:proofErr w:type="spellEnd"/>
+      <w:r>
+        <w:rPr>
+          <w:b/>
+          <w:i/>
+          <w:lang w:val="it-IT"/>
+        </w:rPr>
+        <w:t>) : restituisce i valori delle barre del grafico</w:t>
+      </w:r>
+    </w:p>
+    <w:p>
+      <w:pPr>
+        <w:jc w:val="both"/>
+        <w:rPr>
+          <w:lang w:val="it-IT"/>
+        </w:rPr>
+      </w:pPr>
+      <w:r>
+        <w:rPr>
+          <w:lang w:val="it-IT"/>
+        </w:rPr>
+        <w:t xml:space="preserve">Richiede un periodo di tempo ed uno </w:t>
+      </w:r>
+      <w:proofErr w:type="spellStart"/>
+      <w:r>
+        <w:rPr>
+          <w:lang w:val="it-IT"/>
+        </w:rPr>
+        <w:t>step</w:t>
+      </w:r>
+      <w:proofErr w:type="spellEnd"/>
+      <w:r>
+        <w:rPr>
+          <w:lang w:val="it-IT"/>
+        </w:rPr>
+        <w:t xml:space="preserve"> tra un intervallo e l'altro.</w:t>
+      </w:r>
+    </w:p>
+    <w:p>
+      <w:pPr>
+        <w:jc w:val="both"/>
+        <w:rPr>
+          <w:lang w:val="it-IT"/>
+        </w:rPr>
+      </w:pPr>
+      <w:r>
+        <w:rPr>
+          <w:lang w:val="it-IT"/>
+        </w:rPr>
+        <w:t>Per ogni intervallo calcola la differenza di consumi tra il suo inizio e la sua fine. Ad ogni iterazione il consumo alla fine di un intervallo diventa quello all'inizio dell'intervallo successivo. Ripete finché la data di inizio incrementata ogni volta non raggiunge la data di fine.</w:t>
+      </w:r>
+    </w:p>
+    <w:p>
+      <w:pPr>
+        <w:jc w:val="both"/>
+        <w:rPr>
+          <w:lang w:val="it-IT"/>
+        </w:rPr>
+      </w:pPr>
+      <w:r>
+        <w:rPr>
+          <w:lang w:val="it-IT"/>
+        </w:rPr>
+        <w:t>L'insieme dei consumi dei vari intervalli sono i valori delle barre del grafico.</w:t>
+      </w:r>
+    </w:p>
+    <w:p>
+      <w:pPr>
+        <w:jc w:val="both"/>
+        <w:rPr>
+          <w:b/>
+          <w:i/>
+          <w:lang w:val="it-IT"/>
+        </w:rPr>
+      </w:pPr>
+      <w:proofErr w:type="spellStart"/>
+      <w:r>
+        <w:rPr>
+          <w:b/>
+          <w:i/>
+          <w:lang w:val="it-IT"/>
+        </w:rPr>
+        <w:t>ConsumptionSet</w:t>
+      </w:r>
+      <w:proofErr w:type="spellEnd"/>
+      <w:r>
+        <w:rPr>
+          <w:b/>
+          <w:i/>
+          <w:lang w:val="it-IT"/>
+        </w:rPr>
+        <w:t>::</w:t>
+      </w:r>
+      <w:proofErr w:type="spellStart"/>
+      <w:r>
+        <w:rPr>
+          <w:b/>
+          <w:i/>
+          <w:lang w:val="it-IT"/>
+        </w:rPr>
+        <w:t>getNightLeaks</w:t>
+      </w:r>
+      <w:proofErr w:type="spellEnd"/>
+      <w:r>
+        <w:rPr>
+          <w:b/>
+          <w:i/>
+          <w:lang w:val="it-IT"/>
+        </w:rPr>
+        <w:t xml:space="preserve">( </w:t>
+      </w:r>
+      <w:proofErr w:type="spellStart"/>
+      <w:r>
+        <w:rPr>
+          <w:b/>
+          <w:i/>
+          <w:lang w:val="it-IT"/>
+        </w:rPr>
+        <w:t>threshold</w:t>
+      </w:r>
+      <w:proofErr w:type="spellEnd"/>
+      <w:r>
+        <w:rPr>
+          <w:b/>
+          <w:i/>
+          <w:lang w:val="it-IT"/>
+        </w:rPr>
+        <w:t>) : restituisce l'insieme di consumi notturni superiori alla soglia</w:t>
+      </w:r>
+    </w:p>
+    <w:p>
+      <w:pPr>
+        <w:jc w:val="both"/>
+        <w:rPr>
+          <w:lang w:val="it-IT"/>
+        </w:rPr>
+      </w:pPr>
+      <w:r>
+        <w:rPr>
+          <w:lang w:val="it-IT"/>
+        </w:rPr>
+        <w:t xml:space="preserve">Per ogni giorno del 2015 calcola il consumo nel periodo tra le 00:00 e le 05:00. Se tale consumo è superiore alla </w:t>
+      </w:r>
+      <w:proofErr w:type="spellStart"/>
+      <w:r>
+        <w:rPr>
+          <w:lang w:val="it-IT"/>
+        </w:rPr>
+        <w:t>threshold</w:t>
+      </w:r>
+      <w:proofErr w:type="spellEnd"/>
+      <w:r>
+        <w:rPr>
+          <w:lang w:val="it-IT"/>
+        </w:rPr>
+        <w:t xml:space="preserve"> lo aggiunge (insieme alla data di riferimento) alla lista delle possibili perdite notturne.</w:t>
+      </w:r>
+    </w:p>
+    <w:p>
+      <w:pPr>
+        <w:jc w:val="both"/>
+        <w:rPr>
+          <w:lang w:val="it-IT"/>
+        </w:rPr>
+      </w:pPr>
     </w:p>
     <w:p>
       <w:pPr>
@@ -604,6 +1736,119 @@
 <file path=word/numbering.xml><?xml version="1.0" encoding="utf-8"?>
 <w:numbering xmlns:ve="http://schemas.openxmlformats.org/markup-compatibility/2006" xmlns:o="urn:schemas-microsoft-com:office:office" xmlns:r="http://schemas.openxmlformats.org/officeDocument/2006/relationships" xmlns:m="http://schemas.openxmlformats.org/officeDocument/2006/math" xmlns:v="urn:schemas-microsoft-com:vml" xmlns:wp="http://schemas.openxmlformats.org/drawingml/2006/wordprocessingDrawing" xmlns:w10="urn:schemas-microsoft-com:office:word" xmlns:w="http://schemas.openxmlformats.org/wordprocessingml/2006/main" xmlns:wne="http://schemas.microsoft.com/office/word/2006/wordml">
   <w:abstractNum w:abstractNumId="0">
+    <w:nsid w:val="02FD5506"/>
+    <w:multiLevelType w:val="hybridMultilevel"/>
+    <w:tmpl w:val="29FCF450"/>
+    <w:lvl w:ilvl="0" w:tplc="04100001">
+      <w:start w:val="1"/>
+      <w:numFmt w:val="bullet"/>
+      <w:lvlText w:val=""/>
+      <w:lvlJc w:val="left"/>
+      <w:pPr>
+        <w:ind w:left="720" w:hanging="360"/>
+      </w:pPr>
+      <w:rPr>
+        <w:rFonts w:ascii="Symbol" w:hAnsi="Symbol" w:hint="default"/>
+      </w:rPr>
+    </w:lvl>
+    <w:lvl w:ilvl="1" w:tplc="04100003" w:tentative="1">
+      <w:start w:val="1"/>
+      <w:numFmt w:val="bullet"/>
+      <w:lvlText w:val="o"/>
+      <w:lvlJc w:val="left"/>
+      <w:pPr>
+        <w:ind w:left="1440" w:hanging="360"/>
+      </w:pPr>
+      <w:rPr>
+        <w:rFonts w:ascii="Courier New" w:hAnsi="Courier New" w:cs="Courier New" w:hint="default"/>
+      </w:rPr>
+    </w:lvl>
+    <w:lvl w:ilvl="2" w:tplc="04100005" w:tentative="1">
+      <w:start w:val="1"/>
+      <w:numFmt w:val="bullet"/>
+      <w:lvlText w:val=""/>
+      <w:lvlJc w:val="left"/>
+      <w:pPr>
+        <w:ind w:left="2160" w:hanging="360"/>
+      </w:pPr>
+      <w:rPr>
+        <w:rFonts w:ascii="Wingdings" w:hAnsi="Wingdings" w:hint="default"/>
+      </w:rPr>
+    </w:lvl>
+    <w:lvl w:ilvl="3" w:tplc="04100001" w:tentative="1">
+      <w:start w:val="1"/>
+      <w:numFmt w:val="bullet"/>
+      <w:lvlText w:val=""/>
+      <w:lvlJc w:val="left"/>
+      <w:pPr>
+        <w:ind w:left="2880" w:hanging="360"/>
+      </w:pPr>
+      <w:rPr>
+        <w:rFonts w:ascii="Symbol" w:hAnsi="Symbol" w:hint="default"/>
+      </w:rPr>
+    </w:lvl>
+    <w:lvl w:ilvl="4" w:tplc="04100003" w:tentative="1">
+      <w:start w:val="1"/>
+      <w:numFmt w:val="bullet"/>
+      <w:lvlText w:val="o"/>
+      <w:lvlJc w:val="left"/>
+      <w:pPr>
+        <w:ind w:left="3600" w:hanging="360"/>
+      </w:pPr>
+      <w:rPr>
+        <w:rFonts w:ascii="Courier New" w:hAnsi="Courier New" w:cs="Courier New" w:hint="default"/>
+      </w:rPr>
+    </w:lvl>
+    <w:lvl w:ilvl="5" w:tplc="04100005" w:tentative="1">
+      <w:start w:val="1"/>
+      <w:numFmt w:val="bullet"/>
+      <w:lvlText w:val=""/>
+      <w:lvlJc w:val="left"/>
+      <w:pPr>
+        <w:ind w:left="4320" w:hanging="360"/>
+      </w:pPr>
+      <w:rPr>
+        <w:rFonts w:ascii="Wingdings" w:hAnsi="Wingdings" w:hint="default"/>
+      </w:rPr>
+    </w:lvl>
+    <w:lvl w:ilvl="6" w:tplc="04100001" w:tentative="1">
+      <w:start w:val="1"/>
+      <w:numFmt w:val="bullet"/>
+      <w:lvlText w:val=""/>
+      <w:lvlJc w:val="left"/>
+      <w:pPr>
+        <w:ind w:left="5040" w:hanging="360"/>
+      </w:pPr>
+      <w:rPr>
+        <w:rFonts w:ascii="Symbol" w:hAnsi="Symbol" w:hint="default"/>
+      </w:rPr>
+    </w:lvl>
+    <w:lvl w:ilvl="7" w:tplc="04100003" w:tentative="1">
+      <w:start w:val="1"/>
+      <w:numFmt w:val="bullet"/>
+      <w:lvlText w:val="o"/>
+      <w:lvlJc w:val="left"/>
+      <w:pPr>
+        <w:ind w:left="5760" w:hanging="360"/>
+      </w:pPr>
+      <w:rPr>
+        <w:rFonts w:ascii="Courier New" w:hAnsi="Courier New" w:cs="Courier New" w:hint="default"/>
+      </w:rPr>
+    </w:lvl>
+    <w:lvl w:ilvl="8" w:tplc="04100005" w:tentative="1">
+      <w:start w:val="1"/>
+      <w:numFmt w:val="bullet"/>
+      <w:lvlText w:val=""/>
+      <w:lvlJc w:val="left"/>
+      <w:pPr>
+        <w:ind w:left="6480" w:hanging="360"/>
+      </w:pPr>
+      <w:rPr>
+        <w:rFonts w:ascii="Wingdings" w:hAnsi="Wingdings" w:hint="default"/>
+      </w:rPr>
+    </w:lvl>
+  </w:abstractNum>
+  <w:abstractNum w:abstractNumId="1">
     <w:nsid w:val="03BC00D9"/>
     <w:multiLevelType w:val="hybridMultilevel"/>
     <w:tmpl w:val="77C6725A"/>
@@ -716,7 +1961,7 @@
       </w:rPr>
     </w:lvl>
   </w:abstractNum>
-  <w:abstractNum w:abstractNumId="1">
+  <w:abstractNum w:abstractNumId="2">
     <w:nsid w:val="4210178B"/>
     <w:multiLevelType w:val="hybridMultilevel"/>
     <w:tmpl w:val="CF22E524"/>
@@ -829,7 +2074,7 @@
       </w:rPr>
     </w:lvl>
   </w:abstractNum>
-  <w:abstractNum w:abstractNumId="2">
+  <w:abstractNum w:abstractNumId="3">
     <w:nsid w:val="7DB54EAE"/>
     <w:multiLevelType w:val="multilevel"/>
     <w:tmpl w:val="1EAAAE36"/>
@@ -970,18 +2215,21 @@
     </w:lvl>
   </w:abstractNum>
   <w:num w:numId="1">
+    <w:abstractNumId w:val="3"/>
+  </w:num>
+  <w:num w:numId="2">
+    <w:abstractNumId w:val="3"/>
+  </w:num>
+  <w:num w:numId="3">
+    <w:abstractNumId w:val="3"/>
+  </w:num>
+  <w:num w:numId="4">
     <w:abstractNumId w:val="2"/>
   </w:num>
-  <w:num w:numId="2">
-    <w:abstractNumId w:val="2"/>
-  </w:num>
-  <w:num w:numId="3">
-    <w:abstractNumId w:val="2"/>
-  </w:num>
-  <w:num w:numId="4">
+  <w:num w:numId="5">
     <w:abstractNumId w:val="1"/>
   </w:num>
-  <w:num w:numId="5">
+  <w:num w:numId="6">
     <w:abstractNumId w:val="0"/>
   </w:num>
 </w:numbering>
@@ -1892,6 +3140,56 @@
     <w:pPr>
       <w:outlineLvl w:val="9"/>
     </w:pPr>
+  </w:style>
+  <w:style w:type="paragraph" w:styleId="PreformattatoHTML">
+    <w:name w:val="HTML Preformatted"/>
+    <w:basedOn w:val="Normale"/>
+    <w:link w:val="PreformattatoHTMLCarattere"/>
+    <w:uiPriority w:val="99"/>
+    <w:semiHidden/>
+    <w:unhideWhenUsed/>
+    <w:rsid w:val="00CC3E5D"/>
+    <w:pPr>
+      <w:tabs>
+        <w:tab w:val="left" w:pos="916"/>
+        <w:tab w:val="left" w:pos="1832"/>
+        <w:tab w:val="left" w:pos="2748"/>
+        <w:tab w:val="left" w:pos="3664"/>
+        <w:tab w:val="left" w:pos="4580"/>
+        <w:tab w:val="left" w:pos="5496"/>
+        <w:tab w:val="left" w:pos="6412"/>
+        <w:tab w:val="left" w:pos="7328"/>
+        <w:tab w:val="left" w:pos="8244"/>
+        <w:tab w:val="left" w:pos="9160"/>
+        <w:tab w:val="left" w:pos="10076"/>
+        <w:tab w:val="left" w:pos="10992"/>
+        <w:tab w:val="left" w:pos="11908"/>
+        <w:tab w:val="left" w:pos="12824"/>
+        <w:tab w:val="left" w:pos="13740"/>
+        <w:tab w:val="left" w:pos="14656"/>
+      </w:tabs>
+      <w:spacing w:after="0" w:line="240" w:lineRule="auto"/>
+    </w:pPr>
+    <w:rPr>
+      <w:rFonts w:ascii="Courier New" w:eastAsia="Times New Roman" w:hAnsi="Courier New" w:cs="Courier New"/>
+      <w:sz w:val="20"/>
+      <w:szCs w:val="20"/>
+      <w:lang w:val="it-IT" w:eastAsia="it-IT" w:bidi="ar-SA"/>
+    </w:rPr>
+  </w:style>
+  <w:style w:type="character" w:customStyle="1" w:styleId="PreformattatoHTMLCarattere">
+    <w:name w:val="Preformattato HTML Carattere"/>
+    <w:basedOn w:val="Carpredefinitoparagrafo"/>
+    <w:link w:val="PreformattatoHTML"/>
+    <w:uiPriority w:val="99"/>
+    <w:semiHidden/>
+    <w:rsid w:val="00CC3E5D"/>
+    <w:rPr>
+      <w:rFonts w:ascii="Courier New" w:eastAsia="Times New Roman" w:hAnsi="Courier New" w:cs="Courier New"/>
+      <w:sz w:val="20"/>
+      <w:szCs w:val="20"/>
+      <w:lang w:val="it-IT" w:eastAsia="it-IT" w:bidi="ar-SA"/>
+    </w:rPr>
   </w:style>
 </w:styles>
 </file>

</xml_diff>

<commit_message>
Query tab: undefined periods
git-svn-id: file:///J/repository/fondamenti1_consumiIdrici@52 05fd7df9-1aff-c842-a7be-554b73f46853
</commit_message>
<xml_diff>
--- a/documentazione.docx
+++ b/documentazione.docx
@@ -1206,35 +1206,335 @@
       <w:pPr>
         <w:jc w:val="both"/>
         <w:rPr>
-          <w:rFonts w:ascii="Courier New" w:eastAsia="Times New Roman" w:hAnsi="Courier New" w:cs="Courier New"/>
-          <w:sz w:val="20"/>
-          <w:szCs w:val="20"/>
-          <w:lang w:val="it-IT" w:eastAsia="it-IT" w:bidi="ar-SA"/>
-        </w:rPr>
-      </w:pPr>
-      <w:r>
-        <w:rPr>
-          <w:rFonts w:ascii="Courier New" w:eastAsia="Times New Roman" w:hAnsi="Courier New" w:cs="Courier New"/>
-          <w:sz w:val="20"/>
-          <w:szCs w:val="20"/>
-          <w:lang w:val="it-IT" w:eastAsia="it-IT" w:bidi="ar-SA"/>
-        </w:rPr>
-        <w:t>consumo a una data = (differenza di tempo tra le registrazioni più vicine) * (differenza di consumi tra le registrazioni più vicine) /</w:t>
-      </w:r>
-      <w:r>
-        <w:rPr>
-          <w:lang w:val="it-IT"/>
-        </w:rPr>
-        <w:t xml:space="preserve"> </w:t>
-      </w:r>
-      <w:r>
-        <w:rPr>
-          <w:rFonts w:ascii="Courier New" w:eastAsia="Times New Roman" w:hAnsi="Courier New" w:cs="Courier New"/>
-          <w:sz w:val="20"/>
-          <w:szCs w:val="20"/>
-          <w:lang w:val="it-IT" w:eastAsia="it-IT" w:bidi="ar-SA"/>
-        </w:rPr>
-        <w:t>(differenza di tempo tra la data e la registrazione precedente più vicina) + (consumo alla registrazione precedente più vicina)</w:t>
+          <w:lang w:val="it-IT"/>
+        </w:rPr>
+      </w:pPr>
+      <m:oMathPara>
+        <m:oMath>
+          <m:sSub>
+            <m:sSubPr>
+              <m:ctrlPr>
+                <w:rPr>
+                  <w:rFonts w:ascii="Cambria Math" w:hAnsi="Cambria Math"/>
+                  <w:i/>
+                  <w:lang w:val="it-IT"/>
+                </w:rPr>
+              </m:ctrlPr>
+            </m:sSubPr>
+            <m:e>
+              <m:r>
+                <w:rPr>
+                  <w:rFonts w:ascii="Cambria Math" w:hAnsi="Cambria Math"/>
+                  <w:lang w:val="it-IT"/>
+                </w:rPr>
+                <m:t>C</m:t>
+              </m:r>
+            </m:e>
+            <m:sub>
+              <m:r>
+                <w:rPr>
+                  <w:rFonts w:ascii="Cambria Math" w:hAnsi="Cambria Math"/>
+                  <w:lang w:val="it-IT"/>
+                </w:rPr>
+                <m:t>d</m:t>
+              </m:r>
+            </m:sub>
+          </m:sSub>
+          <m:r>
+            <w:rPr>
+              <w:rFonts w:ascii="Cambria Math" w:hAnsi="Cambria Math"/>
+              <w:lang w:val="it-IT"/>
+            </w:rPr>
+            <m:t xml:space="preserve">= </m:t>
+          </m:r>
+          <m:f>
+            <m:fPr>
+              <m:ctrlPr>
+                <w:rPr>
+                  <w:rFonts w:ascii="Cambria Math" w:hAnsi="Cambria Math"/>
+                  <w:i/>
+                  <w:lang w:val="it-IT"/>
+                </w:rPr>
+              </m:ctrlPr>
+            </m:fPr>
+            <m:num>
+              <m:r>
+                <w:rPr>
+                  <w:rFonts w:ascii="Cambria Math" w:hAnsi="Cambria Math"/>
+                  <w:lang w:val="it-IT"/>
+                </w:rPr>
+                <m:t>∆</m:t>
+              </m:r>
+              <m:sSub>
+                <m:sSubPr>
+                  <m:ctrlPr>
+                    <w:rPr>
+                      <w:rFonts w:ascii="Cambria Math" w:hAnsi="Cambria Math"/>
+                      <w:i/>
+                      <w:lang w:val="it-IT"/>
+                    </w:rPr>
+                  </m:ctrlPr>
+                </m:sSubPr>
+                <m:e>
+                  <m:r>
+                    <w:rPr>
+                      <w:rFonts w:ascii="Cambria Math" w:hAnsi="Cambria Math"/>
+                      <w:lang w:val="it-IT"/>
+                    </w:rPr>
+                    <m:t>t</m:t>
+                  </m:r>
+                </m:e>
+                <m:sub>
+                  <m:r>
+                    <w:rPr>
+                      <w:rFonts w:ascii="Cambria Math" w:hAnsi="Cambria Math"/>
+                      <w:lang w:val="it-IT"/>
+                    </w:rPr>
+                    <m:t>1</m:t>
+                  </m:r>
+                </m:sub>
+              </m:sSub>
+              <m:r>
+                <w:rPr>
+                  <w:rFonts w:ascii="Cambria Math" w:hAnsi="Cambria Math"/>
+                  <w:lang w:val="it-IT"/>
+                </w:rPr>
+                <m:t xml:space="preserve">* ∆c </m:t>
+              </m:r>
+            </m:num>
+            <m:den>
+              <m:r>
+                <w:rPr>
+                  <w:rFonts w:ascii="Cambria Math" w:hAnsi="Cambria Math"/>
+                  <w:lang w:val="it-IT"/>
+                </w:rPr>
+                <m:t>∆</m:t>
+              </m:r>
+              <m:sSub>
+                <m:sSubPr>
+                  <m:ctrlPr>
+                    <w:rPr>
+                      <w:rFonts w:ascii="Cambria Math" w:hAnsi="Cambria Math"/>
+                      <w:i/>
+                      <w:lang w:val="it-IT"/>
+                    </w:rPr>
+                  </m:ctrlPr>
+                </m:sSubPr>
+                <m:e>
+                  <m:r>
+                    <w:rPr>
+                      <w:rFonts w:ascii="Cambria Math" w:hAnsi="Cambria Math"/>
+                      <w:lang w:val="it-IT"/>
+                    </w:rPr>
+                    <m:t>t</m:t>
+                  </m:r>
+                </m:e>
+                <m:sub>
+                  <m:r>
+                    <w:rPr>
+                      <w:rFonts w:ascii="Cambria Math" w:hAnsi="Cambria Math"/>
+                      <w:lang w:val="it-IT"/>
+                    </w:rPr>
+                    <m:t>2</m:t>
+                  </m:r>
+                </m:sub>
+              </m:sSub>
+            </m:den>
+          </m:f>
+          <m:r>
+            <w:rPr>
+              <w:rFonts w:ascii="Cambria Math" w:hAnsi="Cambria Math"/>
+              <w:lang w:val="it-IT"/>
+            </w:rPr>
+            <m:t>+ C</m:t>
+          </m:r>
+        </m:oMath>
+      </m:oMathPara>
+    </w:p>
+    <w:p>
+      <w:pPr>
+        <w:jc w:val="both"/>
+        <w:rPr>
+          <w:lang w:val="it-IT"/>
+        </w:rPr>
+      </w:pPr>
+      <m:oMath>
+        <m:sSub>
+          <m:sSubPr>
+            <m:ctrlPr>
+              <w:rPr>
+                <w:rFonts w:ascii="Cambria Math" w:hAnsi="Cambria Math"/>
+                <w:i/>
+                <w:lang w:val="it-IT"/>
+              </w:rPr>
+            </m:ctrlPr>
+          </m:sSubPr>
+          <m:e>
+            <m:r>
+              <w:rPr>
+                <w:rFonts w:ascii="Cambria Math" w:hAnsi="Cambria Math"/>
+                <w:lang w:val="it-IT"/>
+              </w:rPr>
+              <m:t>C</m:t>
+            </m:r>
+          </m:e>
+          <m:sub>
+            <m:r>
+              <w:rPr>
+                <w:rFonts w:ascii="Cambria Math" w:hAnsi="Cambria Math"/>
+                <w:lang w:val="it-IT"/>
+              </w:rPr>
+              <m:t>d</m:t>
+            </m:r>
+          </m:sub>
+        </m:sSub>
+      </m:oMath>
+      <w:r>
+        <w:rPr>
+          <w:lang w:val="it-IT"/>
+        </w:rPr>
+        <w:t xml:space="preserve"> = consumo ad una data</w:t>
+      </w:r>
+    </w:p>
+    <w:p>
+      <w:pPr>
+        <w:jc w:val="both"/>
+        <w:rPr>
+          <w:lang w:val="it-IT"/>
+        </w:rPr>
+      </w:pPr>
+      <m:oMath>
+        <m:r>
+          <w:rPr>
+            <w:rFonts w:ascii="Cambria Math" w:hAnsi="Cambria Math"/>
+            <w:lang w:val="it-IT"/>
+          </w:rPr>
+          <m:t>∆</m:t>
+        </m:r>
+        <m:sSub>
+          <m:sSubPr>
+            <m:ctrlPr>
+              <w:rPr>
+                <w:rFonts w:ascii="Cambria Math" w:hAnsi="Cambria Math"/>
+                <w:i/>
+                <w:lang w:val="it-IT"/>
+              </w:rPr>
+            </m:ctrlPr>
+          </m:sSubPr>
+          <m:e>
+            <m:r>
+              <w:rPr>
+                <w:rFonts w:ascii="Cambria Math" w:hAnsi="Cambria Math"/>
+                <w:lang w:val="it-IT"/>
+              </w:rPr>
+              <m:t>t</m:t>
+            </m:r>
+          </m:e>
+          <m:sub>
+            <m:r>
+              <w:rPr>
+                <w:rFonts w:ascii="Cambria Math" w:hAnsi="Cambria Math"/>
+                <w:lang w:val="it-IT"/>
+              </w:rPr>
+              <m:t>1</m:t>
+            </m:r>
+          </m:sub>
+        </m:sSub>
+      </m:oMath>
+      <w:r>
+        <w:rPr>
+          <w:lang w:val="it-IT"/>
+        </w:rPr>
+        <w:t xml:space="preserve"> = differenza di tempo tra le registrazioni più vicine</w:t>
+      </w:r>
+    </w:p>
+    <w:p>
+      <w:pPr>
+        <w:jc w:val="both"/>
+        <w:rPr>
+          <w:lang w:val="it-IT"/>
+        </w:rPr>
+      </w:pPr>
+      <m:oMath>
+        <m:r>
+          <w:rPr>
+            <w:rFonts w:ascii="Cambria Math" w:hAnsi="Cambria Math"/>
+            <w:lang w:val="it-IT"/>
+          </w:rPr>
+          <m:t>∆c</m:t>
+        </m:r>
+      </m:oMath>
+      <w:r>
+        <w:rPr>
+          <w:lang w:val="it-IT"/>
+        </w:rPr>
+        <w:t xml:space="preserve"> = differenza di consumi tra le registrazioni più vicine</w:t>
+      </w:r>
+    </w:p>
+    <w:p>
+      <w:pPr>
+        <w:jc w:val="both"/>
+        <w:rPr>
+          <w:lang w:val="it-IT"/>
+        </w:rPr>
+      </w:pPr>
+      <m:oMath>
+        <m:r>
+          <w:rPr>
+            <w:rFonts w:ascii="Cambria Math" w:hAnsi="Cambria Math"/>
+            <w:lang w:val="it-IT"/>
+          </w:rPr>
+          <m:t>∆</m:t>
+        </m:r>
+        <m:sSub>
+          <m:sSubPr>
+            <m:ctrlPr>
+              <w:rPr>
+                <w:rFonts w:ascii="Cambria Math" w:hAnsi="Cambria Math"/>
+                <w:i/>
+                <w:lang w:val="it-IT"/>
+              </w:rPr>
+            </m:ctrlPr>
+          </m:sSubPr>
+          <m:e>
+            <m:r>
+              <w:rPr>
+                <w:rFonts w:ascii="Cambria Math" w:hAnsi="Cambria Math"/>
+                <w:lang w:val="it-IT"/>
+              </w:rPr>
+              <m:t>t</m:t>
+            </m:r>
+          </m:e>
+          <m:sub>
+            <m:r>
+              <w:rPr>
+                <w:rFonts w:ascii="Cambria Math" w:hAnsi="Cambria Math"/>
+                <w:lang w:val="it-IT"/>
+              </w:rPr>
+              <m:t>2</m:t>
+            </m:r>
+          </m:sub>
+        </m:sSub>
+      </m:oMath>
+      <w:r>
+        <w:rPr>
+          <w:lang w:val="it-IT"/>
+        </w:rPr>
+        <w:t xml:space="preserve"> = differenza di tempo tra la data cercata e la registrazione precedente più vicina</w:t>
+      </w:r>
+    </w:p>
+    <w:p>
+      <w:pPr>
+        <w:jc w:val="both"/>
+        <w:rPr>
+          <w:lang w:val="it-IT"/>
+        </w:rPr>
+      </w:pPr>
+      <w:r>
+        <w:rPr>
+          <w:lang w:val="it-IT"/>
+        </w:rPr>
+        <w:t>C = consumo alla registrazione precedente più vicina</w:t>
       </w:r>
     </w:p>
     <w:p>
@@ -1762,6 +2062,7 @@
           <w:i/>
           <w:lang w:val="it-IT"/>
         </w:rPr>
+        <w:lastRenderedPageBreak/>
         <w:t>ConsumptionSet</w:t>
       </w:r>
       <w:proofErr w:type="spellEnd"/>
@@ -1975,55 +2276,64 @@
         <w:rPr>
           <w:lang w:val="it-IT"/>
         </w:rPr>
-        <w:t xml:space="preserve">() e, nel caso in cui non </w:t>
-      </w:r>
+        <w:t xml:space="preserve">() e, nel caso in cui non vengano superati, la nuova </w:t>
+      </w:r>
+      <w:proofErr w:type="spellStart"/>
+      <w:r>
+        <w:rPr>
+          <w:lang w:val="it-IT"/>
+        </w:rPr>
+        <w:t>Consumption</w:t>
+      </w:r>
+      <w:proofErr w:type="spellEnd"/>
+      <w:r>
+        <w:rPr>
+          <w:lang w:val="it-IT"/>
+        </w:rPr>
+        <w:t xml:space="preserve"> non viene aggiunta. In caso di dati incoerenti vengono quindi scelti quindi inseriti per primi. Nel file consumption_all.csv questo avviene più volte anche in utenti diversi.</w:t>
+      </w:r>
+    </w:p>
+    <w:p>
+      <w:pPr>
+        <w:jc w:val="both"/>
+        <w:rPr>
+          <w:lang w:val="it-IT"/>
+        </w:rPr>
+      </w:pPr>
+      <w:r>
+        <w:rPr>
+          <w:lang w:val="it-IT"/>
+        </w:rPr>
+        <w:t>Qualche esempio in cui una lettura ha un consumo inferiore rispetto alla lettura precedente:</w:t>
+      </w:r>
+    </w:p>
+    <w:p>
+      <w:pPr>
+        <w:jc w:val="both"/>
+        <w:rPr>
+          <w:lang w:val="it-IT"/>
+        </w:rPr>
+        <w:sectPr>
+          <w:headerReference w:type="default" r:id="rId7"/>
+          <w:pgSz w:w="11906" w:h="16838"/>
+          <w:pgMar w:top="1417" w:right="1134" w:bottom="1134" w:left="1134" w:header="708" w:footer="708" w:gutter="0"/>
+          <w:cols w:space="708"/>
+          <w:docGrid w:linePitch="360"/>
+        </w:sectPr>
+      </w:pPr>
+    </w:p>
+    <w:p>
+      <w:pPr>
+        <w:jc w:val="both"/>
+        <w:rPr>
+          <w:lang w:val="it-IT"/>
+        </w:rPr>
+      </w:pPr>
       <w:r>
         <w:rPr>
           <w:lang w:val="it-IT"/>
         </w:rPr>
         <w:lastRenderedPageBreak/>
-        <w:t xml:space="preserve">vengano superati, la nuova </w:t>
-      </w:r>
-      <w:proofErr w:type="spellStart"/>
-      <w:r>
-        <w:rPr>
-          <w:lang w:val="it-IT"/>
-        </w:rPr>
-        <w:t>Consumption</w:t>
-      </w:r>
-      <w:proofErr w:type="spellEnd"/>
-      <w:r>
-        <w:rPr>
-          <w:lang w:val="it-IT"/>
-        </w:rPr>
-        <w:t xml:space="preserve"> non viene aggiunta. In caso di dati incoerenti vengono quindi scelti quindi inseriti per primi. Nel file consumption_all.csv questo avviene più volte anche in utenti diversi.</w:t>
-      </w:r>
-    </w:p>
-    <w:p>
-      <w:pPr>
-        <w:jc w:val="both"/>
-        <w:rPr>
-          <w:lang w:val="it-IT"/>
-        </w:rPr>
-      </w:pPr>
-      <w:r>
-        <w:rPr>
-          <w:lang w:val="it-IT"/>
-        </w:rPr>
-        <w:t>Qualche esempio in cui una lettura ha un consumo inferiore rispetto alla lettura precedente:</w:t>
-      </w:r>
-    </w:p>
-    <w:p>
-      <w:pPr>
-        <w:jc w:val="both"/>
-        <w:rPr>
-          <w:lang w:val="it-IT"/>
-        </w:rPr>
-      </w:pPr>
-      <w:r>
-        <w:rPr>
-          <w:lang w:val="it-IT"/>
-        </w:rPr>
         <w:t>"2015-05-28 20:00:00",45.099,16</w:t>
       </w:r>
     </w:p>
@@ -2162,18 +2472,17 @@
           <w:lang w:val="it-IT"/>
         </w:rPr>
       </w:pPr>
-    </w:p>
-    <w:p>
-      <w:pPr>
-        <w:jc w:val="both"/>
-        <w:rPr>
-          <w:lang w:val="it-IT"/>
-        </w:rPr>
-      </w:pPr>
-      <w:r>
-        <w:rPr>
-          <w:lang w:val="it-IT"/>
-        </w:rPr>
+      <w:r>
+        <w:rPr>
+          <w:lang w:val="it-IT"/>
+        </w:rPr>
+        <w:br w:type="column"/>
+      </w:r>
+      <w:r>
+        <w:rPr>
+          <w:lang w:val="it-IT"/>
+        </w:rPr>
+        <w:lastRenderedPageBreak/>
         <w:t>"2015-06-25 20:00:00",62.356,16</w:t>
       </w:r>
     </w:p>
@@ -2332,6 +2641,23 @@
         </w:rPr>
         <w:t xml:space="preserve"> </w:t>
       </w:r>
+    </w:p>
+    <w:p>
+      <w:pPr>
+        <w:jc w:val="both"/>
+        <w:rPr>
+          <w:b/>
+          <w:i/>
+          <w:lang w:val="it-IT"/>
+        </w:rPr>
+        <w:sectPr>
+          <w:type w:val="continuous"/>
+          <w:pgSz w:w="11906" w:h="16838"/>
+          <w:pgMar w:top="1417" w:right="1134" w:bottom="1134" w:left="1134" w:header="708" w:footer="708" w:gutter="0"/>
+          <w:cols w:num="2" w:space="708"/>
+          <w:docGrid w:linePitch="360"/>
+        </w:sectPr>
+      </w:pPr>
     </w:p>
     <w:p>
       <w:pPr>
@@ -2411,7 +2737,79 @@
         <w:rPr>
           <w:lang w:val="it-IT"/>
         </w:rPr>
-        <w:t>, però, può capitare che la prima e/o l'ultima settimana siano comprese solo parzialmente nel mese scelto. Per questo motivo quando viene scelta la visualizzazione settimanale si tratta in realtà di una visualizzazione del mese a giorni, i cui valori vengono però accorpati da lunedì (o dal primo giorno del mese per la prima settimana) a domenica (o all'ultimo giorno del mese per l'ultima). L'algoritmo che fa ciò è molto semplice: una volta ottenuti i dati della visualizzazione del mese per giorni, li scorre tutti e li somma fino a quando non raggiunge una domenica o la fine del mese; a quel punto memorizza la somma in un altro vettore, la azzera e ricomincia dal lunedì.</w:t>
+        <w:t xml:space="preserve">, però, può capitare che la prima e/o l'ultima settimana siano comprese solo parzialmente nel mese scelto. Per questo motivo quando viene scelta la visualizzazione settimanale si tratta in realtà di una visualizzazione del mese a giorni, i cui valori vengono però accorpati da lunedì (o dal primo giorno del mese per la prima settimana) a domenica (o all'ultimo giorno del mese per l'ultima). L'algoritmo che fa ciò è molto semplice: una volta ottenuti i dati della visualizzazione del mese per giorni, li scorre tutti e li somma fino a quando non raggiunge una </w:t>
+      </w:r>
+      <w:r>
+        <w:rPr>
+          <w:lang w:val="it-IT"/>
+        </w:rPr>
+        <w:lastRenderedPageBreak/>
+        <w:t>domenica o la fine del mese; a quel punto memorizza la somma in un altro vettore, la azzera e ricomincia dal lunedì.</w:t>
+      </w:r>
+    </w:p>
+    <w:p>
+      <w:pPr>
+        <w:jc w:val="both"/>
+        <w:rPr>
+          <w:b/>
+          <w:i/>
+          <w:lang w:val="it-IT"/>
+        </w:rPr>
+      </w:pPr>
+      <w:r>
+        <w:rPr>
+          <w:b/>
+          <w:i/>
+          <w:lang w:val="it-IT"/>
+        </w:rPr>
+        <w:t>Interrogazione - periodi non definiti</w:t>
+      </w:r>
+    </w:p>
+    <w:p>
+      <w:pPr>
+        <w:jc w:val="both"/>
+        <w:rPr>
+          <w:lang w:val="it-IT"/>
+        </w:rPr>
+      </w:pPr>
+      <w:r>
+        <w:rPr>
+          <w:lang w:val="it-IT"/>
+        </w:rPr>
+        <w:t>Nella parte di interrogazione vengono mostrati i valori medi di consumo orario, giornaliero, settimanale e mensile di un determinato utente in un determinato periodo.</w:t>
+      </w:r>
+    </w:p>
+    <w:p>
+      <w:pPr>
+        <w:jc w:val="both"/>
+        <w:rPr>
+          <w:lang w:val="it-IT"/>
+        </w:rPr>
+      </w:pPr>
+      <w:r>
+        <w:rPr>
+          <w:lang w:val="it-IT"/>
+        </w:rPr>
+        <w:t xml:space="preserve">Il periodo è indicato dall'utente tramite due date, entrambe </w:t>
+      </w:r>
+      <w:r>
+        <w:rPr>
+          <w:u w:val="single"/>
+          <w:lang w:val="it-IT"/>
+        </w:rPr>
+        <w:t>comprese</w:t>
+      </w:r>
+      <w:r>
+        <w:rPr>
+          <w:lang w:val="it-IT"/>
+        </w:rPr>
+        <w:t xml:space="preserve"> nel periodo, che viene considerato partire dalle 00:00 e finire alle 23:59 della seconda data. Per questo motivo è possibile inserire la stessa data nei due controlli: il periodo in questione sarà il giorno indicato. Non essendo possibile, invece, scegliere periodi di durata inferiore alle 24 ore, sia il consumo medio orario sia quello giornaliero sono sempre definiti.</w:t>
+      </w:r>
+      <w:r>
+        <w:rPr>
+          <w:lang w:val="it-IT"/>
+        </w:rPr>
+        <w:t xml:space="preserve"> Il consumo settimanale è considerato definito quando tra le due date è passata almeno una settimana. Ciò si verifica in due casi: le due date appartengono alla stessa settimana e sono rispettivamente lunedì e domenica (il periodo in questione è una settimana esatta), oppure le due date appartengono a due settimane diverse (può esserci un numero variabile di settimane intere comprese nel mezzo, anche 0, e le settimane a cui appartengono le due date possono essere incluse solo parzialmente). Per il consumo mensile vale lo stesso discorso: è definito quando le date appartengono a mesi diversi o quando appartengono allo stesso mese e siano il primo e l'ultimo giorno del mese.</w:t>
       </w:r>
     </w:p>
     <w:p>
@@ -2669,6 +3067,7 @@
         <w:rPr>
           <w:lang w:val="it-IT"/>
         </w:rPr>
+        <w:lastRenderedPageBreak/>
         <w:t xml:space="preserve">Si è evitato di causare </w:t>
       </w:r>
       <w:proofErr w:type="spellStart"/>
@@ -2771,7 +3170,7 @@
       </w:r>
     </w:p>
     <w:sectPr>
-      <w:headerReference w:type="default" r:id="rId7"/>
+      <w:type w:val="continuous"/>
       <w:pgSz w:w="11906" w:h="16838"/>
       <w:pgMar w:top="1417" w:right="1134" w:bottom="1134" w:left="1134" w:header="708" w:footer="708" w:gutter="0"/>
       <w:cols w:space="708"/>
@@ -4420,6 +4819,46 @@
       <w:sz w:val="20"/>
       <w:szCs w:val="20"/>
       <w:lang w:val="it-IT" w:eastAsia="it-IT" w:bidi="ar-SA"/>
+    </w:rPr>
+  </w:style>
+  <w:style w:type="character" w:styleId="Testosegnaposto">
+    <w:name w:val="Placeholder Text"/>
+    <w:basedOn w:val="Carpredefinitoparagrafo"/>
+    <w:uiPriority w:val="99"/>
+    <w:semiHidden/>
+    <w:rsid w:val="00A91028"/>
+    <w:rPr>
+      <w:color w:val="808080"/>
+    </w:rPr>
+  </w:style>
+  <w:style w:type="paragraph" w:styleId="Testofumetto">
+    <w:name w:val="Balloon Text"/>
+    <w:basedOn w:val="Normale"/>
+    <w:link w:val="TestofumettoCarattere"/>
+    <w:uiPriority w:val="99"/>
+    <w:semiHidden/>
+    <w:unhideWhenUsed/>
+    <w:rsid w:val="00A91028"/>
+    <w:pPr>
+      <w:spacing w:after="0" w:line="240" w:lineRule="auto"/>
+    </w:pPr>
+    <w:rPr>
+      <w:rFonts w:ascii="Tahoma" w:hAnsi="Tahoma" w:cs="Tahoma"/>
+      <w:sz w:val="16"/>
+      <w:szCs w:val="16"/>
+    </w:rPr>
+  </w:style>
+  <w:style w:type="character" w:customStyle="1" w:styleId="TestofumettoCarattere">
+    <w:name w:val="Testo fumetto Carattere"/>
+    <w:basedOn w:val="Carpredefinitoparagrafo"/>
+    <w:link w:val="Testofumetto"/>
+    <w:uiPriority w:val="99"/>
+    <w:semiHidden/>
+    <w:rsid w:val="00A91028"/>
+    <w:rPr>
+      <w:rFonts w:ascii="Tahoma" w:hAnsi="Tahoma" w:cs="Tahoma"/>
+      <w:sz w:val="16"/>
+      <w:szCs w:val="16"/>
     </w:rPr>
   </w:style>
 </w:styles>

</xml_diff>

<commit_message>
Fixed tick bug and deviant users table problem project document
git-svn-id: file:///J/repository/fondamenti1_consumiIdrici@54 05fd7df9-1aff-c842-a7be-554b73f46853
</commit_message>
<xml_diff>
--- a/documentazione.docx
+++ b/documentazione.docx
@@ -1299,14 +1299,7 @@
                   <w:rFonts w:ascii="Cambria Math" w:hAnsi="Cambria Math"/>
                   <w:lang w:val="it-IT"/>
                 </w:rPr>
-                <m:t>∙</m:t>
-              </m:r>
-              <m:r>
-                <w:rPr>
-                  <w:rFonts w:ascii="Cambria Math" w:hAnsi="Cambria Math"/>
-                  <w:lang w:val="it-IT"/>
-                </w:rPr>
-                <m:t xml:space="preserve"> ∆c </m:t>
+                <m:t xml:space="preserve">∙ ∆c </m:t>
               </m:r>
             </m:num>
             <m:den>
@@ -3554,6 +3547,7 @@
     </w:p>
     <w:p>
       <w:pPr>
+        <w:jc w:val="both"/>
         <w:rPr>
           <w:b/>
           <w:i/>
@@ -3599,7 +3593,13 @@
         <w:rPr>
           <w:lang w:val="it-IT"/>
         </w:rPr>
-        <w:t>Varie modalità di visualizzazione dell'istogramma</w:t>
+        <w:t>Le diverse</w:t>
+      </w:r>
+      <w:r>
+        <w:rPr>
+          <w:lang w:val="it-IT"/>
+        </w:rPr>
+        <w:t xml:space="preserve"> modalità di visualizzazione dell'istogramma</w:t>
       </w:r>
     </w:p>
     <w:p>
@@ -3620,7 +3620,7 @@
         </w:rPr>
         <w:drawing>
           <wp:inline distT="0" distB="0" distL="0" distR="0">
-            <wp:extent cx="6120130" cy="4656473"/>
+            <wp:extent cx="5394674" cy="4104513"/>
             <wp:effectExtent l="19050" t="0" r="0" b="0"/>
             <wp:docPr id="24" name="Immagine 24"/>
             <wp:cNvGraphicFramePr>
@@ -3645,7 +3645,7 @@
                   <pic:spPr bwMode="auto">
                     <a:xfrm>
                       <a:off x="0" y="0"/>
-                      <a:ext cx="6120130" cy="4656473"/>
+                      <a:ext cx="5394674" cy="4104513"/>
                     </a:xfrm>
                     <a:prstGeom prst="rect">
                       <a:avLst/>
@@ -3681,10 +3681,9 @@
           <w:noProof/>
           <w:lang w:val="it-IT" w:eastAsia="it-IT" w:bidi="ar-SA"/>
         </w:rPr>
-        <w:lastRenderedPageBreak/>
         <w:drawing>
           <wp:inline distT="0" distB="0" distL="0" distR="0">
-            <wp:extent cx="6120130" cy="4656473"/>
+            <wp:extent cx="5394674" cy="4104513"/>
             <wp:effectExtent l="19050" t="0" r="0" b="0"/>
             <wp:docPr id="27" name="Immagine 27"/>
             <wp:cNvGraphicFramePr>
@@ -3709,7 +3708,7 @@
                   <pic:spPr bwMode="auto">
                     <a:xfrm>
                       <a:off x="0" y="0"/>
-                      <a:ext cx="6120130" cy="4656473"/>
+                      <a:ext cx="5394674" cy="4104513"/>
                     </a:xfrm>
                     <a:prstGeom prst="rect">
                       <a:avLst/>
@@ -3728,6 +3727,16 @@
           </wp:inline>
         </w:drawing>
       </w:r>
+    </w:p>
+    <w:p>
+      <w:pPr>
+        <w:jc w:val="both"/>
+        <w:rPr>
+          <w:b/>
+          <w:i/>
+          <w:lang w:val="it-IT"/>
+        </w:rPr>
+      </w:pPr>
       <w:r>
         <w:rPr>
           <w:b/>
@@ -3738,7 +3747,7 @@
         <w:lastRenderedPageBreak/>
         <w:drawing>
           <wp:inline distT="0" distB="0" distL="0" distR="0">
-            <wp:extent cx="6120130" cy="4656473"/>
+            <wp:extent cx="5394674" cy="4104513"/>
             <wp:effectExtent l="19050" t="0" r="0" b="0"/>
             <wp:docPr id="30" name="Immagine 30"/>
             <wp:cNvGraphicFramePr>
@@ -3763,7 +3772,7 @@
                   <pic:spPr bwMode="auto">
                     <a:xfrm>
                       <a:off x="0" y="0"/>
-                      <a:ext cx="6120130" cy="4656473"/>
+                      <a:ext cx="5394674" cy="4104513"/>
                     </a:xfrm>
                     <a:prstGeom prst="rect">
                       <a:avLst/>
@@ -3782,6 +3791,16 @@
           </wp:inline>
         </w:drawing>
       </w:r>
+    </w:p>
+    <w:p>
+      <w:pPr>
+        <w:jc w:val="both"/>
+        <w:rPr>
+          <w:b/>
+          <w:i/>
+          <w:lang w:val="it-IT"/>
+        </w:rPr>
+      </w:pPr>
       <w:r>
         <w:rPr>
           <w:b/>
@@ -3789,10 +3808,9 @@
           <w:noProof/>
           <w:lang w:val="it-IT" w:eastAsia="it-IT" w:bidi="ar-SA"/>
         </w:rPr>
-        <w:lastRenderedPageBreak/>
         <w:drawing>
           <wp:inline distT="0" distB="0" distL="0" distR="0">
-            <wp:extent cx="6120130" cy="4656473"/>
+            <wp:extent cx="5394674" cy="4104513"/>
             <wp:effectExtent l="19050" t="0" r="0" b="0"/>
             <wp:docPr id="33" name="Immagine 33"/>
             <wp:cNvGraphicFramePr>
@@ -3817,7 +3835,7 @@
                   <pic:spPr bwMode="auto">
                     <a:xfrm>
                       <a:off x="0" y="0"/>
-                      <a:ext cx="6120130" cy="4656473"/>
+                      <a:ext cx="5394674" cy="4104513"/>
                     </a:xfrm>
                     <a:prstGeom prst="rect">
                       <a:avLst/>
@@ -3839,18 +3857,361 @@
     </w:p>
     <w:p>
       <w:pPr>
-        <w:rPr>
-          <w:b/>
-          <w:i/>
-          <w:lang w:val="it-IT"/>
-        </w:rPr>
-      </w:pPr>
-      <w:r>
-        <w:rPr>
-          <w:b/>
-          <w:i/>
-          <w:lang w:val="it-IT"/>
-        </w:rPr>
+        <w:jc w:val="both"/>
+        <w:rPr>
+          <w:b/>
+          <w:i/>
+          <w:lang w:val="it-IT"/>
+        </w:rPr>
+      </w:pPr>
+    </w:p>
+    <w:p>
+      <w:pPr>
+        <w:jc w:val="both"/>
+        <w:rPr>
+          <w:b/>
+          <w:i/>
+          <w:lang w:val="it-IT"/>
+        </w:rPr>
+      </w:pPr>
+      <w:r>
+        <w:rPr>
+          <w:b/>
+          <w:i/>
+          <w:lang w:val="it-IT"/>
+        </w:rPr>
+        <w:br w:type="page"/>
+      </w:r>
+    </w:p>
+    <w:p>
+      <w:pPr>
+        <w:jc w:val="both"/>
+        <w:rPr>
+          <w:b/>
+          <w:i/>
+          <w:lang w:val="it-IT"/>
+        </w:rPr>
+      </w:pPr>
+      <w:r>
+        <w:rPr>
+          <w:b/>
+          <w:i/>
+          <w:noProof/>
+          <w:lang w:val="it-IT" w:eastAsia="it-IT" w:bidi="ar-SA"/>
+        </w:rPr>
+        <w:lastRenderedPageBreak/>
+        <w:drawing>
+          <wp:inline distT="0" distB="0" distL="0" distR="0">
+            <wp:extent cx="6120130" cy="3993226"/>
+            <wp:effectExtent l="19050" t="0" r="0" b="0"/>
+            <wp:docPr id="3" name="Immagine 1"/>
+            <wp:cNvGraphicFramePr>
+              <a:graphicFrameLocks xmlns:a="http://schemas.openxmlformats.org/drawingml/2006/main" noChangeAspect="1"/>
+            </wp:cNvGraphicFramePr>
+            <a:graphic xmlns:a="http://schemas.openxmlformats.org/drawingml/2006/main">
+              <a:graphicData uri="http://schemas.openxmlformats.org/drawingml/2006/picture">
+                <pic:pic xmlns:pic="http://schemas.openxmlformats.org/drawingml/2006/picture">
+                  <pic:nvPicPr>
+                    <pic:cNvPr id="0" name="Picture 1"/>
+                    <pic:cNvPicPr>
+                      <a:picLocks noChangeAspect="1" noChangeArrowheads="1"/>
+                    </pic:cNvPicPr>
+                  </pic:nvPicPr>
+                  <pic:blipFill>
+                    <a:blip r:embed="rId17" cstate="print"/>
+                    <a:srcRect/>
+                    <a:stretch>
+                      <a:fillRect/>
+                    </a:stretch>
+                  </pic:blipFill>
+                  <pic:spPr bwMode="auto">
+                    <a:xfrm>
+                      <a:off x="0" y="0"/>
+                      <a:ext cx="6120130" cy="3993226"/>
+                    </a:xfrm>
+                    <a:prstGeom prst="rect">
+                      <a:avLst/>
+                    </a:prstGeom>
+                    <a:noFill/>
+                    <a:ln w="9525">
+                      <a:noFill/>
+                      <a:miter lim="800000"/>
+                      <a:headEnd/>
+                      <a:tailEnd/>
+                    </a:ln>
+                  </pic:spPr>
+                </pic:pic>
+              </a:graphicData>
+            </a:graphic>
+          </wp:inline>
+        </w:drawing>
+      </w:r>
+    </w:p>
+    <w:p>
+      <w:pPr>
+        <w:jc w:val="both"/>
+        <w:rPr>
+          <w:i/>
+          <w:lang w:val="it-IT"/>
+        </w:rPr>
+        <w:sectPr>
+          <w:type w:val="continuous"/>
+          <w:pgSz w:w="11906" w:h="16838"/>
+          <w:pgMar w:top="1417" w:right="1134" w:bottom="1134" w:left="1134" w:header="708" w:footer="708" w:gutter="0"/>
+          <w:cols w:space="708"/>
+          <w:docGrid w:linePitch="360"/>
+        </w:sectPr>
+      </w:pPr>
+    </w:p>
+    <w:p>
+      <w:pPr>
+        <w:jc w:val="both"/>
+        <w:rPr>
+          <w:i/>
+          <w:lang w:val="it-IT"/>
+        </w:rPr>
+      </w:pPr>
+      <w:r>
+        <w:rPr>
+          <w:i/>
+          <w:lang w:val="it-IT"/>
+        </w:rPr>
+        <w:lastRenderedPageBreak/>
+        <w:t>"2015-06-21 23:00:00",148.282,11</w:t>
+      </w:r>
+    </w:p>
+    <w:p>
+      <w:pPr>
+        <w:jc w:val="both"/>
+        <w:rPr>
+          <w:i/>
+          <w:lang w:val="it-IT"/>
+        </w:rPr>
+      </w:pPr>
+      <w:r>
+        <w:rPr>
+          <w:i/>
+          <w:lang w:val="it-IT"/>
+        </w:rPr>
+        <w:t>"2015-06-22 01:00:00",148.282,11</w:t>
+      </w:r>
+    </w:p>
+    <w:p>
+      <w:pPr>
+        <w:jc w:val="both"/>
+        <w:rPr>
+          <w:i/>
+          <w:lang w:val="it-IT"/>
+        </w:rPr>
+      </w:pPr>
+      <w:r>
+        <w:rPr>
+          <w:i/>
+          <w:lang w:val="it-IT"/>
+        </w:rPr>
+        <w:t>"2015-06-22 01:05:00",148.290,11</w:t>
+      </w:r>
+    </w:p>
+    <w:p>
+      <w:pPr>
+        <w:jc w:val="both"/>
+        <w:rPr>
+          <w:i/>
+          <w:lang w:val="it-IT"/>
+        </w:rPr>
+      </w:pPr>
+      <w:r>
+        <w:rPr>
+          <w:i/>
+          <w:lang w:val="it-IT"/>
+        </w:rPr>
+        <w:t>"2015-06-22 02:00:00",148.290,11</w:t>
+      </w:r>
+    </w:p>
+    <w:p>
+      <w:pPr>
+        <w:jc w:val="both"/>
+        <w:rPr>
+          <w:i/>
+          <w:lang w:val="it-IT"/>
+        </w:rPr>
+      </w:pPr>
+      <w:r>
+        <w:rPr>
+          <w:i/>
+          <w:lang w:val="it-IT"/>
+        </w:rPr>
+        <w:t>"2015-06-22 03:05:00",148.290,11</w:t>
+      </w:r>
+    </w:p>
+    <w:p>
+      <w:pPr>
+        <w:jc w:val="both"/>
+        <w:rPr>
+          <w:i/>
+          <w:lang w:val="it-IT"/>
+        </w:rPr>
+      </w:pPr>
+      <w:r>
+        <w:rPr>
+          <w:i/>
+          <w:lang w:val="it-IT"/>
+        </w:rPr>
+        <w:t>"2015-06-22 04:00:00",148.290,11</w:t>
+      </w:r>
+    </w:p>
+    <w:p>
+      <w:pPr>
+        <w:jc w:val="both"/>
+        <w:rPr>
+          <w:i/>
+          <w:lang w:val="it-IT"/>
+        </w:rPr>
+      </w:pPr>
+      <w:r>
+        <w:rPr>
+          <w:i/>
+          <w:lang w:val="it-IT"/>
+        </w:rPr>
+        <w:t>"2015-06-22 18:45:00",149.546,11</w:t>
+      </w:r>
+    </w:p>
+    <w:p>
+      <w:pPr>
+        <w:jc w:val="both"/>
+        <w:rPr>
+          <w:i/>
+          <w:lang w:val="it-IT"/>
+        </w:rPr>
+      </w:pPr>
+      <w:r>
+        <w:rPr>
+          <w:i/>
+          <w:lang w:val="it-IT"/>
+        </w:rPr>
+        <w:t>"2015-06-22 19:00:00",149.546,11</w:t>
+      </w:r>
+    </w:p>
+    <w:p>
+      <w:pPr>
+        <w:jc w:val="both"/>
+        <w:rPr>
+          <w:i/>
+          <w:lang w:val="it-IT"/>
+        </w:rPr>
+      </w:pPr>
+      <w:r>
+        <w:rPr>
+          <w:i/>
+          <w:lang w:val="it-IT"/>
+        </w:rPr>
+        <w:t>"2015-06-22 20:45:00",149.546,11</w:t>
+      </w:r>
+    </w:p>
+    <w:p>
+      <w:pPr>
+        <w:jc w:val="both"/>
+        <w:rPr>
+          <w:b/>
+          <w:i/>
+          <w:lang w:val="it-IT"/>
+        </w:rPr>
+      </w:pPr>
+      <w:r>
+        <w:rPr>
+          <w:lang w:val="it-IT"/>
+        </w:rPr>
+        <w:br w:type="column"/>
+      </w:r>
+      <w:r>
+        <w:rPr>
+          <w:lang w:val="it-IT"/>
+        </w:rPr>
+        <w:lastRenderedPageBreak/>
+        <w:t>In questo caso particolare si notano benissimo il consumo all'una di notte</w:t>
+      </w:r>
+      <w:r>
+        <w:rPr>
+          <w:lang w:val="it-IT"/>
+        </w:rPr>
+        <w:t xml:space="preserve"> (passaggio 148.282-148.290), la mancanza dei dati dalle 04 alle 18:45 che si traduce in un consumo costante nelle ore del giorno</w:t>
+      </w:r>
+      <w:r>
+        <w:rPr>
+          <w:lang w:val="it-IT"/>
+        </w:rPr>
+        <w:t xml:space="preserve"> (la differenza di consumo tra la sera e la mattina viene ripartita equamente tra le ore comprese tra le due letture). I</w:t>
+      </w:r>
+      <w:r>
+        <w:rPr>
+          <w:lang w:val="it-IT"/>
+        </w:rPr>
+        <w:t>l fatto che la colonna delle 18 sia 3/4 delle altre</w:t>
+      </w:r>
+      <w:r>
+        <w:rPr>
+          <w:lang w:val="it-IT"/>
+        </w:rPr>
+        <w:t xml:space="preserve"> è dovuto all'ora del</w:t>
+      </w:r>
+      <w:r>
+        <w:rPr>
+          <w:lang w:val="it-IT"/>
+        </w:rPr>
+        <w:t>la lettura</w:t>
+      </w:r>
+      <w:r>
+        <w:rPr>
+          <w:lang w:val="it-IT"/>
+        </w:rPr>
+        <w:t xml:space="preserve">, </w:t>
+      </w:r>
+      <w:r>
+        <w:rPr>
+          <w:lang w:val="it-IT"/>
+        </w:rPr>
+        <w:t>le ore 18:45</w:t>
+      </w:r>
+      <w:r>
+        <w:rPr>
+          <w:lang w:val="it-IT"/>
+        </w:rPr>
+        <w:t xml:space="preserve">. Infine si vede la mancanza di consumi nel resto delle ore dovuta al fatto che il valore rimanga invariato per alcune ore. </w:t>
+      </w:r>
+    </w:p>
+    <w:p>
+      <w:pPr>
+        <w:jc w:val="both"/>
+        <w:rPr>
+          <w:b/>
+          <w:i/>
+          <w:lang w:val="it-IT"/>
+        </w:rPr>
+        <w:sectPr>
+          <w:type w:val="continuous"/>
+          <w:pgSz w:w="11906" w:h="16838"/>
+          <w:pgMar w:top="1417" w:right="1134" w:bottom="1134" w:left="1134" w:header="708" w:footer="708" w:gutter="0"/>
+          <w:cols w:num="2" w:space="708"/>
+          <w:docGrid w:linePitch="360"/>
+        </w:sectPr>
+      </w:pPr>
+    </w:p>
+    <w:p>
+      <w:pPr>
+        <w:jc w:val="both"/>
+        <w:rPr>
+          <w:b/>
+          <w:i/>
+          <w:lang w:val="it-IT"/>
+        </w:rPr>
+      </w:pPr>
+      <w:r>
+        <w:rPr>
+          <w:b/>
+          <w:i/>
+          <w:lang w:val="it-IT"/>
+        </w:rPr>
+        <w:lastRenderedPageBreak/>
         <w:br w:type="page"/>
       </w:r>
     </w:p>
@@ -3903,6 +4264,9 @@
             <w:tcW w:w="4889" w:type="dxa"/>
           </w:tcPr>
           <w:p>
+            <w:pPr>
+              <w:jc w:val="both"/>
+            </w:pPr>
             <w:r>
               <w:rPr>
                 <w:noProof/>
@@ -3926,7 +4290,7 @@
                           </pic:cNvPicPr>
                         </pic:nvPicPr>
                         <pic:blipFill>
-                          <a:blip r:embed="rId17" cstate="print"/>
+                          <a:blip r:embed="rId18" cstate="print"/>
                           <a:srcRect/>
                           <a:stretch>
                             <a:fillRect/>
@@ -3957,6 +4321,7 @@
           </w:p>
           <w:p>
             <w:pPr>
+              <w:jc w:val="both"/>
               <w:rPr>
                 <w:lang w:val="it-IT"/>
               </w:rPr>
@@ -3970,6 +4335,7 @@
           </w:p>
           <w:p>
             <w:pPr>
+              <w:jc w:val="both"/>
               <w:rPr>
                 <w:lang w:val="it-IT"/>
               </w:rPr>
@@ -3981,6 +4347,9 @@
             <w:tcW w:w="4889" w:type="dxa"/>
           </w:tcPr>
           <w:p>
+            <w:pPr>
+              <w:jc w:val="both"/>
+            </w:pPr>
             <w:r>
               <w:rPr>
                 <w:noProof/>
@@ -4004,7 +4373,7 @@
                           </pic:cNvPicPr>
                         </pic:nvPicPr>
                         <pic:blipFill>
-                          <a:blip r:embed="rId18" cstate="print"/>
+                          <a:blip r:embed="rId19" cstate="print"/>
                           <a:srcRect/>
                           <a:stretch>
                             <a:fillRect/>
@@ -4035,6 +4404,7 @@
           </w:p>
           <w:p>
             <w:pPr>
+              <w:jc w:val="both"/>
               <w:rPr>
                 <w:lang w:val="it-IT"/>
               </w:rPr>
@@ -4072,6 +4442,7 @@
           </w:p>
           <w:p>
             <w:pPr>
+              <w:jc w:val="both"/>
               <w:rPr>
                 <w:lang w:val="it-IT"/>
               </w:rPr>
@@ -4085,6 +4456,9 @@
             <w:tcW w:w="4889" w:type="dxa"/>
           </w:tcPr>
           <w:p>
+            <w:pPr>
+              <w:jc w:val="both"/>
+            </w:pPr>
             <w:r>
               <w:rPr>
                 <w:noProof/>
@@ -4108,7 +4482,7 @@
                           </pic:cNvPicPr>
                         </pic:nvPicPr>
                         <pic:blipFill>
-                          <a:blip r:embed="rId19" cstate="print"/>
+                          <a:blip r:embed="rId20" cstate="print"/>
                           <a:srcRect/>
                           <a:stretch>
                             <a:fillRect/>
@@ -4139,6 +4513,7 @@
           </w:p>
           <w:p>
             <w:pPr>
+              <w:jc w:val="both"/>
               <w:rPr>
                 <w:lang w:val="it-IT"/>
               </w:rPr>
@@ -4152,6 +4527,7 @@
           </w:p>
           <w:p>
             <w:pPr>
+              <w:jc w:val="both"/>
               <w:rPr>
                 <w:lang w:val="it-IT"/>
               </w:rPr>
@@ -4163,6 +4539,9 @@
             <w:tcW w:w="4889" w:type="dxa"/>
           </w:tcPr>
           <w:p>
+            <w:pPr>
+              <w:jc w:val="both"/>
+            </w:pPr>
             <w:r>
               <w:rPr>
                 <w:noProof/>
@@ -4186,7 +4565,7 @@
                           </pic:cNvPicPr>
                         </pic:nvPicPr>
                         <pic:blipFill>
-                          <a:blip r:embed="rId20" cstate="print"/>
+                          <a:blip r:embed="rId21" cstate="print"/>
                           <a:srcRect/>
                           <a:stretch>
                             <a:fillRect/>
@@ -4217,6 +4596,7 @@
           </w:p>
           <w:p>
             <w:pPr>
+              <w:jc w:val="both"/>
               <w:rPr>
                 <w:lang w:val="it-IT"/>
               </w:rPr>
@@ -4230,6 +4610,7 @@
           </w:p>
           <w:p>
             <w:pPr>
+              <w:jc w:val="both"/>
               <w:rPr>
                 <w:lang w:val="it-IT"/>
               </w:rPr>
@@ -4243,6 +4624,9 @@
             <w:tcW w:w="4889" w:type="dxa"/>
           </w:tcPr>
           <w:p>
+            <w:pPr>
+              <w:jc w:val="both"/>
+            </w:pPr>
             <w:r>
               <w:rPr>
                 <w:noProof/>
@@ -4267,7 +4651,7 @@
                           </pic:cNvPicPr>
                         </pic:nvPicPr>
                         <pic:blipFill>
-                          <a:blip r:embed="rId21" cstate="print"/>
+                          <a:blip r:embed="rId22" cstate="print"/>
                           <a:srcRect/>
                           <a:stretch>
                             <a:fillRect/>
@@ -4298,6 +4682,7 @@
           </w:p>
           <w:p>
             <w:pPr>
+              <w:jc w:val="both"/>
               <w:rPr>
                 <w:lang w:val="it-IT"/>
               </w:rPr>
@@ -4311,6 +4696,7 @@
           </w:p>
           <w:p>
             <w:pPr>
+              <w:jc w:val="both"/>
               <w:rPr>
                 <w:noProof/>
                 <w:lang w:val="it-IT" w:eastAsia="it-IT" w:bidi="ar-SA"/>
@@ -4323,6 +4709,9 @@
             <w:tcW w:w="4889" w:type="dxa"/>
           </w:tcPr>
           <w:p>
+            <w:pPr>
+              <w:jc w:val="both"/>
+            </w:pPr>
             <w:r>
               <w:rPr>
                 <w:noProof/>
@@ -4346,7 +4735,7 @@
                           </pic:cNvPicPr>
                         </pic:nvPicPr>
                         <pic:blipFill>
-                          <a:blip r:embed="rId22" cstate="print"/>
+                          <a:blip r:embed="rId23" cstate="print"/>
                           <a:srcRect/>
                           <a:stretch>
                             <a:fillRect/>
@@ -4377,6 +4766,7 @@
           </w:p>
           <w:p>
             <w:pPr>
+              <w:jc w:val="both"/>
               <w:rPr>
                 <w:lang w:val="it-IT"/>
               </w:rPr>
@@ -4397,6 +4787,7 @@
           </w:p>
           <w:p>
             <w:pPr>
+              <w:jc w:val="both"/>
               <w:rPr>
                 <w:noProof/>
                 <w:lang w:val="it-IT" w:eastAsia="it-IT" w:bidi="ar-SA"/>
@@ -4416,6 +4807,7 @@
     </w:p>
     <w:p>
       <w:pPr>
+        <w:jc w:val="both"/>
         <w:rPr>
           <w:lang w:val="it-IT"/>
         </w:rPr>
@@ -4480,7 +4872,7 @@
                     </pic:cNvPicPr>
                   </pic:nvPicPr>
                   <pic:blipFill>
-                    <a:blip r:embed="rId23" cstate="print"/>
+                    <a:blip r:embed="rId24" cstate="print"/>
                     <a:srcRect/>
                     <a:stretch>
                       <a:fillRect/>
@@ -4567,7 +4959,7 @@
                     </pic:cNvPicPr>
                   </pic:nvPicPr>
                   <pic:blipFill>
-                    <a:blip r:embed="rId24" cstate="print"/>
+                    <a:blip r:embed="rId25" cstate="print"/>
                     <a:srcRect/>
                     <a:stretch>
                       <a:fillRect/>
@@ -4770,7 +5162,7 @@
                     </pic:cNvPicPr>
                   </pic:nvPicPr>
                   <pic:blipFill>
-                    <a:blip r:embed="rId25" cstate="print"/>
+                    <a:blip r:embed="rId26" cstate="print"/>
                     <a:srcRect/>
                     <a:stretch>
                       <a:fillRect/>
@@ -6857,7 +7249,7 @@
 </file>
 
 <file path=customXml/itemProps1.xml><?xml version="1.0" encoding="utf-8"?>
-<ds:datastoreItem xmlns:ds="http://schemas.openxmlformats.org/officeDocument/2006/customXml" ds:itemID="{EF81F429-A6FC-4A3B-921F-3ACBF7BAA754}">
+<ds:datastoreItem xmlns:ds="http://schemas.openxmlformats.org/officeDocument/2006/customXml" ds:itemID="{453E29F1-0D45-4C21-B493-BA612BB964A6}">
   <ds:schemaRefs>
     <ds:schemaRef ds:uri="http://schemas.openxmlformats.org/officeDocument/2006/bibliography"/>
   </ds:schemaRefs>

</xml_diff>

<commit_message>
Minor problems solved Project document
git-svn-id: file:///J/repository/fondamenti1_consumiIdrici@59 05fd7df9-1aff-c842-a7be-554b73f46853
</commit_message>
<xml_diff>
--- a/documentazione.docx
+++ b/documentazione.docx
@@ -43,21 +43,7 @@
         <w:rPr>
           <w:lang w:val="it-IT"/>
         </w:rPr>
-        <w:t>Lo scopo del programma è quello di analizzare i consumi idrici di un gruppo di utenti relativi esclusivamente all'anno 2015 in maniera interattiva. I dati sono forniti in un file formato .</w:t>
-      </w:r>
-      <w:proofErr w:type="spellStart"/>
-      <w:r>
-        <w:rPr>
-          <w:lang w:val="it-IT"/>
-        </w:rPr>
-        <w:t>csv</w:t>
-      </w:r>
-      <w:proofErr w:type="spellEnd"/>
-      <w:r>
-        <w:rPr>
-          <w:lang w:val="it-IT"/>
-        </w:rPr>
-        <w:t xml:space="preserve"> strutturato in questo modo: ogni riga del file corrisponde ad una lettura di un contatore, ciascuna riga riporta in ordine data, valore e codice utente della lettura separati da una virgola. </w:t>
+        <w:t xml:space="preserve">Lo scopo del programma è quello di analizzare i consumi idrici di un gruppo di utenti relativi esclusivamente all'anno 2015 in maniera interattiva. I dati sono forniti in un file formato .csv strutturato in questo modo: ogni riga del file corrisponde ad una lettura di un contatore, ciascuna riga riporta in ordine data, valore e codice utente della lettura separati da una virgola. </w:t>
       </w:r>
     </w:p>
     <w:p>
@@ -82,35 +68,7 @@
         <w:rPr>
           <w:lang w:val="it-IT"/>
         </w:rPr>
-        <w:t>n formato "</w:t>
-      </w:r>
-      <w:proofErr w:type="spellStart"/>
-      <w:r>
-        <w:rPr>
-          <w:lang w:val="it-IT"/>
-        </w:rPr>
-        <w:t>yyyy-MM-dd</w:t>
-      </w:r>
-      <w:proofErr w:type="spellEnd"/>
-      <w:r>
-        <w:rPr>
-          <w:lang w:val="it-IT"/>
-        </w:rPr>
-        <w:t xml:space="preserve"> </w:t>
-      </w:r>
-      <w:proofErr w:type="spellStart"/>
-      <w:r>
-        <w:rPr>
-          <w:lang w:val="it-IT"/>
-        </w:rPr>
-        <w:t>hh</w:t>
-      </w:r>
-      <w:proofErr w:type="spellEnd"/>
-      <w:r>
-        <w:rPr>
-          <w:lang w:val="it-IT"/>
-        </w:rPr>
-        <w:t>:mm:ss"</w:t>
+        <w:t>n formato "yyyy-MM-dd hh:mm:ss"</w:t>
       </w:r>
     </w:p>
     <w:p>
@@ -172,21 +130,39 @@
         <w:rPr>
           <w:lang w:val="it-IT"/>
         </w:rPr>
-        <w:t xml:space="preserve">l codice utente è un identificativo alfanumerico univoco che si riferisce ad una utenza domestica. </w:t>
-      </w:r>
-    </w:p>
-    <w:p>
-      <w:pPr>
-        <w:jc w:val="both"/>
-        <w:rPr>
-          <w:lang w:val="it-IT"/>
-        </w:rPr>
-      </w:pPr>
-      <w:r>
-        <w:rPr>
-          <w:lang w:val="it-IT"/>
-        </w:rPr>
-        <w:t>Non è garantito alcun ordine nell'insieme dei dati e non è garantita nessuna continuità cronologica: ogni utente può avere un numero variabile di letture e tra lettura successive può essere passata una quantità di tempo variabile.</w:t>
+        <w:t>l codice utente è un identificativo alfanumerico univoco che si rif</w:t>
+      </w:r>
+      <w:r>
+        <w:rPr>
+          <w:lang w:val="it-IT"/>
+        </w:rPr>
+        <w:t>erisce ad una utenza domestica</w:t>
+      </w:r>
+    </w:p>
+    <w:p>
+      <w:pPr>
+        <w:jc w:val="both"/>
+        <w:rPr>
+          <w:lang w:val="it-IT"/>
+        </w:rPr>
+      </w:pPr>
+      <w:r>
+        <w:rPr>
+          <w:lang w:val="it-IT"/>
+        </w:rPr>
+        <w:t>Non è garantito alcun ordine nell'insieme dei dati e non è garantita nessuna continuità cronologica: ogni utente può avere un numero variabile di letture e tra lettur</w:t>
+      </w:r>
+      <w:r>
+        <w:rPr>
+          <w:lang w:val="it-IT"/>
+        </w:rPr>
+        <w:t>e</w:t>
+      </w:r>
+      <w:r>
+        <w:rPr>
+          <w:lang w:val="it-IT"/>
+        </w:rPr>
+        <w:t xml:space="preserve"> successive può essere passata una quantità di tempo variabile.</w:t>
       </w:r>
     </w:p>
     <w:p>
@@ -488,63 +464,7 @@
         <w:rPr>
           <w:lang w:val="it-IT"/>
         </w:rPr>
-        <w:t xml:space="preserve">Il programma è strutturato in una sola finestra suddivisa in tre </w:t>
-      </w:r>
-      <w:proofErr w:type="spellStart"/>
-      <w:r>
-        <w:rPr>
-          <w:lang w:val="it-IT"/>
-        </w:rPr>
-        <w:t>tab</w:t>
-      </w:r>
-      <w:proofErr w:type="spellEnd"/>
-      <w:r>
-        <w:rPr>
-          <w:lang w:val="it-IT"/>
-        </w:rPr>
-        <w:t>, una per ogni funzionalità principale richiesta. Nella parte alta della finestra è presente un pulsante che permette di selezionare un file .</w:t>
-      </w:r>
-      <w:proofErr w:type="spellStart"/>
-      <w:r>
-        <w:rPr>
-          <w:lang w:val="it-IT"/>
-        </w:rPr>
-        <w:t>csv</w:t>
-      </w:r>
-      <w:proofErr w:type="spellEnd"/>
-      <w:r>
-        <w:rPr>
-          <w:lang w:val="it-IT"/>
-        </w:rPr>
-        <w:t xml:space="preserve">. Una volta caricato il file, solo se ciò è avvenuto correttamente, viene abilitato il resto dell'interfaccia. In ogni </w:t>
-      </w:r>
-      <w:proofErr w:type="spellStart"/>
-      <w:r>
-        <w:rPr>
-          <w:lang w:val="it-IT"/>
-        </w:rPr>
-        <w:t>tab</w:t>
-      </w:r>
-      <w:proofErr w:type="spellEnd"/>
-      <w:r>
-        <w:rPr>
-          <w:lang w:val="it-IT"/>
-        </w:rPr>
-        <w:t xml:space="preserve"> è presente una parte in cui l'utente inserisce i dati necessari ed una in cui vengono mostrate le informazioni richieste. Nella </w:t>
-      </w:r>
-      <w:proofErr w:type="spellStart"/>
-      <w:r>
-        <w:rPr>
-          <w:lang w:val="it-IT"/>
-        </w:rPr>
-        <w:t>tab</w:t>
-      </w:r>
-      <w:proofErr w:type="spellEnd"/>
-      <w:r>
-        <w:rPr>
-          <w:lang w:val="it-IT"/>
-        </w:rPr>
-        <w:t xml:space="preserve"> di visualizzazione l'output è l'istogramma dei consumi, i consumi medi, il consumo totale e la data di ultimo aggiornamento e dipende da tre input: codice utente, modalità del grafico e data. Nella parte di interrogazione, dati un codice utente e le date di inizio e fine del periodo, si possono visualizzare il consumo totale nel periodo indicato ed i valori medi. La parte di analisi è suddivisa in due sezioni totalmente indipendenti. La prima, data </w:t>
+        <w:t xml:space="preserve">Il programma è strutturato in una sola finestra suddivisa in tre tab, una per ogni funzionalità principale richiesta. Nella parte alta della finestra è presente un pulsante che permette di selezionare un file .csv. Una volta caricato il file, solo se ciò è avvenuto correttamente, viene abilitato il resto dell'interfaccia. In ogni tab è presente una parte in cui l'utente inserisce i dati necessari ed una in cui vengono mostrate le informazioni richieste. Nella tab di visualizzazione l'output è l'istogramma dei consumi, i consumi medi, il consumo totale e la data di ultimo aggiornamento e dipende da tre input: codice utente, modalità del grafico e data. Nella parte di interrogazione, dati un codice utente e le date di inizio e fine del periodo, si possono visualizzare il consumo totale nel periodo indicato ed i valori medi. La parte di analisi è suddivisa in due sezioni totalmente indipendenti. La prima, data </w:t>
       </w:r>
       <w:r>
         <w:rPr>
@@ -556,21 +476,7 @@
         <w:rPr>
           <w:lang w:val="it-IT"/>
         </w:rPr>
-        <w:t xml:space="preserve">una </w:t>
-      </w:r>
-      <w:proofErr w:type="spellStart"/>
-      <w:r>
-        <w:rPr>
-          <w:lang w:val="it-IT"/>
-        </w:rPr>
-        <w:t>threshold</w:t>
-      </w:r>
-      <w:proofErr w:type="spellEnd"/>
-      <w:r>
-        <w:rPr>
-          <w:lang w:val="it-IT"/>
-        </w:rPr>
-        <w:t xml:space="preserve">, </w:t>
+        <w:t xml:space="preserve">una threshold, </w:t>
       </w:r>
       <w:r>
         <w:rPr>
@@ -674,33 +580,11 @@
           <w:lang w:val="it-IT"/>
         </w:rPr>
       </w:pPr>
-      <w:proofErr w:type="spellStart"/>
-      <w:r>
-        <w:rPr>
-          <w:lang w:val="it-IT"/>
-        </w:rPr>
-        <w:t>MainWindow</w:t>
-      </w:r>
-      <w:proofErr w:type="spellEnd"/>
-      <w:r>
-        <w:rPr>
-          <w:lang w:val="it-IT"/>
-        </w:rPr>
-        <w:t xml:space="preserve">: classe standard per la gestione dell'interfaccia grafica. Essendo il programma formato da una sola finestra è l'unica classe di questo tipo. Contiene tutte le interazioni con l'utente gestite in base agli eventi dell'interfaccia e richiama gli altri oggetti per la manipolazione e la lettura dei dati. Il suo metodo show()  viene invocato dal </w:t>
-      </w:r>
-      <w:proofErr w:type="spellStart"/>
-      <w:r>
-        <w:rPr>
-          <w:lang w:val="it-IT"/>
-        </w:rPr>
-        <w:t>main</w:t>
-      </w:r>
-      <w:proofErr w:type="spellEnd"/>
-      <w:r>
-        <w:rPr>
-          <w:lang w:val="it-IT"/>
-        </w:rPr>
-        <w:t>.</w:t>
+      <w:r>
+        <w:rPr>
+          <w:lang w:val="it-IT"/>
+        </w:rPr>
+        <w:t>MainWindow: classe standard per la gestione dell'interfaccia grafica. Essendo il programma formato da una sola finestra è l'unica classe di questo tipo. Contiene tutte le interazioni con l'utente gestite in base agli eventi dell'interfaccia e richiama gli altri oggetti per la manipolazione e la lettura dei dati. Il suo metodo show()  viene invocato dal main.</w:t>
       </w:r>
     </w:p>
     <w:p>
@@ -715,33 +599,11 @@
           <w:lang w:val="it-IT"/>
         </w:rPr>
       </w:pPr>
-      <w:proofErr w:type="spellStart"/>
-      <w:r>
-        <w:rPr>
-          <w:lang w:val="it-IT"/>
-        </w:rPr>
-        <w:t>InputFile</w:t>
-      </w:r>
-      <w:proofErr w:type="spellEnd"/>
-      <w:r>
-        <w:rPr>
-          <w:lang w:val="it-IT"/>
-        </w:rPr>
-        <w:t xml:space="preserve">: oggetto che rappresenta il file contenente i dati. Il suo metodo principale </w:t>
-      </w:r>
-      <w:proofErr w:type="spellStart"/>
-      <w:r>
-        <w:rPr>
-          <w:lang w:val="it-IT"/>
-        </w:rPr>
-        <w:t>read</w:t>
-      </w:r>
-      <w:proofErr w:type="spellEnd"/>
-      <w:r>
-        <w:rPr>
-          <w:lang w:val="it-IT"/>
-        </w:rPr>
-        <w:t>() consente di estrapolare dal file i dati in una struttura ideale per essere analizzati facilmente.</w:t>
+      <w:r>
+        <w:rPr>
+          <w:lang w:val="it-IT"/>
+        </w:rPr>
+        <w:t>InputFile: oggetto che rappresenta il file contenente i dati. Il suo metodo principale read() consente di estrapolare dal file i dati in una struttura ideale per essere analizzati facilmente.</w:t>
       </w:r>
     </w:p>
     <w:p>
@@ -756,33 +618,11 @@
           <w:lang w:val="it-IT"/>
         </w:rPr>
       </w:pPr>
-      <w:proofErr w:type="spellStart"/>
-      <w:r>
-        <w:rPr>
-          <w:lang w:val="it-IT"/>
-        </w:rPr>
-        <w:t>Consumption</w:t>
-      </w:r>
-      <w:proofErr w:type="spellEnd"/>
-      <w:r>
-        <w:rPr>
-          <w:lang w:val="it-IT"/>
-        </w:rPr>
-        <w:t>: rappresenta una lettura di un contatore indipendentemente dall'utente cui viene associata. La parte privata contiene quindi solo data e valore della lettura. Sono implementati gli operatori di (</w:t>
-      </w:r>
-      <w:proofErr w:type="spellStart"/>
-      <w:r>
-        <w:rPr>
-          <w:lang w:val="it-IT"/>
-        </w:rPr>
-        <w:t>dis</w:t>
-      </w:r>
-      <w:proofErr w:type="spellEnd"/>
-      <w:r>
-        <w:rPr>
-          <w:lang w:val="it-IT"/>
-        </w:rPr>
-        <w:t>)uguaglianza e ordinamento.</w:t>
+      <w:r>
+        <w:rPr>
+          <w:lang w:val="it-IT"/>
+        </w:rPr>
+        <w:t>Consumption: rappresenta una lettura di un contatore indipendentemente dall'utente cui viene associata. La parte privata contiene quindi solo data e valore della lettura. Sono implementati gli operatori di (dis)uguaglianza e ordinamento.</w:t>
       </w:r>
       <w:r>
         <w:rPr>
@@ -803,67 +643,17 @@
           <w:lang w:val="it-IT"/>
         </w:rPr>
       </w:pPr>
-      <w:proofErr w:type="spellStart"/>
-      <w:r>
-        <w:rPr>
-          <w:lang w:val="it-IT"/>
-        </w:rPr>
-        <w:t>ConsumptionSet</w:t>
-      </w:r>
-      <w:proofErr w:type="spellEnd"/>
-      <w:r>
-        <w:rPr>
-          <w:lang w:val="it-IT"/>
-        </w:rPr>
-        <w:t xml:space="preserve">: basato sulla </w:t>
-      </w:r>
-      <w:proofErr w:type="spellStart"/>
-      <w:r>
-        <w:rPr>
-          <w:lang w:val="it-IT"/>
-        </w:rPr>
-        <w:t>std</w:t>
-      </w:r>
-      <w:proofErr w:type="spellEnd"/>
-      <w:r>
-        <w:rPr>
-          <w:lang w:val="it-IT"/>
-        </w:rPr>
-        <w:t xml:space="preserve">::set, rappresenta una collezione di </w:t>
-      </w:r>
-      <w:proofErr w:type="spellStart"/>
-      <w:r>
-        <w:rPr>
-          <w:lang w:val="it-IT"/>
-        </w:rPr>
-        <w:t>consumption</w:t>
-      </w:r>
-      <w:proofErr w:type="spellEnd"/>
-      <w:r>
-        <w:rPr>
-          <w:lang w:val="it-IT"/>
-        </w:rPr>
-        <w:t xml:space="preserve"> ordinate</w:t>
-      </w:r>
-      <w:r>
-        <w:rPr>
-          <w:lang w:val="it-IT"/>
-        </w:rPr>
-        <w:t xml:space="preserve">. Gestisce l'inserimento delle </w:t>
-      </w:r>
-      <w:proofErr w:type="spellStart"/>
-      <w:r>
-        <w:rPr>
-          <w:lang w:val="it-IT"/>
-        </w:rPr>
-        <w:t>consumption</w:t>
-      </w:r>
-      <w:proofErr w:type="spellEnd"/>
-      <w:r>
-        <w:rPr>
-          <w:lang w:val="it-IT"/>
-        </w:rPr>
-        <w:t xml:space="preserve"> nella collezione, garantendo la coerenza tra tutti i dati. Permette inoltre di calcolare i dati necessari alla realizzazione del programma.</w:t>
+      <w:r>
+        <w:rPr>
+          <w:lang w:val="it-IT"/>
+        </w:rPr>
+        <w:t>ConsumptionSet: basato sulla std::set, rappresenta una collezione di consumption ordinate</w:t>
+      </w:r>
+      <w:r>
+        <w:rPr>
+          <w:lang w:val="it-IT"/>
+        </w:rPr>
+        <w:t>. Gestisce l'inserimento delle consumption nella collezione, garantendo la coerenza tra tutti i dati. Permette inoltre di calcolare i dati necessari alla realizzazione del programma.</w:t>
       </w:r>
     </w:p>
     <w:p>
@@ -897,47 +687,11 @@
           <w:lang w:val="it-IT"/>
         </w:rPr>
       </w:pPr>
-      <w:proofErr w:type="spellStart"/>
-      <w:r>
-        <w:rPr>
-          <w:lang w:val="it-IT"/>
-        </w:rPr>
-        <w:t>AvgTableModel</w:t>
-      </w:r>
-      <w:proofErr w:type="spellEnd"/>
-      <w:r>
-        <w:rPr>
-          <w:lang w:val="it-IT"/>
-        </w:rPr>
-        <w:t xml:space="preserve"> e </w:t>
-      </w:r>
-      <w:proofErr w:type="spellStart"/>
-      <w:r>
-        <w:rPr>
-          <w:lang w:val="it-IT"/>
-        </w:rPr>
-        <w:t>LeaksTableModel</w:t>
-      </w:r>
-      <w:proofErr w:type="spellEnd"/>
-      <w:r>
-        <w:rPr>
-          <w:lang w:val="it-IT"/>
-        </w:rPr>
-        <w:t xml:space="preserve">:  derivano dalla classe </w:t>
-      </w:r>
-      <w:proofErr w:type="spellStart"/>
-      <w:r>
-        <w:rPr>
-          <w:lang w:val="it-IT"/>
-        </w:rPr>
-        <w:t>QAbstractModel</w:t>
-      </w:r>
-      <w:proofErr w:type="spellEnd"/>
-      <w:r>
-        <w:rPr>
-          <w:lang w:val="it-IT"/>
-        </w:rPr>
-        <w:t xml:space="preserve"> e sono i modelli delle due tabelle che visualizzano gli utenti con perdite e devianti.</w:t>
+      <w:r>
+        <w:rPr>
+          <w:lang w:val="it-IT"/>
+        </w:rPr>
+        <w:t>AvgTableModel e LeaksTableModel:  derivano dalla classe QAbstractModel e sono i modelli delle due tabelle che visualizzano gli utenti con perdite e devianti.</w:t>
       </w:r>
     </w:p>
     <w:p>
@@ -957,97 +711,13 @@
         <w:rPr>
           <w:lang w:val="it-IT"/>
         </w:rPr>
-        <w:t xml:space="preserve">È una </w:t>
-      </w:r>
-      <w:proofErr w:type="spellStart"/>
-      <w:r>
-        <w:rPr>
-          <w:lang w:val="it-IT"/>
-        </w:rPr>
-        <w:t>std</w:t>
-      </w:r>
-      <w:proofErr w:type="spellEnd"/>
-      <w:r>
-        <w:rPr>
-          <w:lang w:val="it-IT"/>
-        </w:rPr>
-        <w:t>::</w:t>
-      </w:r>
-      <w:proofErr w:type="spellStart"/>
-      <w:r>
-        <w:rPr>
-          <w:lang w:val="it-IT"/>
-        </w:rPr>
-        <w:t>map</w:t>
-      </w:r>
-      <w:proofErr w:type="spellEnd"/>
-      <w:r>
-        <w:rPr>
-          <w:lang w:val="it-IT"/>
-        </w:rPr>
-        <w:t>&lt;</w:t>
-      </w:r>
-      <w:proofErr w:type="spellStart"/>
-      <w:r>
-        <w:rPr>
-          <w:lang w:val="it-IT"/>
-        </w:rPr>
-        <w:t>QString</w:t>
-      </w:r>
-      <w:proofErr w:type="spellEnd"/>
-      <w:r>
-        <w:rPr>
-          <w:lang w:val="it-IT"/>
-        </w:rPr>
-        <w:t xml:space="preserve">, </w:t>
-      </w:r>
-      <w:proofErr w:type="spellStart"/>
-      <w:r>
-        <w:rPr>
-          <w:lang w:val="it-IT"/>
-        </w:rPr>
-        <w:t>ConsumptionSet</w:t>
-      </w:r>
-      <w:proofErr w:type="spellEnd"/>
-      <w:r>
-        <w:rPr>
-          <w:lang w:val="it-IT"/>
-        </w:rPr>
-        <w:t xml:space="preserve">&gt; che associa ad ogni </w:t>
-      </w:r>
-      <w:r>
-        <w:rPr>
-          <w:lang w:val="it-IT"/>
-        </w:rPr>
-        <w:t>codice utente (</w:t>
-      </w:r>
-      <w:proofErr w:type="spellStart"/>
-      <w:r>
-        <w:rPr>
-          <w:lang w:val="it-IT"/>
-        </w:rPr>
-        <w:t>QString</w:t>
-      </w:r>
-      <w:proofErr w:type="spellEnd"/>
-      <w:r>
-        <w:rPr>
-          <w:lang w:val="it-IT"/>
-        </w:rPr>
-        <w:t>) l'elenco di tutte le sue letture (</w:t>
-      </w:r>
-      <w:proofErr w:type="spellStart"/>
-      <w:r>
-        <w:rPr>
-          <w:lang w:val="it-IT"/>
-        </w:rPr>
-        <w:t>ConsumptionSet</w:t>
-      </w:r>
-      <w:proofErr w:type="spellEnd"/>
-      <w:r>
-        <w:rPr>
-          <w:lang w:val="it-IT"/>
-        </w:rPr>
-        <w:t xml:space="preserve">). Questa </w:t>
+        <w:t xml:space="preserve">È una std::map&lt;QString, ConsumptionSet&gt; che associa ad ogni </w:t>
+      </w:r>
+      <w:r>
+        <w:rPr>
+          <w:lang w:val="it-IT"/>
+        </w:rPr>
+        <w:t xml:space="preserve">codice utente (QString) l'elenco di tutte le sue letture (ConsumptionSet). Questa </w:t>
       </w:r>
       <w:r>
         <w:rPr>
@@ -1089,21 +759,7 @@
         <w:rPr>
           <w:lang w:val="it-IT"/>
         </w:rPr>
-        <w:t>alfabeticamente e gli oggetti a cui si riferiscono (</w:t>
-      </w:r>
-      <w:proofErr w:type="spellStart"/>
-      <w:r>
-        <w:rPr>
-          <w:lang w:val="it-IT"/>
-        </w:rPr>
-        <w:t>ConsumptionSet</w:t>
-      </w:r>
-      <w:proofErr w:type="spellEnd"/>
-      <w:r>
-        <w:rPr>
-          <w:lang w:val="it-IT"/>
-        </w:rPr>
-        <w:t>) conte</w:t>
+        <w:t>alfabeticamente e gli oggetti a cui si riferiscono (ConsumptionSet) conte</w:t>
       </w:r>
       <w:r>
         <w:rPr>
@@ -1121,35 +777,7 @@
         <w:rPr>
           <w:lang w:val="it-IT"/>
         </w:rPr>
-        <w:t xml:space="preserve"> La </w:t>
-      </w:r>
-      <w:proofErr w:type="spellStart"/>
-      <w:r>
-        <w:rPr>
-          <w:lang w:val="it-IT"/>
-        </w:rPr>
-        <w:t>ConsumptionSet</w:t>
-      </w:r>
-      <w:proofErr w:type="spellEnd"/>
-      <w:r>
-        <w:rPr>
-          <w:lang w:val="it-IT"/>
-        </w:rPr>
-        <w:t xml:space="preserve"> sfrutta tutti i vantaggi della </w:t>
-      </w:r>
-      <w:proofErr w:type="spellStart"/>
-      <w:r>
-        <w:rPr>
-          <w:lang w:val="it-IT"/>
-        </w:rPr>
-        <w:t>std</w:t>
-      </w:r>
-      <w:proofErr w:type="spellEnd"/>
-      <w:r>
-        <w:rPr>
-          <w:lang w:val="it-IT"/>
-        </w:rPr>
-        <w:t>::set, in particolare l'ordinamento</w:t>
+        <w:t xml:space="preserve"> La ConsumptionSet sfrutta tutti i vantaggi della std::set, in particolare l'ordinamento</w:t>
       </w:r>
       <w:r>
         <w:rPr>
@@ -1166,6 +794,23 @@
     </w:p>
     <w:p>
       <w:pPr>
+        <w:rPr>
+          <w:rFonts w:asciiTheme="majorHAnsi" w:eastAsiaTheme="majorEastAsia" w:hAnsiTheme="majorHAnsi" w:cstheme="majorBidi"/>
+          <w:b/>
+          <w:bCs/>
+          <w:color w:val="4F81BD" w:themeColor="accent1"/>
+          <w:lang w:val="it-IT"/>
+        </w:rPr>
+      </w:pPr>
+      <w:r>
+        <w:rPr>
+          <w:lang w:val="it-IT"/>
+        </w:rPr>
+        <w:br w:type="page"/>
+      </w:r>
+    </w:p>
+    <w:p>
+      <w:pPr>
         <w:pStyle w:val="Titolo3"/>
         <w:jc w:val="both"/>
         <w:rPr>
@@ -1176,6 +821,7 @@
         <w:rPr>
           <w:lang w:val="it-IT"/>
         </w:rPr>
+        <w:lastRenderedPageBreak/>
         <w:t>Algoritmi</w:t>
       </w:r>
     </w:p>
@@ -1188,208 +834,59 @@
           <w:lang w:val="it-IT"/>
         </w:rPr>
       </w:pPr>
-      <w:proofErr w:type="spellStart"/>
-      <w:r>
-        <w:rPr>
-          <w:b/>
-          <w:i/>
-          <w:lang w:val="it-IT"/>
-        </w:rPr>
-        <w:t>InputFile</w:t>
-      </w:r>
-      <w:proofErr w:type="spellEnd"/>
-      <w:r>
-        <w:rPr>
-          <w:b/>
-          <w:i/>
-          <w:lang w:val="it-IT"/>
-        </w:rPr>
-        <w:t>::</w:t>
-      </w:r>
-      <w:proofErr w:type="spellStart"/>
-      <w:r>
-        <w:rPr>
-          <w:b/>
-          <w:i/>
-          <w:lang w:val="it-IT"/>
-        </w:rPr>
-        <w:t>read</w:t>
-      </w:r>
-      <w:proofErr w:type="spellEnd"/>
-      <w:r>
-        <w:rPr>
-          <w:b/>
-          <w:i/>
-          <w:lang w:val="it-IT"/>
-        </w:rPr>
-        <w:t xml:space="preserve">() : legge il file e produce una </w:t>
-      </w:r>
-      <w:proofErr w:type="spellStart"/>
-      <w:r>
-        <w:rPr>
-          <w:b/>
-          <w:i/>
-          <w:lang w:val="it-IT"/>
-        </w:rPr>
-        <w:t>std</w:t>
-      </w:r>
-      <w:proofErr w:type="spellEnd"/>
-      <w:r>
-        <w:rPr>
-          <w:b/>
-          <w:i/>
-          <w:lang w:val="it-IT"/>
-        </w:rPr>
-        <w:t>::</w:t>
-      </w:r>
-      <w:proofErr w:type="spellStart"/>
-      <w:r>
-        <w:rPr>
-          <w:b/>
-          <w:i/>
-          <w:lang w:val="it-IT"/>
-        </w:rPr>
-        <w:t>map</w:t>
-      </w:r>
-      <w:proofErr w:type="spellEnd"/>
-      <w:r>
-        <w:rPr>
-          <w:b/>
-          <w:i/>
-          <w:lang w:val="it-IT"/>
-        </w:rPr>
-        <w:t xml:space="preserve"> contenente i dati</w:t>
-      </w:r>
-    </w:p>
-    <w:p>
-      <w:pPr>
-        <w:jc w:val="both"/>
-        <w:rPr>
-          <w:lang w:val="it-IT"/>
-        </w:rPr>
-      </w:pPr>
-      <w:r>
-        <w:rPr>
-          <w:lang w:val="it-IT"/>
-        </w:rPr>
-        <w:lastRenderedPageBreak/>
-        <w:t xml:space="preserve">Legge il file </w:t>
-      </w:r>
-      <w:proofErr w:type="spellStart"/>
-      <w:r>
-        <w:rPr>
-          <w:lang w:val="it-IT"/>
-        </w:rPr>
-        <w:t>csv</w:t>
-      </w:r>
-      <w:proofErr w:type="spellEnd"/>
-      <w:r>
-        <w:rPr>
-          <w:lang w:val="it-IT"/>
-        </w:rPr>
-        <w:t xml:space="preserve"> una riga alla volta, da cui ricava i tre parametri data, valore e codice utente. Utilizza i primi due per costruire un oggetto </w:t>
-      </w:r>
-      <w:proofErr w:type="spellStart"/>
-      <w:r>
-        <w:rPr>
-          <w:lang w:val="it-IT"/>
-        </w:rPr>
-        <w:t>Consumption</w:t>
-      </w:r>
-      <w:proofErr w:type="spellEnd"/>
-      <w:r>
-        <w:rPr>
-          <w:lang w:val="it-IT"/>
-        </w:rPr>
-        <w:t xml:space="preserve"> ed aggiunge quest'ultimo alla </w:t>
-      </w:r>
-      <w:proofErr w:type="spellStart"/>
-      <w:r>
-        <w:rPr>
-          <w:lang w:val="it-IT"/>
-        </w:rPr>
-        <w:t>ConsumptionSet</w:t>
-      </w:r>
-      <w:proofErr w:type="spellEnd"/>
-      <w:r>
-        <w:rPr>
-          <w:lang w:val="it-IT"/>
-        </w:rPr>
-        <w:t xml:space="preserve"> indicizzata nella mappa dalla chiave uguale al codice utente. Robusto ad errori causati da dati errati, può ignorare righe invalide chiedendo conferma all'utente.</w:t>
-      </w:r>
-    </w:p>
-    <w:p>
-      <w:pPr>
-        <w:jc w:val="both"/>
-        <w:rPr>
-          <w:b/>
-          <w:i/>
-          <w:lang w:val="it-IT"/>
-        </w:rPr>
-      </w:pPr>
-      <w:proofErr w:type="spellStart"/>
-      <w:r>
-        <w:rPr>
-          <w:b/>
-          <w:i/>
-          <w:lang w:val="it-IT"/>
-        </w:rPr>
-        <w:t>ConsumptionSet</w:t>
-      </w:r>
-      <w:proofErr w:type="spellEnd"/>
-      <w:r>
-        <w:rPr>
-          <w:b/>
-          <w:i/>
-          <w:lang w:val="it-IT"/>
-        </w:rPr>
-        <w:t>::</w:t>
-      </w:r>
-      <w:proofErr w:type="spellStart"/>
-      <w:r>
-        <w:rPr>
-          <w:b/>
-          <w:i/>
-          <w:lang w:val="it-IT"/>
-        </w:rPr>
-        <w:t>getLast</w:t>
-      </w:r>
-      <w:proofErr w:type="spellEnd"/>
-      <w:r>
-        <w:rPr>
-          <w:b/>
-          <w:i/>
-          <w:lang w:val="it-IT"/>
-        </w:rPr>
-        <w:t>() : restituisce il consumo totale dell'utente e la data di ultimo aggiornamento</w:t>
-      </w:r>
-    </w:p>
-    <w:p>
-      <w:pPr>
-        <w:jc w:val="both"/>
-        <w:rPr>
-          <w:lang w:val="it-IT"/>
-        </w:rPr>
-      </w:pPr>
-      <w:r>
-        <w:rPr>
-          <w:lang w:val="it-IT"/>
-        </w:rPr>
-        <w:t xml:space="preserve">Sfruttando l'ordinamento dei dati già descritto, il consumo totale e la sua data di lettura sono semplicemente l'ultima </w:t>
-      </w:r>
-      <w:proofErr w:type="spellStart"/>
-      <w:r>
-        <w:rPr>
-          <w:lang w:val="it-IT"/>
-        </w:rPr>
-        <w:t>Consumption</w:t>
-      </w:r>
-      <w:proofErr w:type="spellEnd"/>
-      <w:r>
-        <w:rPr>
-          <w:lang w:val="it-IT"/>
-        </w:rPr>
-        <w:t xml:space="preserve"> nella collezione di dati</w:t>
+      <w:r>
+        <w:rPr>
+          <w:b/>
+          <w:i/>
+          <w:lang w:val="it-IT"/>
+        </w:rPr>
+        <w:t>InputFile::read() : legge il file e produce una std::map contenente i dati</w:t>
+      </w:r>
+    </w:p>
+    <w:p>
+      <w:pPr>
+        <w:jc w:val="both"/>
+        <w:rPr>
+          <w:lang w:val="it-IT"/>
+        </w:rPr>
+      </w:pPr>
+      <w:r>
+        <w:rPr>
+          <w:lang w:val="it-IT"/>
+        </w:rPr>
+        <w:t>Legge il file csv una riga alla volta, da cui ricava i tre parametri data, valore e codice utente. Utilizza i primi due per costruire un oggetto Consumption ed aggiunge quest'ultimo alla ConsumptionSet indicizzata nella mappa dalla chiave uguale al codice utente. Robusto ad errori causati da dati errati, può ignorare righe invalide chiedendo conferma all'utente.</w:t>
+      </w:r>
+    </w:p>
+    <w:p>
+      <w:pPr>
+        <w:jc w:val="both"/>
+        <w:rPr>
+          <w:b/>
+          <w:i/>
+          <w:lang w:val="it-IT"/>
+        </w:rPr>
+      </w:pPr>
+      <w:r>
+        <w:rPr>
+          <w:b/>
+          <w:i/>
+          <w:lang w:val="it-IT"/>
+        </w:rPr>
+        <w:t>ConsumptionSet::getLast() : restituisce il consumo totale dell'utente e la data di ultimo aggiornamento</w:t>
+      </w:r>
+    </w:p>
+    <w:p>
+      <w:pPr>
+        <w:jc w:val="both"/>
+        <w:rPr>
+          <w:lang w:val="it-IT"/>
+        </w:rPr>
+      </w:pPr>
+      <w:r>
+        <w:rPr>
+          <w:lang w:val="it-IT"/>
+        </w:rPr>
+        <w:t>Sfruttando l'ordinamento dei dati già descritto, il consumo totale e la sua data di lettura sono semplicemente l'ultima Consumption nella collezione di dati</w:t>
       </w:r>
       <w:r>
         <w:rPr>
@@ -1407,41 +904,13 @@
           <w:lang w:val="it-IT"/>
         </w:rPr>
       </w:pPr>
-      <w:proofErr w:type="spellStart"/>
-      <w:r>
-        <w:rPr>
-          <w:b/>
-          <w:i/>
-          <w:lang w:val="it-IT"/>
-        </w:rPr>
-        <w:t>ConsumptionSet</w:t>
-      </w:r>
-      <w:proofErr w:type="spellEnd"/>
-      <w:r>
-        <w:rPr>
-          <w:b/>
-          <w:i/>
-          <w:lang w:val="it-IT"/>
-        </w:rPr>
-        <w:t>::</w:t>
-      </w:r>
-      <w:proofErr w:type="spellStart"/>
-      <w:r>
-        <w:rPr>
-          <w:b/>
-          <w:i/>
-          <w:lang w:val="it-IT"/>
-        </w:rPr>
-        <w:t>getConsAtDate</w:t>
-      </w:r>
-      <w:proofErr w:type="spellEnd"/>
-      <w:r>
-        <w:rPr>
-          <w:b/>
-          <w:i/>
-          <w:lang w:val="it-IT"/>
-        </w:rPr>
-        <w:t>(date) : restituisce il consumo in un momento preciso</w:t>
+      <w:r>
+        <w:rPr>
+          <w:b/>
+          <w:i/>
+          <w:lang w:val="it-IT"/>
+        </w:rPr>
+        <w:t>ConsumptionSet::getConsAtDate(date) : restituisce il consumo in un momento preciso</w:t>
       </w:r>
     </w:p>
     <w:p>
@@ -1469,155 +938,151 @@
         </w:rPr>
         <w:t xml:space="preserve"> l'andamento del consumo è ignoto e viene quindi considerato lineare. Perciò, il consumo in un determinato momento è dato da una proporzione. Si cercano l'ultima registrazione precedente alla data richiesta e la prima successiva e la formula per calcolarlo è:</w:t>
       </w:r>
-    </w:p>
-    <w:p>
-      <w:pPr>
-        <w:jc w:val="both"/>
-        <w:rPr>
-          <w:lang w:val="it-IT"/>
-        </w:rPr>
-      </w:pPr>
-      <m:oMathPara>
-        <m:oMath>
-          <m:sSub>
-            <m:sSubPr>
-              <m:ctrlPr>
-                <w:rPr>
-                  <w:rFonts w:ascii="Cambria Math" w:hAnsi="Cambria Math"/>
-                  <w:i/>
-                  <w:lang w:val="it-IT"/>
-                </w:rPr>
-              </m:ctrlPr>
-            </m:sSubPr>
-            <m:e>
-              <m:r>
-                <w:rPr>
-                  <w:rFonts w:ascii="Cambria Math" w:hAnsi="Cambria Math"/>
-                  <w:lang w:val="it-IT"/>
-                </w:rPr>
-                <m:t>C</m:t>
-              </m:r>
-            </m:e>
-            <m:sub>
-              <m:r>
-                <w:rPr>
-                  <w:rFonts w:ascii="Cambria Math" w:hAnsi="Cambria Math"/>
-                  <w:lang w:val="it-IT"/>
-                </w:rPr>
-                <m:t>d</m:t>
-              </m:r>
-            </m:sub>
-          </m:sSub>
-          <m:r>
-            <w:rPr>
-              <w:rFonts w:ascii="Cambria Math" w:hAnsi="Cambria Math"/>
-              <w:lang w:val="it-IT"/>
-            </w:rPr>
-            <m:t xml:space="preserve">= </m:t>
-          </m:r>
-          <m:f>
-            <m:fPr>
-              <m:ctrlPr>
-                <w:rPr>
-                  <w:rFonts w:ascii="Cambria Math" w:hAnsi="Cambria Math"/>
-                  <w:i/>
-                  <w:lang w:val="it-IT"/>
-                </w:rPr>
-              </m:ctrlPr>
-            </m:fPr>
-            <m:num>
-              <m:r>
-                <w:rPr>
-                  <w:rFonts w:ascii="Cambria Math" w:hAnsi="Cambria Math"/>
-                  <w:lang w:val="it-IT"/>
-                </w:rPr>
-                <m:t>∆</m:t>
-              </m:r>
-              <m:sSub>
-                <m:sSubPr>
-                  <m:ctrlPr>
-                    <w:rPr>
-                      <w:rFonts w:ascii="Cambria Math" w:hAnsi="Cambria Math"/>
-                      <w:i/>
-                      <w:lang w:val="it-IT"/>
-                    </w:rPr>
-                  </m:ctrlPr>
-                </m:sSubPr>
-                <m:e>
-                  <m:r>
-                    <w:rPr>
-                      <w:rFonts w:ascii="Cambria Math" w:hAnsi="Cambria Math"/>
-                      <w:lang w:val="it-IT"/>
-                    </w:rPr>
-                    <m:t>t</m:t>
-                  </m:r>
-                </m:e>
-                <m:sub>
-                  <m:r>
-                    <w:rPr>
-                      <w:rFonts w:ascii="Cambria Math" w:hAnsi="Cambria Math"/>
-                      <w:lang w:val="it-IT"/>
-                    </w:rPr>
-                    <m:t>1</m:t>
-                  </m:r>
-                </m:sub>
-              </m:sSub>
-              <m:r>
-                <w:rPr>
-                  <w:rFonts w:ascii="Cambria Math" w:hAnsi="Cambria Math"/>
-                  <w:lang w:val="it-IT"/>
-                </w:rPr>
-                <m:t xml:space="preserve">∙ ∆c </m:t>
-              </m:r>
-            </m:num>
-            <m:den>
-              <m:r>
-                <w:rPr>
-                  <w:rFonts w:ascii="Cambria Math" w:hAnsi="Cambria Math"/>
-                  <w:lang w:val="it-IT"/>
-                </w:rPr>
-                <m:t>∆</m:t>
-              </m:r>
-              <m:sSub>
-                <m:sSubPr>
-                  <m:ctrlPr>
-                    <w:rPr>
-                      <w:rFonts w:ascii="Cambria Math" w:hAnsi="Cambria Math"/>
-                      <w:i/>
-                      <w:lang w:val="it-IT"/>
-                    </w:rPr>
-                  </m:ctrlPr>
-                </m:sSubPr>
-                <m:e>
-                  <m:r>
-                    <w:rPr>
-                      <w:rFonts w:ascii="Cambria Math" w:hAnsi="Cambria Math"/>
-                      <w:lang w:val="it-IT"/>
-                    </w:rPr>
-                    <m:t>t</m:t>
-                  </m:r>
-                </m:e>
-                <m:sub>
-                  <m:r>
-                    <w:rPr>
-                      <w:rFonts w:ascii="Cambria Math" w:hAnsi="Cambria Math"/>
-                      <w:lang w:val="it-IT"/>
-                    </w:rPr>
-                    <m:t>2</m:t>
-                  </m:r>
-                </m:sub>
-              </m:sSub>
-            </m:den>
-          </m:f>
-          <m:r>
-            <w:rPr>
-              <w:rFonts w:ascii="Cambria Math" w:hAnsi="Cambria Math"/>
-              <w:lang w:val="it-IT"/>
-            </w:rPr>
-            <m:t>+ C</m:t>
-          </m:r>
-        </m:oMath>
-      </m:oMathPara>
+      <w:r>
+        <w:rPr>
+          <w:lang w:val="it-IT"/>
+        </w:rPr>
+        <w:t xml:space="preserve">  </w:t>
+      </w:r>
+      <m:oMath>
+        <m:sSub>
+          <m:sSubPr>
+            <m:ctrlPr>
+              <w:rPr>
+                <w:rFonts w:ascii="Cambria Math" w:hAnsi="Cambria Math"/>
+                <w:i/>
+                <w:lang w:val="it-IT"/>
+              </w:rPr>
+            </m:ctrlPr>
+          </m:sSubPr>
+          <m:e>
+            <m:r>
+              <w:rPr>
+                <w:rFonts w:ascii="Cambria Math" w:hAnsi="Cambria Math"/>
+                <w:lang w:val="it-IT"/>
+              </w:rPr>
+              <m:t>C</m:t>
+            </m:r>
+          </m:e>
+          <m:sub>
+            <m:r>
+              <w:rPr>
+                <w:rFonts w:ascii="Cambria Math" w:hAnsi="Cambria Math"/>
+                <w:lang w:val="it-IT"/>
+              </w:rPr>
+              <m:t>d</m:t>
+            </m:r>
+          </m:sub>
+        </m:sSub>
+        <m:r>
+          <w:rPr>
+            <w:rFonts w:ascii="Cambria Math" w:hAnsi="Cambria Math"/>
+            <w:lang w:val="it-IT"/>
+          </w:rPr>
+          <m:t xml:space="preserve">= </m:t>
+        </m:r>
+        <m:f>
+          <m:fPr>
+            <m:ctrlPr>
+              <w:rPr>
+                <w:rFonts w:ascii="Cambria Math" w:hAnsi="Cambria Math"/>
+                <w:i/>
+                <w:lang w:val="it-IT"/>
+              </w:rPr>
+            </m:ctrlPr>
+          </m:fPr>
+          <m:num>
+            <m:r>
+              <w:rPr>
+                <w:rFonts w:ascii="Cambria Math" w:hAnsi="Cambria Math"/>
+                <w:lang w:val="it-IT"/>
+              </w:rPr>
+              <m:t>∆</m:t>
+            </m:r>
+            <m:sSub>
+              <m:sSubPr>
+                <m:ctrlPr>
+                  <w:rPr>
+                    <w:rFonts w:ascii="Cambria Math" w:hAnsi="Cambria Math"/>
+                    <w:i/>
+                    <w:lang w:val="it-IT"/>
+                  </w:rPr>
+                </m:ctrlPr>
+              </m:sSubPr>
+              <m:e>
+                <m:r>
+                  <w:rPr>
+                    <w:rFonts w:ascii="Cambria Math" w:hAnsi="Cambria Math"/>
+                    <w:lang w:val="it-IT"/>
+                  </w:rPr>
+                  <m:t>t</m:t>
+                </m:r>
+              </m:e>
+              <m:sub>
+                <m:r>
+                  <w:rPr>
+                    <w:rFonts w:ascii="Cambria Math" w:hAnsi="Cambria Math"/>
+                    <w:lang w:val="it-IT"/>
+                  </w:rPr>
+                  <m:t>1</m:t>
+                </m:r>
+              </m:sub>
+            </m:sSub>
+            <m:r>
+              <w:rPr>
+                <w:rFonts w:ascii="Cambria Math" w:hAnsi="Cambria Math"/>
+                <w:lang w:val="it-IT"/>
+              </w:rPr>
+              <m:t xml:space="preserve">∙ ∆c </m:t>
+            </m:r>
+          </m:num>
+          <m:den>
+            <m:r>
+              <w:rPr>
+                <w:rFonts w:ascii="Cambria Math" w:hAnsi="Cambria Math"/>
+                <w:lang w:val="it-IT"/>
+              </w:rPr>
+              <m:t>∆</m:t>
+            </m:r>
+            <m:sSub>
+              <m:sSubPr>
+                <m:ctrlPr>
+                  <w:rPr>
+                    <w:rFonts w:ascii="Cambria Math" w:hAnsi="Cambria Math"/>
+                    <w:i/>
+                    <w:lang w:val="it-IT"/>
+                  </w:rPr>
+                </m:ctrlPr>
+              </m:sSubPr>
+              <m:e>
+                <m:r>
+                  <w:rPr>
+                    <w:rFonts w:ascii="Cambria Math" w:hAnsi="Cambria Math"/>
+                    <w:lang w:val="it-IT"/>
+                  </w:rPr>
+                  <m:t>t</m:t>
+                </m:r>
+              </m:e>
+              <m:sub>
+                <m:r>
+                  <w:rPr>
+                    <w:rFonts w:ascii="Cambria Math" w:hAnsi="Cambria Math"/>
+                    <w:lang w:val="it-IT"/>
+                  </w:rPr>
+                  <m:t>2</m:t>
+                </m:r>
+              </m:sub>
+            </m:sSub>
+          </m:den>
+        </m:f>
+        <m:r>
+          <w:rPr>
+            <w:rFonts w:ascii="Cambria Math" w:hAnsi="Cambria Math"/>
+            <w:lang w:val="it-IT"/>
+          </w:rPr>
+          <m:t>+ C</m:t>
+        </m:r>
+      </m:oMath>
     </w:p>
     <w:p>
       <w:pPr>
@@ -1829,7 +1294,6 @@
           <w:lang w:val="it-IT"/>
         </w:rPr>
       </w:pPr>
-      <w:proofErr w:type="spellStart"/>
       <w:r>
         <w:rPr>
           <w:b/>
@@ -1844,70 +1308,15 @@
           <w:i/>
           <w:lang w:val="it-IT"/>
         </w:rPr>
-        <w:t>ptionSet</w:t>
-      </w:r>
-      <w:proofErr w:type="spellEnd"/>
-      <w:r>
-        <w:rPr>
-          <w:b/>
-          <w:i/>
-          <w:lang w:val="it-IT"/>
-        </w:rPr>
-        <w:t>::</w:t>
-      </w:r>
-      <w:proofErr w:type="spellStart"/>
-      <w:r>
-        <w:rPr>
-          <w:b/>
-          <w:i/>
-          <w:lang w:val="it-IT"/>
-        </w:rPr>
-        <w:t>getPeriodConsumption</w:t>
-      </w:r>
-      <w:proofErr w:type="spellEnd"/>
-      <w:r>
-        <w:rPr>
-          <w:b/>
-          <w:i/>
-          <w:lang w:val="it-IT"/>
-        </w:rPr>
-        <w:t>(</w:t>
-      </w:r>
-      <w:proofErr w:type="spellStart"/>
-      <w:r>
-        <w:rPr>
-          <w:b/>
-          <w:i/>
-          <w:lang w:val="it-IT"/>
-        </w:rPr>
-        <w:t>firstDate</w:t>
-      </w:r>
-      <w:proofErr w:type="spellEnd"/>
-      <w:r>
-        <w:rPr>
-          <w:b/>
-          <w:i/>
-          <w:lang w:val="it-IT"/>
-        </w:rPr>
-        <w:t xml:space="preserve">, </w:t>
-      </w:r>
-      <w:proofErr w:type="spellStart"/>
-      <w:r>
-        <w:rPr>
-          <w:b/>
-          <w:i/>
-          <w:lang w:val="it-IT"/>
-        </w:rPr>
-        <w:t>lastDate</w:t>
-      </w:r>
-      <w:proofErr w:type="spellEnd"/>
-      <w:r>
-        <w:rPr>
-          <w:b/>
-          <w:i/>
-          <w:lang w:val="it-IT"/>
-        </w:rPr>
-        <w:t>) : restituisce il consumo totale in un periodo</w:t>
+        <w:t>ptionSet::getPeriodConsumption(</w:t>
+      </w:r>
+      <w:r>
+        <w:rPr>
+          <w:b/>
+          <w:i/>
+          <w:lang w:val="it-IT"/>
+        </w:rPr>
+        <w:t>firstDate, lastDate) : restituisce il consumo totale in un periodo</w:t>
       </w:r>
     </w:p>
     <w:p>
@@ -1945,7 +1354,6 @@
           <w:lang w:val="it-IT"/>
         </w:rPr>
       </w:pPr>
-      <w:proofErr w:type="spellStart"/>
       <w:r>
         <w:rPr>
           <w:b/>
@@ -1960,98 +1368,29 @@
           <w:i/>
           <w:lang w:val="it-IT"/>
         </w:rPr>
-        <w:t>nsumptionSet</w:t>
-      </w:r>
-      <w:proofErr w:type="spellEnd"/>
-      <w:r>
-        <w:rPr>
-          <w:b/>
-          <w:i/>
-          <w:lang w:val="it-IT"/>
-        </w:rPr>
-        <w:t>::</w:t>
-      </w:r>
-      <w:proofErr w:type="spellStart"/>
-      <w:r>
-        <w:rPr>
-          <w:b/>
-          <w:i/>
-          <w:lang w:val="it-IT"/>
-        </w:rPr>
-        <w:t>getHistogramData</w:t>
-      </w:r>
-      <w:proofErr w:type="spellEnd"/>
-      <w:r>
-        <w:rPr>
-          <w:b/>
-          <w:i/>
-          <w:lang w:val="it-IT"/>
-        </w:rPr>
-        <w:t>(</w:t>
-      </w:r>
-      <w:proofErr w:type="spellStart"/>
-      <w:r>
-        <w:rPr>
-          <w:b/>
-          <w:i/>
-          <w:lang w:val="it-IT"/>
-        </w:rPr>
-        <w:t>begin</w:t>
-      </w:r>
-      <w:proofErr w:type="spellEnd"/>
-      <w:r>
-        <w:rPr>
-          <w:b/>
-          <w:i/>
-          <w:lang w:val="it-IT"/>
-        </w:rPr>
-        <w:t xml:space="preserve">, end, </w:t>
-      </w:r>
-      <w:proofErr w:type="spellStart"/>
-      <w:r>
-        <w:rPr>
-          <w:b/>
-          <w:i/>
-          <w:lang w:val="it-IT"/>
-        </w:rPr>
-        <w:t>step</w:t>
-      </w:r>
-      <w:proofErr w:type="spellEnd"/>
-      <w:r>
-        <w:rPr>
-          <w:b/>
-          <w:i/>
-          <w:lang w:val="it-IT"/>
-        </w:rPr>
-        <w:t>) : restituisce i valori delle barre del grafico</w:t>
-      </w:r>
-    </w:p>
-    <w:p>
-      <w:pPr>
-        <w:jc w:val="both"/>
-        <w:rPr>
-          <w:lang w:val="it-IT"/>
-        </w:rPr>
-      </w:pPr>
-      <w:r>
-        <w:rPr>
-          <w:lang w:val="it-IT"/>
-        </w:rPr>
-        <w:t xml:space="preserve">Richiede un periodo di tempo ed uno </w:t>
-      </w:r>
-      <w:proofErr w:type="spellStart"/>
-      <w:r>
-        <w:rPr>
-          <w:lang w:val="it-IT"/>
-        </w:rPr>
-        <w:t>step</w:t>
-      </w:r>
-      <w:proofErr w:type="spellEnd"/>
-      <w:r>
-        <w:rPr>
-          <w:lang w:val="it-IT"/>
-        </w:rPr>
-        <w:t xml:space="preserve"> tra un intervallo e l'altro.</w:t>
+        <w:t>nsumptionSet::getHistogramData(</w:t>
+      </w:r>
+      <w:r>
+        <w:rPr>
+          <w:b/>
+          <w:i/>
+          <w:lang w:val="it-IT"/>
+        </w:rPr>
+        <w:t>begin, end, step) : restituisce i valori delle barre del grafico</w:t>
+      </w:r>
+    </w:p>
+    <w:p>
+      <w:pPr>
+        <w:jc w:val="both"/>
+        <w:rPr>
+          <w:lang w:val="it-IT"/>
+        </w:rPr>
+      </w:pPr>
+      <w:r>
+        <w:rPr>
+          <w:lang w:val="it-IT"/>
+        </w:rPr>
+        <w:t>Richiede un periodo di tempo ed uno step tra un intervallo e l'altro.</w:t>
       </w:r>
     </w:p>
     <w:p>
@@ -2089,96 +1428,36 @@
           <w:lang w:val="it-IT"/>
         </w:rPr>
       </w:pPr>
-      <w:proofErr w:type="spellStart"/>
-      <w:r>
-        <w:rPr>
-          <w:b/>
-          <w:i/>
-          <w:lang w:val="it-IT"/>
-        </w:rPr>
-        <w:t>ConsumptionSet</w:t>
-      </w:r>
-      <w:proofErr w:type="spellEnd"/>
-      <w:r>
-        <w:rPr>
-          <w:b/>
-          <w:i/>
-          <w:lang w:val="it-IT"/>
-        </w:rPr>
-        <w:t>::</w:t>
-      </w:r>
-      <w:proofErr w:type="spellStart"/>
-      <w:r>
-        <w:rPr>
-          <w:b/>
-          <w:i/>
-          <w:lang w:val="it-IT"/>
-        </w:rPr>
-        <w:t>getNightLeaks</w:t>
-      </w:r>
-      <w:proofErr w:type="spellEnd"/>
-      <w:r>
-        <w:rPr>
-          <w:b/>
-          <w:i/>
-          <w:lang w:val="it-IT"/>
-        </w:rPr>
-        <w:t>(</w:t>
-      </w:r>
-      <w:proofErr w:type="spellStart"/>
-      <w:r>
-        <w:rPr>
-          <w:b/>
-          <w:i/>
-          <w:lang w:val="it-IT"/>
-        </w:rPr>
-        <w:t>threshold</w:t>
-      </w:r>
-      <w:proofErr w:type="spellEnd"/>
-      <w:r>
-        <w:rPr>
-          <w:b/>
-          <w:i/>
-          <w:lang w:val="it-IT"/>
-        </w:rPr>
-        <w:t>) : restituisce l'insieme di consumi notturni superiori alla soglia</w:t>
-      </w:r>
-    </w:p>
-    <w:p>
-      <w:pPr>
-        <w:jc w:val="both"/>
-        <w:rPr>
-          <w:lang w:val="it-IT"/>
-        </w:rPr>
-      </w:pPr>
-      <w:r>
-        <w:rPr>
-          <w:lang w:val="it-IT"/>
-        </w:rPr>
-        <w:t xml:space="preserve">Per ogni giorno del 2015 calcola il consumo nel periodo tra le 00:00 e le 05:00. Se tale consumo è superiore alla </w:t>
-      </w:r>
-      <w:proofErr w:type="spellStart"/>
-      <w:r>
-        <w:rPr>
-          <w:lang w:val="it-IT"/>
-        </w:rPr>
-        <w:t>threshold</w:t>
-      </w:r>
-      <w:proofErr w:type="spellEnd"/>
-      <w:r>
-        <w:rPr>
-          <w:lang w:val="it-IT"/>
-        </w:rPr>
-        <w:t xml:space="preserve"> lo aggiunge (insieme alla data di riferimento) alla lista delle possibili perdite notturne.</w:t>
-      </w:r>
-    </w:p>
-    <w:p>
-      <w:pPr>
-        <w:jc w:val="both"/>
-        <w:rPr>
-          <w:lang w:val="it-IT"/>
-        </w:rPr>
-      </w:pPr>
+      <w:r>
+        <w:rPr>
+          <w:b/>
+          <w:i/>
+          <w:lang w:val="it-IT"/>
+        </w:rPr>
+        <w:t>ConsumptionSet::getNightLeaks(</w:t>
+      </w:r>
+      <w:r>
+        <w:rPr>
+          <w:b/>
+          <w:i/>
+          <w:lang w:val="it-IT"/>
+        </w:rPr>
+        <w:t>threshold) : restituisce l'insieme di consumi notturni superiori alla soglia</w:t>
+      </w:r>
+    </w:p>
+    <w:p>
+      <w:pPr>
+        <w:jc w:val="both"/>
+        <w:rPr>
+          <w:lang w:val="it-IT"/>
+        </w:rPr>
+      </w:pPr>
+      <w:r>
+        <w:rPr>
+          <w:lang w:val="it-IT"/>
+        </w:rPr>
+        <w:t>Per ogni giorno del 2015 calcola il consumo nel periodo tra le 00:00 e le 05:00. Se tale consumo è superiore alla threshold lo aggiunge (insieme alla data di riferimento) alla lista delle possibili perdite notturne.</w:t>
+      </w:r>
     </w:p>
     <w:p>
       <w:pPr>
@@ -2192,6 +1471,7 @@
         <w:rPr>
           <w:lang w:val="it-IT"/>
         </w:rPr>
+        <w:lastRenderedPageBreak/>
         <w:t>Note di realizzazione</w:t>
       </w:r>
       <w:r>
@@ -2216,372 +1496,144 @@
           <w:i/>
           <w:lang w:val="it-IT"/>
         </w:rPr>
-        <w:t>Conversione in CET (</w:t>
-      </w:r>
-      <w:proofErr w:type="spellStart"/>
-      <w:r>
-        <w:rPr>
-          <w:b/>
-          <w:i/>
-          <w:lang w:val="it-IT"/>
-        </w:rPr>
-        <w:t>Central</w:t>
-      </w:r>
-      <w:proofErr w:type="spellEnd"/>
-      <w:r>
-        <w:rPr>
-          <w:b/>
-          <w:i/>
+        <w:t>Conversione in CET (Central European Time)</w:t>
+      </w:r>
+    </w:p>
+    <w:p>
+      <w:pPr>
+        <w:jc w:val="both"/>
+        <w:rPr>
+          <w:lang w:val="it-IT"/>
+        </w:rPr>
+      </w:pPr>
+      <w:r>
+        <w:rPr>
+          <w:lang w:val="it-IT"/>
+        </w:rPr>
+        <w:t xml:space="preserve">Il tipo scelto per rappresentare le date e ore è il QDateTime. Durante le lettura del file, però, </w:t>
+      </w:r>
+      <w:r>
+        <w:rPr>
+          <w:lang w:val="it-IT"/>
+        </w:rPr>
+        <w:t xml:space="preserve">questo </w:t>
+      </w:r>
+      <w:r>
+        <w:rPr>
+          <w:lang w:val="it-IT"/>
+        </w:rPr>
+        <w:t xml:space="preserve">causa problemi in quanto esistono letture dei contatori nelle notti in cui avviene il cambio ora </w:t>
+      </w:r>
+      <w:r>
+        <w:rPr>
+          <w:lang w:val="it-IT"/>
+        </w:rPr>
+        <w:t>legale - solare</w:t>
+      </w:r>
+      <w:r>
+        <w:rPr>
+          <w:lang w:val="it-IT"/>
+        </w:rPr>
+        <w:t xml:space="preserve"> e ciò risulta in oggetti QDateTime invalidi. Per risolvere questo problema è necessario convertire il tutto in UTC tramite il metodo apposito e poi tornare in CET tenendo però conto dell'ora legale. Alle date UTC vengono quindi aggiunte due ore nel caso di date estive (comprese tra l'ultima domenica di marzo e l'ultima di ottobre) o un'ora sola nel caso di date invernali.</w:t>
+      </w:r>
+    </w:p>
+    <w:p>
+      <w:pPr>
+        <w:jc w:val="both"/>
+        <w:rPr>
+          <w:b/>
+          <w:i/>
+          <w:lang w:val="it-IT"/>
+        </w:rPr>
+      </w:pPr>
+      <w:r>
+        <w:rPr>
+          <w:b/>
+          <w:i/>
+          <w:lang w:val="it-IT"/>
+        </w:rPr>
+        <w:t>ConsumptionSet::insert ( cons )</w:t>
+      </w:r>
+    </w:p>
+    <w:p>
+      <w:pPr>
+        <w:jc w:val="both"/>
+        <w:rPr>
+          <w:lang w:val="it-IT"/>
+        </w:rPr>
+      </w:pPr>
+      <w:r>
+        <w:rPr>
+          <w:lang w:val="it-IT"/>
+        </w:rPr>
+        <w:t xml:space="preserve">Una ConsumptionSet è sostanzialmente una std::set&lt;Consumption&gt; e pertanto una collezione ordinata di Consumption. L'ordinamento tra Consumption è definito tramite l'operatore &lt; </w:t>
+      </w:r>
+      <w:r>
+        <w:rPr>
+          <w:lang w:val="it-IT"/>
+        </w:rPr>
+        <w:t xml:space="preserve">il quale </w:t>
+      </w:r>
+      <w:r>
+        <w:rPr>
+          <w:lang w:val="it-IT"/>
+        </w:rPr>
+        <w:t xml:space="preserve">stabilisce che una Consumption è minore di un'altra se lo è la sua data. In caso di date uguali l'ordinamento viene stabilito dal valore. </w:t>
+      </w:r>
+      <w:r>
+        <w:rPr>
+          <w:lang w:val="it-IT"/>
+        </w:rPr>
+        <w:t>P</w:t>
+      </w:r>
+      <w:r>
+        <w:rPr>
+          <w:lang w:val="it-IT"/>
+        </w:rPr>
+        <w:t xml:space="preserve">uò </w:t>
+      </w:r>
+      <w:r>
+        <w:rPr>
+          <w:lang w:val="it-IT"/>
+        </w:rPr>
+        <w:t xml:space="preserve">accadere che </w:t>
+      </w:r>
+      <w:r>
+        <w:rPr>
+          <w:lang w:val="it-IT"/>
+        </w:rPr>
+        <w:t xml:space="preserve">un oggetto Consumption </w:t>
+      </w:r>
+      <w:r>
+        <w:rPr>
+          <w:lang w:val="it-IT"/>
+        </w:rPr>
+        <w:t xml:space="preserve">abbia </w:t>
+      </w:r>
+      <w:r>
+        <w:rPr>
+          <w:lang w:val="it-IT"/>
+        </w:rPr>
+        <w:t>data inferiore</w:t>
+      </w:r>
+      <w:r>
+        <w:rPr>
+          <w:lang w:val="it-IT"/>
+        </w:rPr>
+        <w:t xml:space="preserve"> a quella di</w:t>
+      </w:r>
+      <w:r>
+        <w:rPr>
+          <w:lang w:val="it-IT"/>
+        </w:rPr>
+        <w:t xml:space="preserve"> un</w:t>
+      </w:r>
+      <w:r>
+        <w:rPr>
           <w:lang w:val="it-IT"/>
         </w:rPr>
         <w:t xml:space="preserve"> </w:t>
       </w:r>
-      <w:proofErr w:type="spellStart"/>
-      <w:r>
-        <w:rPr>
-          <w:b/>
-          <w:i/>
-          <w:lang w:val="it-IT"/>
-        </w:rPr>
-        <w:t>European</w:t>
-      </w:r>
-      <w:proofErr w:type="spellEnd"/>
-      <w:r>
-        <w:rPr>
-          <w:b/>
-          <w:i/>
-          <w:lang w:val="it-IT"/>
-        </w:rPr>
-        <w:t xml:space="preserve"> </w:t>
-      </w:r>
-      <w:proofErr w:type="spellStart"/>
-      <w:r>
-        <w:rPr>
-          <w:b/>
-          <w:i/>
-          <w:lang w:val="it-IT"/>
-        </w:rPr>
-        <w:t>Time</w:t>
-      </w:r>
-      <w:proofErr w:type="spellEnd"/>
-      <w:r>
-        <w:rPr>
-          <w:b/>
-          <w:i/>
-          <w:lang w:val="it-IT"/>
-        </w:rPr>
-        <w:t>)</w:t>
-      </w:r>
-    </w:p>
-    <w:p>
-      <w:pPr>
-        <w:jc w:val="both"/>
-        <w:rPr>
-          <w:lang w:val="it-IT"/>
-        </w:rPr>
-      </w:pPr>
-      <w:r>
-        <w:rPr>
-          <w:lang w:val="it-IT"/>
-        </w:rPr>
-        <w:t xml:space="preserve">Il tipo scelto per rappresentare le date e ore è il </w:t>
-      </w:r>
-      <w:proofErr w:type="spellStart"/>
-      <w:r>
-        <w:rPr>
-          <w:lang w:val="it-IT"/>
-        </w:rPr>
-        <w:t>QDateTime</w:t>
-      </w:r>
-      <w:proofErr w:type="spellEnd"/>
-      <w:r>
-        <w:rPr>
-          <w:lang w:val="it-IT"/>
-        </w:rPr>
-        <w:t xml:space="preserve">. Durante le lettura del file, però, </w:t>
-      </w:r>
-      <w:r>
-        <w:rPr>
-          <w:lang w:val="it-IT"/>
-        </w:rPr>
-        <w:t xml:space="preserve">questo </w:t>
-      </w:r>
-      <w:r>
-        <w:rPr>
-          <w:lang w:val="it-IT"/>
-        </w:rPr>
-        <w:t xml:space="preserve">causa problemi in quanto esistono letture dei contatori nelle notti in cui avviene il cambio ora </w:t>
-      </w:r>
-      <w:proofErr w:type="spellStart"/>
-      <w:r>
-        <w:rPr>
-          <w:lang w:val="it-IT"/>
-        </w:rPr>
-        <w:t>legale-solare</w:t>
-      </w:r>
-      <w:proofErr w:type="spellEnd"/>
-      <w:r>
-        <w:rPr>
-          <w:lang w:val="it-IT"/>
-        </w:rPr>
-        <w:t xml:space="preserve"> e ciò risulta in oggetti </w:t>
-      </w:r>
-      <w:proofErr w:type="spellStart"/>
-      <w:r>
-        <w:rPr>
-          <w:lang w:val="it-IT"/>
-        </w:rPr>
-        <w:t>QDateTime</w:t>
-      </w:r>
-      <w:proofErr w:type="spellEnd"/>
-      <w:r>
-        <w:rPr>
-          <w:lang w:val="it-IT"/>
-        </w:rPr>
-        <w:t xml:space="preserve"> invalidi. Per risolvere questo problema è necessario convertire il tutto in UTC tramite il metodo apposito e poi tornare in CET tenendo però conto dell'ora legale. Alle date UTC vengono quindi aggiunte due ore nel caso di date estive (comprese tra l'ultima domenica di marzo e l'ultima di ottobre) o un'ora sola nel caso di date invernali.</w:t>
-      </w:r>
-    </w:p>
-    <w:p>
-      <w:pPr>
-        <w:jc w:val="both"/>
-        <w:rPr>
-          <w:b/>
-          <w:i/>
-          <w:lang w:val="it-IT"/>
-        </w:rPr>
-      </w:pPr>
-      <w:proofErr w:type="spellStart"/>
-      <w:r>
-        <w:rPr>
-          <w:b/>
-          <w:i/>
-          <w:lang w:val="it-IT"/>
-        </w:rPr>
-        <w:t>ConsumptionSet</w:t>
-      </w:r>
-      <w:proofErr w:type="spellEnd"/>
-      <w:r>
-        <w:rPr>
-          <w:b/>
-          <w:i/>
-          <w:lang w:val="it-IT"/>
-        </w:rPr>
-        <w:t>::</w:t>
-      </w:r>
-      <w:proofErr w:type="spellStart"/>
-      <w:r>
-        <w:rPr>
-          <w:b/>
-          <w:i/>
-          <w:lang w:val="it-IT"/>
-        </w:rPr>
-        <w:t>insert</w:t>
-      </w:r>
-      <w:proofErr w:type="spellEnd"/>
-      <w:r>
-        <w:rPr>
-          <w:b/>
-          <w:i/>
-          <w:lang w:val="it-IT"/>
-        </w:rPr>
-        <w:t xml:space="preserve"> ( </w:t>
-      </w:r>
-      <w:proofErr w:type="spellStart"/>
-      <w:r>
-        <w:rPr>
-          <w:b/>
-          <w:i/>
-          <w:lang w:val="it-IT"/>
-        </w:rPr>
-        <w:t>cons</w:t>
-      </w:r>
-      <w:proofErr w:type="spellEnd"/>
-      <w:r>
-        <w:rPr>
-          <w:b/>
-          <w:i/>
-          <w:lang w:val="it-IT"/>
-        </w:rPr>
-        <w:t xml:space="preserve"> )</w:t>
-      </w:r>
-    </w:p>
-    <w:p>
-      <w:pPr>
-        <w:jc w:val="both"/>
-        <w:rPr>
-          <w:lang w:val="it-IT"/>
-        </w:rPr>
-      </w:pPr>
-      <w:r>
-        <w:rPr>
-          <w:lang w:val="it-IT"/>
-        </w:rPr>
-        <w:t xml:space="preserve">Una </w:t>
-      </w:r>
-      <w:proofErr w:type="spellStart"/>
-      <w:r>
-        <w:rPr>
-          <w:lang w:val="it-IT"/>
-        </w:rPr>
-        <w:t>ConsumptionSet</w:t>
-      </w:r>
-      <w:proofErr w:type="spellEnd"/>
-      <w:r>
-        <w:rPr>
-          <w:lang w:val="it-IT"/>
-        </w:rPr>
-        <w:t xml:space="preserve"> è sostanzialmente una </w:t>
-      </w:r>
-      <w:proofErr w:type="spellStart"/>
-      <w:r>
-        <w:rPr>
-          <w:lang w:val="it-IT"/>
-        </w:rPr>
-        <w:t>std</w:t>
-      </w:r>
-      <w:proofErr w:type="spellEnd"/>
-      <w:r>
-        <w:rPr>
-          <w:lang w:val="it-IT"/>
-        </w:rPr>
-        <w:t>::set&lt;</w:t>
-      </w:r>
-      <w:proofErr w:type="spellStart"/>
-      <w:r>
-        <w:rPr>
-          <w:lang w:val="it-IT"/>
-        </w:rPr>
-        <w:t>Consumption</w:t>
-      </w:r>
-      <w:proofErr w:type="spellEnd"/>
-      <w:r>
-        <w:rPr>
-          <w:lang w:val="it-IT"/>
-        </w:rPr>
-        <w:t xml:space="preserve">&gt; e pertanto una collezione ordinata di </w:t>
-      </w:r>
-      <w:proofErr w:type="spellStart"/>
-      <w:r>
-        <w:rPr>
-          <w:lang w:val="it-IT"/>
-        </w:rPr>
-        <w:t>Consumption</w:t>
-      </w:r>
-      <w:proofErr w:type="spellEnd"/>
-      <w:r>
-        <w:rPr>
-          <w:lang w:val="it-IT"/>
-        </w:rPr>
-        <w:t xml:space="preserve">. L'ordinamento tra </w:t>
-      </w:r>
-      <w:proofErr w:type="spellStart"/>
-      <w:r>
-        <w:rPr>
-          <w:lang w:val="it-IT"/>
-        </w:rPr>
-        <w:t>Consumption</w:t>
-      </w:r>
-      <w:proofErr w:type="spellEnd"/>
-      <w:r>
-        <w:rPr>
-          <w:lang w:val="it-IT"/>
-        </w:rPr>
-        <w:t xml:space="preserve"> è definito tramite l'operatore &lt; </w:t>
-      </w:r>
-      <w:r>
-        <w:rPr>
-          <w:lang w:val="it-IT"/>
-        </w:rPr>
-        <w:t xml:space="preserve">il quale </w:t>
-      </w:r>
-      <w:r>
-        <w:rPr>
-          <w:lang w:val="it-IT"/>
-        </w:rPr>
-        <w:t xml:space="preserve">stabilisce che una </w:t>
-      </w:r>
-      <w:proofErr w:type="spellStart"/>
-      <w:r>
-        <w:rPr>
-          <w:lang w:val="it-IT"/>
-        </w:rPr>
-        <w:t>Consumption</w:t>
-      </w:r>
-      <w:proofErr w:type="spellEnd"/>
-      <w:r>
-        <w:rPr>
-          <w:lang w:val="it-IT"/>
-        </w:rPr>
-        <w:t xml:space="preserve"> è minore di un'altra se lo è la sua data. In caso di date uguali l'ordinamento viene stabilito dal valore. </w:t>
-      </w:r>
-      <w:r>
-        <w:rPr>
-          <w:lang w:val="it-IT"/>
-        </w:rPr>
-        <w:t>P</w:t>
-      </w:r>
-      <w:r>
-        <w:rPr>
-          <w:lang w:val="it-IT"/>
-        </w:rPr>
-        <w:t xml:space="preserve">uò </w:t>
-      </w:r>
-      <w:r>
-        <w:rPr>
-          <w:lang w:val="it-IT"/>
-        </w:rPr>
-        <w:t xml:space="preserve">accadere che </w:t>
-      </w:r>
-      <w:r>
-        <w:rPr>
-          <w:lang w:val="it-IT"/>
-        </w:rPr>
-        <w:t xml:space="preserve">un oggetto </w:t>
-      </w:r>
-      <w:proofErr w:type="spellStart"/>
-      <w:r>
-        <w:rPr>
-          <w:lang w:val="it-IT"/>
-        </w:rPr>
-        <w:t>Consumption</w:t>
-      </w:r>
-      <w:proofErr w:type="spellEnd"/>
-      <w:r>
-        <w:rPr>
-          <w:lang w:val="it-IT"/>
-        </w:rPr>
-        <w:t xml:space="preserve"> </w:t>
-      </w:r>
-      <w:r>
-        <w:rPr>
-          <w:lang w:val="it-IT"/>
-        </w:rPr>
-        <w:t xml:space="preserve">abbia </w:t>
-      </w:r>
-      <w:r>
-        <w:rPr>
-          <w:lang w:val="it-IT"/>
-        </w:rPr>
-        <w:t>data inferiore</w:t>
-      </w:r>
-      <w:r>
-        <w:rPr>
-          <w:lang w:val="it-IT"/>
-        </w:rPr>
-        <w:t xml:space="preserve"> a quella di</w:t>
-      </w:r>
-      <w:r>
-        <w:rPr>
-          <w:lang w:val="it-IT"/>
-        </w:rPr>
-        <w:t xml:space="preserve"> un</w:t>
-      </w:r>
-      <w:r>
-        <w:rPr>
-          <w:lang w:val="it-IT"/>
-        </w:rPr>
-        <w:t xml:space="preserve"> </w:t>
-      </w:r>
       <w:r>
         <w:rPr>
           <w:lang w:val="it-IT"/>
@@ -2598,77 +1650,7 @@
         <w:rPr>
           <w:lang w:val="it-IT"/>
         </w:rPr>
-        <w:t xml:space="preserve"> ma consumo maggiore. Perciò è necessario escludere questi casi quando viene aggiunta una nuova </w:t>
-      </w:r>
-      <w:proofErr w:type="spellStart"/>
-      <w:r>
-        <w:rPr>
-          <w:lang w:val="it-IT"/>
-        </w:rPr>
-        <w:t>Consumption</w:t>
-      </w:r>
-      <w:proofErr w:type="spellEnd"/>
-      <w:r>
-        <w:rPr>
-          <w:lang w:val="it-IT"/>
-        </w:rPr>
-        <w:t xml:space="preserve"> ad una </w:t>
-      </w:r>
-      <w:proofErr w:type="spellStart"/>
-      <w:r>
-        <w:rPr>
-          <w:lang w:val="it-IT"/>
-        </w:rPr>
-        <w:t>ConsumptionSet</w:t>
-      </w:r>
-      <w:proofErr w:type="spellEnd"/>
-      <w:r>
-        <w:rPr>
-          <w:lang w:val="it-IT"/>
-        </w:rPr>
-        <w:t xml:space="preserve">. Questi controlli sono implementati nella </w:t>
-      </w:r>
-      <w:proofErr w:type="spellStart"/>
-      <w:r>
-        <w:rPr>
-          <w:lang w:val="it-IT"/>
-        </w:rPr>
-        <w:t>ConsumptionSet</w:t>
-      </w:r>
-      <w:proofErr w:type="spellEnd"/>
-      <w:r>
-        <w:rPr>
-          <w:lang w:val="it-IT"/>
-        </w:rPr>
-        <w:t>::</w:t>
-      </w:r>
-      <w:proofErr w:type="spellStart"/>
-      <w:r>
-        <w:rPr>
-          <w:lang w:val="it-IT"/>
-        </w:rPr>
-        <w:t>insert</w:t>
-      </w:r>
-      <w:proofErr w:type="spellEnd"/>
-      <w:r>
-        <w:rPr>
-          <w:lang w:val="it-IT"/>
-        </w:rPr>
-        <w:t xml:space="preserve">() e, nel caso in cui non vengano superati, la nuova </w:t>
-      </w:r>
-      <w:proofErr w:type="spellStart"/>
-      <w:r>
-        <w:rPr>
-          <w:lang w:val="it-IT"/>
-        </w:rPr>
-        <w:t>Consumption</w:t>
-      </w:r>
-      <w:proofErr w:type="spellEnd"/>
-      <w:r>
-        <w:rPr>
-          <w:lang w:val="it-IT"/>
-        </w:rPr>
-        <w:t xml:space="preserve"> non viene aggiunta. In caso di dati incoerenti vengono quindi </w:t>
+        <w:t xml:space="preserve"> ma consumo maggiore. Perciò è necessario escludere questi casi quando viene aggiunta una nuova Consumption ad una ConsumptionSet. Questi controlli sono implementati nella ConsumptionSet::insert() e, nel caso in cui non vengano superati, la nuova Consumption non viene aggiunta. In caso di dati incoerenti vengono quindi </w:t>
       </w:r>
       <w:r>
         <w:rPr>
@@ -2741,6 +1723,7 @@
         </w:rPr>
         <w:sectPr>
           <w:headerReference w:type="default" r:id="rId8"/>
+          <w:footerReference w:type="default" r:id="rId9"/>
           <w:pgSz w:w="11906" w:h="16838"/>
           <w:pgMar w:top="1417" w:right="1134" w:bottom="1134" w:left="1134" w:header="708" w:footer="708" w:gutter="0"/>
           <w:cols w:space="708"/>
@@ -3125,6 +2108,24 @@
     </w:p>
     <w:p>
       <w:pPr>
+        <w:rPr>
+          <w:b/>
+          <w:i/>
+          <w:lang w:val="it-IT"/>
+        </w:rPr>
+      </w:pPr>
+      <w:r>
+        <w:rPr>
+          <w:b/>
+          <w:i/>
+          <w:lang w:val="it-IT"/>
+        </w:rPr>
+        <w:lastRenderedPageBreak/>
+        <w:br w:type="page"/>
+      </w:r>
+    </w:p>
+    <w:p>
+      <w:pPr>
         <w:jc w:val="both"/>
         <w:rPr>
           <w:b/>
@@ -3155,33 +2156,11 @@
         </w:rPr>
         <w:t xml:space="preserve">Il metodo </w:t>
       </w:r>
-      <w:proofErr w:type="spellStart"/>
-      <w:r>
-        <w:rPr>
-          <w:lang w:val="it-IT"/>
-        </w:rPr>
-        <w:t>ConsumptionSet</w:t>
-      </w:r>
-      <w:proofErr w:type="spellEnd"/>
-      <w:r>
-        <w:rPr>
-          <w:lang w:val="it-IT"/>
-        </w:rPr>
-        <w:t>::</w:t>
-      </w:r>
-      <w:proofErr w:type="spellStart"/>
-      <w:r>
-        <w:rPr>
-          <w:lang w:val="it-IT"/>
-        </w:rPr>
-        <w:t>getHistogramData</w:t>
-      </w:r>
-      <w:proofErr w:type="spellEnd"/>
-      <w:r>
-        <w:rPr>
-          <w:lang w:val="it-IT"/>
-        </w:rPr>
-        <w:t>() funziona</w:t>
+      <w:r>
+        <w:rPr>
+          <w:lang w:val="it-IT"/>
+        </w:rPr>
+        <w:t>ConsumptionSet::getHistogramData() funziona</w:t>
       </w:r>
       <w:r>
         <w:rPr>
@@ -3418,19 +2397,37 @@
     </w:p>
     <w:p>
       <w:pPr>
-        <w:jc w:val="both"/>
-        <w:rPr>
-          <w:b/>
-          <w:i/>
-          <w:lang w:val="it-IT"/>
-        </w:rPr>
-      </w:pPr>
-      <w:r>
-        <w:rPr>
-          <w:b/>
-          <w:i/>
-          <w:lang w:val="it-IT"/>
-        </w:rPr>
+        <w:rPr>
+          <w:b/>
+          <w:i/>
+          <w:lang w:val="it-IT"/>
+        </w:rPr>
+      </w:pPr>
+      <w:r>
+        <w:rPr>
+          <w:b/>
+          <w:i/>
+          <w:lang w:val="it-IT"/>
+        </w:rPr>
+        <w:br w:type="page"/>
+      </w:r>
+    </w:p>
+    <w:p>
+      <w:pPr>
+        <w:jc w:val="both"/>
+        <w:rPr>
+          <w:b/>
+          <w:i/>
+          <w:lang w:val="it-IT"/>
+        </w:rPr>
+      </w:pPr>
+      <w:r>
+        <w:rPr>
+          <w:b/>
+          <w:i/>
+          <w:lang w:val="it-IT"/>
+        </w:rPr>
+        <w:lastRenderedPageBreak/>
         <w:t>Classe Plot</w:t>
       </w:r>
     </w:p>
@@ -3444,36 +2441,7 @@
         <w:rPr>
           <w:lang w:val="it-IT"/>
         </w:rPr>
-        <w:lastRenderedPageBreak/>
-        <w:t xml:space="preserve">Il costruttore della classe Plot richiede solo un puntatore ad un </w:t>
-      </w:r>
-      <w:proofErr w:type="spellStart"/>
-      <w:r>
-        <w:rPr>
-          <w:lang w:val="it-IT"/>
-        </w:rPr>
-        <w:t>QCustomPlot</w:t>
-      </w:r>
-      <w:proofErr w:type="spellEnd"/>
-      <w:r>
-        <w:rPr>
-          <w:lang w:val="it-IT"/>
-        </w:rPr>
-        <w:t xml:space="preserve">. Dato che i costruttori devono verificare la correttezza dei dati, bisogna controllare che non sia un </w:t>
-      </w:r>
-      <w:proofErr w:type="spellStart"/>
-      <w:r>
-        <w:rPr>
-          <w:lang w:val="it-IT"/>
-        </w:rPr>
-        <w:t>nullptr</w:t>
-      </w:r>
-      <w:proofErr w:type="spellEnd"/>
-      <w:r>
-        <w:rPr>
-          <w:lang w:val="it-IT"/>
-        </w:rPr>
-        <w:t>. In questo caso sarebbe possibile continuare con l'elaborazione mettendo l'oggetto in uno stato di inattività, ma la soluzione migliore è quella di lanciare un'eccezione</w:t>
+        <w:t>Il costruttore della classe Plot richiede solo un puntatore ad un QCustomPlot. Dato che i costruttori devono verificare la correttezza dei dati, bisogna controllare che non sia un nullptr. In questo caso sarebbe possibile continuare con l'elaborazione mettendo l'oggetto in uno stato di inattività, ma la soluzione migliore è quella di lanciare un'eccezione</w:t>
       </w:r>
       <w:r>
         <w:rPr>
@@ -3486,69 +2454,13 @@
         <w:rPr>
           <w:lang w:val="it-IT"/>
         </w:rPr>
-        <w:t xml:space="preserve">. In questo modo l'unico metodo per costruire un oggetto Plot è avere a disposizione un puntatore a </w:t>
-      </w:r>
-      <w:proofErr w:type="spellStart"/>
-      <w:r>
-        <w:rPr>
-          <w:lang w:val="it-IT"/>
-        </w:rPr>
-        <w:t>QCustomPlot</w:t>
-      </w:r>
-      <w:proofErr w:type="spellEnd"/>
-      <w:r>
-        <w:rPr>
-          <w:lang w:val="it-IT"/>
-        </w:rPr>
-        <w:t xml:space="preserve">. Questo puntatore esiste solo dopo che l'interfaccia viene inizializzata e ciò avviene all'interno del costruttore di </w:t>
-      </w:r>
-      <w:proofErr w:type="spellStart"/>
-      <w:r>
-        <w:rPr>
-          <w:lang w:val="it-IT"/>
-        </w:rPr>
-        <w:t>MainWindow</w:t>
-      </w:r>
-      <w:proofErr w:type="spellEnd"/>
-      <w:r>
-        <w:rPr>
-          <w:lang w:val="it-IT"/>
-        </w:rPr>
-        <w:t xml:space="preserve">. La conseguenza è che non è possibile costruire Plot con una lista di inizializzazione prima del costruttore di </w:t>
-      </w:r>
-      <w:proofErr w:type="spellStart"/>
-      <w:r>
-        <w:rPr>
-          <w:lang w:val="it-IT"/>
-        </w:rPr>
-        <w:t>MainWindow</w:t>
-      </w:r>
-      <w:proofErr w:type="spellEnd"/>
-      <w:r>
-        <w:rPr>
-          <w:lang w:val="it-IT"/>
-        </w:rPr>
-        <w:t>, ma va fatto al suo interno. Non essendo inoltre possibile implementare un costruttore di default per Plot</w:t>
-      </w:r>
-      <w:r>
-        <w:rPr>
-          <w:lang w:val="it-IT"/>
-        </w:rPr>
-        <w:t xml:space="preserve">, l'oggetto andrà allocato dinamicamente. Nel distruttore </w:t>
-      </w:r>
-      <w:proofErr w:type="spellStart"/>
-      <w:r>
-        <w:rPr>
-          <w:lang w:val="it-IT"/>
-        </w:rPr>
-        <w:t>~MainWindow</w:t>
-      </w:r>
-      <w:proofErr w:type="spellEnd"/>
-      <w:r>
-        <w:rPr>
-          <w:lang w:val="it-IT"/>
-        </w:rPr>
-        <w:t>() Plot viene deallocato.</w:t>
+        <w:t>. In questo modo l'unico metodo per costruire un oggetto Plot è avere a disposizione un puntatore a QCustomPlot. Questo puntatore esiste solo dopo che l'interfaccia viene inizializzata e ciò avviene all'interno del costruttore di MainWindow. La conseguenza è che non è possibile costruire Plot con una lista di inizializzazione prima del costruttore di MainWindow, ma va fatto al suo interno. Non essendo inoltre possibile implementare un costruttore di default per Plot</w:t>
+      </w:r>
+      <w:r>
+        <w:rPr>
+          <w:lang w:val="it-IT"/>
+        </w:rPr>
+        <w:t>, l'oggetto andrà allocato dinamicamente. Nel distruttore ~MainWindow() Plot viene deallocato.</w:t>
       </w:r>
     </w:p>
     <w:p>
@@ -3580,40 +2492,12 @@
         <w:rPr>
           <w:lang w:val="it-IT"/>
         </w:rPr>
-        <w:t xml:space="preserve">A causa della grande quantità di dati le operazioni di lettura del file e di analisi dei consumi si rivelano piuttosto lunghe. Per questo si è scelto di mostrarne l'avanzamento tramite delle progress bar, che evitano anche l'effetto di maschera bloccata. Generalmente, quando l'utente cambia uno dei dati di input, l'output cambia in tempo reale. Ad esempio nella </w:t>
-      </w:r>
-      <w:proofErr w:type="spellStart"/>
-      <w:r>
-        <w:rPr>
-          <w:lang w:val="it-IT"/>
-        </w:rPr>
-        <w:t>tab</w:t>
-      </w:r>
-      <w:proofErr w:type="spellEnd"/>
-      <w:r>
-        <w:rPr>
-          <w:lang w:val="it-IT"/>
-        </w:rPr>
-        <w:t xml:space="preserve"> di visualizzazione, mentre l'utente scrive il codice "111", verranno mostrati i grafici dell'utente 1, poi dell'utente 11 ed infine quello del 111. Ciò è possibile grazie alla velocità con cui vengono elaborate le informazioni. Nel caso dell'analisi dei dati, invece, non è possibile aggiornare immediatamente l'elenco degli utenti con perdite quando viene cambiato il valore della </w:t>
-      </w:r>
-      <w:proofErr w:type="spellStart"/>
-      <w:r>
-        <w:rPr>
-          <w:lang w:val="it-IT"/>
-        </w:rPr>
-        <w:t>threshold</w:t>
-      </w:r>
-      <w:proofErr w:type="spellEnd"/>
-      <w:r>
-        <w:rPr>
-          <w:lang w:val="it-IT"/>
-        </w:rPr>
-        <w:t>. Per questo motivo è stato necessario aggiungere un pulsante di avvio analisi.</w:t>
-      </w:r>
-    </w:p>
-    <w:p>
-      <w:pPr>
-        <w:jc w:val="both"/>
+        <w:t>A causa della grande quantità di dati le operazioni di lettura del file e di analisi dei consumi si rivelano piuttosto lunghe. Per questo si è scelto di mostrarne l'avanzamento tramite delle progress bar, che evitano anche l'effetto di maschera bloccata. Generalmente, quando l'utente cambia uno dei dati di input, l'output cambia in tempo reale. Ad esempio nella tab di visualizzazione, mentre l'utente scrive il codice "111", verranno mostrati i grafici dell'utente 1, poi dell'utente 11 ed infine quello del 111. Ciò è possibile grazie alla velocità con cui vengono elaborate le informazioni. Nel caso dell'analisi dei dati, invece, non è possibile aggiornare immediatamente l'elenco degli utenti con perdite quando viene cambiato il valore della threshold. Per questo motivo è stato necessario aggiungere un pulsante di avvio analisi.</w:t>
+      </w:r>
+    </w:p>
+    <w:p>
+      <w:pPr>
+        <w:jc w:val="center"/>
         <w:rPr>
           <w:lang w:val="it-IT"/>
         </w:rPr>
@@ -3641,7 +2525,7 @@
                     </pic:cNvPicPr>
                   </pic:nvPicPr>
                   <pic:blipFill>
-                    <a:blip r:embed="rId9" cstate="print"/>
+                    <a:blip r:embed="rId10" cstate="print"/>
                     <a:srcRect/>
                     <a:stretch>
                       <a:fillRect/>
@@ -3673,12 +2557,6 @@
         <w:rPr>
           <w:lang w:val="it-IT"/>
         </w:rPr>
-        <w:t xml:space="preserve"> </w:t>
-      </w:r>
-      <w:r>
-        <w:rPr>
-          <w:lang w:val="it-IT"/>
-        </w:rPr>
         <w:tab/>
       </w:r>
       <w:r>
@@ -3716,7 +2594,7 @@
                     </pic:cNvPicPr>
                   </pic:nvPicPr>
                   <pic:blipFill>
-                    <a:blip r:embed="rId10" cstate="print"/>
+                    <a:blip r:embed="rId11" cstate="print"/>
                     <a:srcRect/>
                     <a:stretch>
                       <a:fillRect/>
@@ -3747,7 +2625,7 @@
     </w:p>
     <w:p>
       <w:pPr>
-        <w:jc w:val="both"/>
+        <w:jc w:val="center"/>
         <w:rPr>
           <w:b/>
           <w:i/>
@@ -3810,19 +2688,37 @@
     </w:p>
     <w:p>
       <w:pPr>
-        <w:jc w:val="both"/>
-        <w:rPr>
-          <w:b/>
-          <w:i/>
-          <w:lang w:val="it-IT"/>
-        </w:rPr>
-      </w:pPr>
-      <w:r>
-        <w:rPr>
-          <w:b/>
-          <w:i/>
-          <w:lang w:val="it-IT"/>
-        </w:rPr>
+        <w:rPr>
+          <w:b/>
+          <w:i/>
+          <w:lang w:val="it-IT"/>
+        </w:rPr>
+      </w:pPr>
+      <w:r>
+        <w:rPr>
+          <w:b/>
+          <w:i/>
+          <w:lang w:val="it-IT"/>
+        </w:rPr>
+        <w:br w:type="page"/>
+      </w:r>
+    </w:p>
+    <w:p>
+      <w:pPr>
+        <w:jc w:val="both"/>
+        <w:rPr>
+          <w:b/>
+          <w:i/>
+          <w:lang w:val="it-IT"/>
+        </w:rPr>
+      </w:pPr>
+      <w:r>
+        <w:rPr>
+          <w:b/>
+          <w:i/>
+          <w:lang w:val="it-IT"/>
+        </w:rPr>
+        <w:lastRenderedPageBreak/>
         <w:t>Rispetto paradigma</w:t>
       </w:r>
     </w:p>
@@ -3906,21 +2802,7 @@
         <w:rPr>
           <w:lang w:val="it-IT"/>
         </w:rPr>
-        <w:t xml:space="preserve">. La stessa cosa viene fatta nel costruttore della classe </w:t>
-      </w:r>
-      <w:proofErr w:type="spellStart"/>
-      <w:r>
-        <w:rPr>
-          <w:lang w:val="it-IT"/>
-        </w:rPr>
-        <w:t>Consumption</w:t>
-      </w:r>
-      <w:proofErr w:type="spellEnd"/>
-      <w:r>
-        <w:rPr>
-          <w:lang w:val="it-IT"/>
-        </w:rPr>
-        <w:t xml:space="preserve"> nel caso in cui i dati non siano validi.</w:t>
+        <w:t>. La stessa cosa viene fatta nel costruttore della classe Consumption nel caso in cui i dati non siano validi.</w:t>
       </w:r>
     </w:p>
     <w:p>
@@ -3939,22 +2821,7 @@
         <w:rPr>
           <w:lang w:val="it-IT"/>
         </w:rPr>
-        <w:lastRenderedPageBreak/>
-        <w:t xml:space="preserve">Avendo definito gli operatori == e &lt; per la classe </w:t>
-      </w:r>
-      <w:proofErr w:type="spellStart"/>
-      <w:r>
-        <w:rPr>
-          <w:lang w:val="it-IT"/>
-        </w:rPr>
-        <w:t>Consumption</w:t>
-      </w:r>
-      <w:proofErr w:type="spellEnd"/>
-      <w:r>
-        <w:rPr>
-          <w:lang w:val="it-IT"/>
-        </w:rPr>
-        <w:t>, sono stati definiti anche !=, &lt;=, &gt; e &gt;=</w:t>
+        <w:t>Avendo definito gli operatori == e &lt; per la classe Consumption, sono stati definiti anche !=, &lt;=, &gt; e &gt;=</w:t>
       </w:r>
     </w:p>
     <w:p>
@@ -3973,55 +2840,13 @@
         <w:rPr>
           <w:lang w:val="it-IT"/>
         </w:rPr>
-        <w:t xml:space="preserve">Si è evitato di causare </w:t>
-      </w:r>
-      <w:proofErr w:type="spellStart"/>
-      <w:r>
-        <w:rPr>
-          <w:lang w:val="it-IT"/>
-        </w:rPr>
-        <w:t>memory</w:t>
-      </w:r>
-      <w:proofErr w:type="spellEnd"/>
-      <w:r>
-        <w:rPr>
-          <w:lang w:val="it-IT"/>
-        </w:rPr>
-        <w:t xml:space="preserve"> </w:t>
-      </w:r>
-      <w:proofErr w:type="spellStart"/>
-      <w:r>
-        <w:rPr>
-          <w:lang w:val="it-IT"/>
-        </w:rPr>
-        <w:t>leak</w:t>
-      </w:r>
-      <w:proofErr w:type="spellEnd"/>
-      <w:r>
-        <w:rPr>
-          <w:lang w:val="it-IT"/>
-        </w:rPr>
-        <w:t xml:space="preserve">. L'unica volta che viene allocata memoria dinamica viene fatto in un costruttore </w:t>
-      </w:r>
-      <w:r>
-        <w:rPr>
-          <w:lang w:val="it-IT"/>
-        </w:rPr>
-        <w:t>(</w:t>
-      </w:r>
-      <w:proofErr w:type="spellStart"/>
-      <w:r>
-        <w:rPr>
-          <w:lang w:val="it-IT"/>
-        </w:rPr>
-        <w:t>new</w:t>
-      </w:r>
-      <w:proofErr w:type="spellEnd"/>
-      <w:r>
-        <w:rPr>
-          <w:lang w:val="it-IT"/>
-        </w:rPr>
-        <w:t xml:space="preserve">) </w:t>
+        <w:t xml:space="preserve">Si è evitato di causare memory leak. L'unica volta che viene allocata memoria dinamica viene fatto in un costruttore </w:t>
+      </w:r>
+      <w:r>
+        <w:rPr>
+          <w:lang w:val="it-IT"/>
+        </w:rPr>
+        <w:t xml:space="preserve">(new) </w:t>
       </w:r>
       <w:r>
         <w:rPr>
@@ -4033,21 +2858,7 @@
         <w:rPr>
           <w:lang w:val="it-IT"/>
         </w:rPr>
-        <w:t xml:space="preserve"> (</w:t>
-      </w:r>
-      <w:proofErr w:type="spellStart"/>
-      <w:r>
-        <w:rPr>
-          <w:lang w:val="it-IT"/>
-        </w:rPr>
-        <w:t>delete</w:t>
-      </w:r>
-      <w:proofErr w:type="spellEnd"/>
-      <w:r>
-        <w:rPr>
-          <w:lang w:val="it-IT"/>
-        </w:rPr>
-        <w:t>)</w:t>
+        <w:t xml:space="preserve"> (delete)</w:t>
       </w:r>
     </w:p>
     <w:p>
@@ -4066,30 +2877,8 @@
         <w:rPr>
           <w:lang w:val="it-IT"/>
         </w:rPr>
-        <w:t xml:space="preserve">È rispettata la </w:t>
-      </w:r>
-      <w:proofErr w:type="spellStart"/>
-      <w:r>
-        <w:rPr>
-          <w:lang w:val="it-IT"/>
-        </w:rPr>
-        <w:t>const</w:t>
-      </w:r>
-      <w:proofErr w:type="spellEnd"/>
-      <w:r>
-        <w:rPr>
-          <w:lang w:val="it-IT"/>
-        </w:rPr>
-        <w:t xml:space="preserve"> </w:t>
-      </w:r>
-      <w:proofErr w:type="spellStart"/>
-      <w:r>
-        <w:rPr>
-          <w:lang w:val="it-IT"/>
-        </w:rPr>
-        <w:t>correctness</w:t>
-      </w:r>
-      <w:proofErr w:type="spellEnd"/>
+        <w:t>È rispettata la const correctness</w:t>
+      </w:r>
     </w:p>
     <w:p>
       <w:pPr>
@@ -4111,7 +2900,6 @@
           <w:lang w:val="it-IT"/>
         </w:rPr>
       </w:pPr>
-      <w:proofErr w:type="spellStart"/>
       <w:r>
         <w:rPr>
           <w:b/>
@@ -4120,22 +2908,19 @@
         </w:rPr>
         <w:t>QCustomPlot</w:t>
       </w:r>
-      <w:proofErr w:type="spellEnd"/>
-    </w:p>
-    <w:p>
-      <w:pPr>
-        <w:rPr>
-          <w:lang w:val="it-IT"/>
-        </w:rPr>
-      </w:pPr>
-      <w:proofErr w:type="spellStart"/>
+    </w:p>
+    <w:p>
+      <w:pPr>
+        <w:rPr>
+          <w:lang w:val="it-IT"/>
+        </w:rPr>
+      </w:pPr>
       <w:r>
         <w:rPr>
           <w:lang w:val="it-IT"/>
         </w:rPr>
         <w:t>QCustomPlot</w:t>
       </w:r>
-      <w:proofErr w:type="spellEnd"/>
       <w:r>
         <w:rPr>
           <w:rStyle w:val="Rimandonotaapidipagina"/>
@@ -4147,77 +2932,7 @@
         <w:rPr>
           <w:lang w:val="it-IT"/>
         </w:rPr>
-        <w:t xml:space="preserve"> è l'unica libreria esterna utilizzata e fornisce un </w:t>
-      </w:r>
-      <w:proofErr w:type="spellStart"/>
-      <w:r>
-        <w:rPr>
-          <w:lang w:val="it-IT"/>
-        </w:rPr>
-        <w:t>widget</w:t>
-      </w:r>
-      <w:proofErr w:type="spellEnd"/>
-      <w:r>
-        <w:rPr>
-          <w:lang w:val="it-IT"/>
-        </w:rPr>
-        <w:t xml:space="preserve"> con cui è possibile disegnare grafici. L'utilizzo è molto semplice, una volta aggiunti al progetto i file </w:t>
-      </w:r>
-      <w:proofErr w:type="spellStart"/>
-      <w:r>
-        <w:rPr>
-          <w:lang w:val="it-IT"/>
-        </w:rPr>
-        <w:t>qcustomplot.cpp</w:t>
-      </w:r>
-      <w:proofErr w:type="spellEnd"/>
-      <w:r>
-        <w:rPr>
-          <w:lang w:val="it-IT"/>
-        </w:rPr>
-        <w:t xml:space="preserve"> e </w:t>
-      </w:r>
-      <w:proofErr w:type="spellStart"/>
-      <w:r>
-        <w:rPr>
-          <w:lang w:val="it-IT"/>
-        </w:rPr>
-        <w:t>qcustomplot.h</w:t>
-      </w:r>
-      <w:proofErr w:type="spellEnd"/>
-      <w:r>
-        <w:rPr>
-          <w:lang w:val="it-IT"/>
-        </w:rPr>
-        <w:t xml:space="preserve"> è possibile promuovere un </w:t>
-      </w:r>
-      <w:proofErr w:type="spellStart"/>
-      <w:r>
-        <w:rPr>
-          <w:lang w:val="it-IT"/>
-        </w:rPr>
-        <w:t>widget</w:t>
-      </w:r>
-      <w:proofErr w:type="spellEnd"/>
-      <w:r>
-        <w:rPr>
-          <w:lang w:val="it-IT"/>
-        </w:rPr>
-        <w:t xml:space="preserve"> a </w:t>
-      </w:r>
-      <w:proofErr w:type="spellStart"/>
-      <w:r>
-        <w:rPr>
-          <w:lang w:val="it-IT"/>
-        </w:rPr>
-        <w:t>qcustomplot</w:t>
-      </w:r>
-      <w:proofErr w:type="spellEnd"/>
-      <w:r>
-        <w:rPr>
-          <w:lang w:val="it-IT"/>
-        </w:rPr>
-        <w:t>. Questa libreria è utilizzata dalla classe plot,</w:t>
+        <w:t xml:space="preserve"> è l'unica libreria esterna utilizzata e fornisce un widget con cui è possibile disegnare grafici. L'utilizzo è molto semplice, una volta aggiunti al progetto i file qcustomplot.cpp e qcustomplot.h è possibile promuovere un widget a qcustomplot. Questa libreria è utilizzata dalla classe plot,</w:t>
       </w:r>
       <w:r>
         <w:rPr>
@@ -4229,35 +2944,7 @@
         <w:rPr>
           <w:lang w:val="it-IT"/>
         </w:rPr>
-        <w:t xml:space="preserve">sono </w:t>
-      </w:r>
-      <w:proofErr w:type="spellStart"/>
-      <w:r>
-        <w:rPr>
-          <w:lang w:val="it-IT"/>
-        </w:rPr>
-        <w:t>draw</w:t>
-      </w:r>
-      <w:proofErr w:type="spellEnd"/>
-      <w:r>
-        <w:rPr>
-          <w:lang w:val="it-IT"/>
-        </w:rPr>
-        <w:t xml:space="preserve">() e </w:t>
-      </w:r>
-      <w:proofErr w:type="spellStart"/>
-      <w:r>
-        <w:rPr>
-          <w:lang w:val="it-IT"/>
-        </w:rPr>
-        <w:t>clear</w:t>
-      </w:r>
-      <w:proofErr w:type="spellEnd"/>
-      <w:r>
-        <w:rPr>
-          <w:lang w:val="it-IT"/>
-        </w:rPr>
-        <w:t>()</w:t>
+        <w:t>sono draw() e clear()</w:t>
       </w:r>
       <w:r>
         <w:rPr>
@@ -4395,7 +3082,7 @@
     </w:p>
     <w:p>
       <w:pPr>
-        <w:jc w:val="both"/>
+        <w:jc w:val="center"/>
         <w:rPr>
           <w:b/>
           <w:i/>
@@ -4427,7 +3114,7 @@
                     </pic:cNvPicPr>
                   </pic:nvPicPr>
                   <pic:blipFill>
-                    <a:blip r:embed="rId11" cstate="print"/>
+                    <a:blip r:embed="rId12" cstate="print"/>
                     <a:srcRect/>
                     <a:stretch>
                       <a:fillRect/>
@@ -4464,8 +3151,8 @@
         </w:rPr>
         <w:drawing>
           <wp:inline distT="0" distB="0" distL="0" distR="0">
-            <wp:extent cx="2857976" cy="963454"/>
-            <wp:effectExtent l="19050" t="0" r="0" b="0"/>
+            <wp:extent cx="3362325" cy="1133475"/>
+            <wp:effectExtent l="19050" t="0" r="9525" b="0"/>
             <wp:docPr id="2" name="Immagine 2"/>
             <wp:cNvGraphicFramePr>
               <a:graphicFrameLocks xmlns:a="http://schemas.openxmlformats.org/drawingml/2006/main" noChangeAspect="1"/>
@@ -4480,7 +3167,7 @@
                     </pic:cNvPicPr>
                   </pic:nvPicPr>
                   <pic:blipFill>
-                    <a:blip r:embed="rId12" cstate="print"/>
+                    <a:blip r:embed="rId13" cstate="print"/>
                     <a:srcRect/>
                     <a:stretch>
                       <a:fillRect/>
@@ -4489,7 +3176,7 @@
                   <pic:spPr bwMode="auto">
                     <a:xfrm>
                       <a:off x="0" y="0"/>
-                      <a:ext cx="2857976" cy="963454"/>
+                      <a:ext cx="3362325" cy="1133475"/>
                     </a:xfrm>
                     <a:prstGeom prst="rect">
                       <a:avLst/>
@@ -4508,6 +3195,16 @@
           </wp:inline>
         </w:drawing>
       </w:r>
+    </w:p>
+    <w:p>
+      <w:pPr>
+        <w:jc w:val="center"/>
+        <w:rPr>
+          <w:b/>
+          <w:i/>
+          <w:lang w:val="it-IT"/>
+        </w:rPr>
+      </w:pPr>
       <w:r>
         <w:rPr>
           <w:b/>
@@ -4517,8 +3214,8 @@
         </w:rPr>
         <w:drawing>
           <wp:inline distT="0" distB="0" distL="0" distR="0">
-            <wp:extent cx="2857976" cy="963454"/>
-            <wp:effectExtent l="19050" t="0" r="0" b="0"/>
+            <wp:extent cx="3362325" cy="1133475"/>
+            <wp:effectExtent l="19050" t="0" r="9525" b="0"/>
             <wp:docPr id="8" name="Immagine 8"/>
             <wp:cNvGraphicFramePr>
               <a:graphicFrameLocks xmlns:a="http://schemas.openxmlformats.org/drawingml/2006/main" noChangeAspect="1"/>
@@ -4533,7 +3230,7 @@
                     </pic:cNvPicPr>
                   </pic:nvPicPr>
                   <pic:blipFill>
-                    <a:blip r:embed="rId13" cstate="print"/>
+                    <a:blip r:embed="rId14" cstate="print"/>
                     <a:srcRect/>
                     <a:stretch>
                       <a:fillRect/>
@@ -4542,7 +3239,7 @@
                   <pic:spPr bwMode="auto">
                     <a:xfrm>
                       <a:off x="0" y="0"/>
-                      <a:ext cx="2857976" cy="963454"/>
+                      <a:ext cx="3362325" cy="1133475"/>
                     </a:xfrm>
                     <a:prstGeom prst="rect">
                       <a:avLst/>
@@ -4564,7 +3261,7 @@
     </w:p>
     <w:p>
       <w:pPr>
-        <w:jc w:val="both"/>
+        <w:jc w:val="center"/>
         <w:rPr>
           <w:b/>
           <w:i/>
@@ -4596,7 +3293,7 @@
                     </pic:cNvPicPr>
                   </pic:nvPicPr>
                   <pic:blipFill>
-                    <a:blip r:embed="rId14" cstate="print"/>
+                    <a:blip r:embed="rId15" cstate="print"/>
                     <a:srcRect/>
                     <a:stretch>
                       <a:fillRect/>
@@ -4627,7 +3324,7 @@
     </w:p>
     <w:p>
       <w:pPr>
-        <w:jc w:val="both"/>
+        <w:jc w:val="center"/>
         <w:rPr>
           <w:b/>
           <w:i/>
@@ -4684,7 +3381,7 @@
     </w:p>
     <w:p>
       <w:pPr>
-        <w:jc w:val="both"/>
+        <w:jc w:val="center"/>
         <w:rPr>
           <w:b/>
           <w:i/>
@@ -4711,69 +3408,6 @@
                 <pic:pic xmlns:pic="http://schemas.openxmlformats.org/drawingml/2006/picture">
                   <pic:nvPicPr>
                     <pic:cNvPr id="0" name="Picture 24"/>
-                    <pic:cNvPicPr>
-                      <a:picLocks noChangeAspect="1" noChangeArrowheads="1"/>
-                    </pic:cNvPicPr>
-                  </pic:nvPicPr>
-                  <pic:blipFill>
-                    <a:blip r:embed="rId15" cstate="print"/>
-                    <a:srcRect/>
-                    <a:stretch>
-                      <a:fillRect/>
-                    </a:stretch>
-                  </pic:blipFill>
-                  <pic:spPr bwMode="auto">
-                    <a:xfrm>
-                      <a:off x="0" y="0"/>
-                      <a:ext cx="5394674" cy="4104513"/>
-                    </a:xfrm>
-                    <a:prstGeom prst="rect">
-                      <a:avLst/>
-                    </a:prstGeom>
-                    <a:noFill/>
-                    <a:ln w="9525">
-                      <a:noFill/>
-                      <a:miter lim="800000"/>
-                      <a:headEnd/>
-                      <a:tailEnd/>
-                    </a:ln>
-                  </pic:spPr>
-                </pic:pic>
-              </a:graphicData>
-            </a:graphic>
-          </wp:inline>
-        </w:drawing>
-      </w:r>
-    </w:p>
-    <w:p>
-      <w:pPr>
-        <w:jc w:val="both"/>
-        <w:rPr>
-          <w:b/>
-          <w:i/>
-          <w:lang w:val="it-IT"/>
-        </w:rPr>
-      </w:pPr>
-      <w:r>
-        <w:rPr>
-          <w:b/>
-          <w:i/>
-          <w:noProof/>
-          <w:lang w:val="it-IT" w:eastAsia="it-IT" w:bidi="ar-SA"/>
-        </w:rPr>
-        <w:drawing>
-          <wp:inline distT="0" distB="0" distL="0" distR="0">
-            <wp:extent cx="5394674" cy="4104513"/>
-            <wp:effectExtent l="19050" t="0" r="0" b="0"/>
-            <wp:docPr id="27" name="Immagine 27"/>
-            <wp:cNvGraphicFramePr>
-              <a:graphicFrameLocks xmlns:a="http://schemas.openxmlformats.org/drawingml/2006/main" noChangeAspect="1"/>
-            </wp:cNvGraphicFramePr>
-            <a:graphic xmlns:a="http://schemas.openxmlformats.org/drawingml/2006/main">
-              <a:graphicData uri="http://schemas.openxmlformats.org/drawingml/2006/picture">
-                <pic:pic xmlns:pic="http://schemas.openxmlformats.org/drawingml/2006/picture">
-                  <pic:nvPicPr>
-                    <pic:cNvPr id="0" name="Picture 27"/>
                     <pic:cNvPicPr>
                       <a:picLocks noChangeAspect="1" noChangeArrowheads="1"/>
                     </pic:cNvPicPr>
@@ -4810,7 +3444,7 @@
     </w:p>
     <w:p>
       <w:pPr>
-        <w:jc w:val="both"/>
+        <w:jc w:val="center"/>
         <w:rPr>
           <w:b/>
           <w:i/>
@@ -4824,12 +3458,11 @@
           <w:noProof/>
           <w:lang w:val="it-IT" w:eastAsia="it-IT" w:bidi="ar-SA"/>
         </w:rPr>
-        <w:lastRenderedPageBreak/>
         <w:drawing>
           <wp:inline distT="0" distB="0" distL="0" distR="0">
             <wp:extent cx="5394674" cy="4104513"/>
             <wp:effectExtent l="19050" t="0" r="0" b="0"/>
-            <wp:docPr id="30" name="Immagine 30"/>
+            <wp:docPr id="27" name="Immagine 27"/>
             <wp:cNvGraphicFramePr>
               <a:graphicFrameLocks xmlns:a="http://schemas.openxmlformats.org/drawingml/2006/main" noChangeAspect="1"/>
             </wp:cNvGraphicFramePr>
@@ -4837,7 +3470,7 @@
               <a:graphicData uri="http://schemas.openxmlformats.org/drawingml/2006/picture">
                 <pic:pic xmlns:pic="http://schemas.openxmlformats.org/drawingml/2006/picture">
                   <pic:nvPicPr>
-                    <pic:cNvPr id="0" name="Picture 30"/>
+                    <pic:cNvPr id="0" name="Picture 27"/>
                     <pic:cNvPicPr>
                       <a:picLocks noChangeAspect="1" noChangeArrowheads="1"/>
                     </pic:cNvPicPr>
@@ -4874,7 +3507,7 @@
     </w:p>
     <w:p>
       <w:pPr>
-        <w:jc w:val="both"/>
+        <w:jc w:val="center"/>
         <w:rPr>
           <w:b/>
           <w:i/>
@@ -4888,11 +3521,12 @@
           <w:noProof/>
           <w:lang w:val="it-IT" w:eastAsia="it-IT" w:bidi="ar-SA"/>
         </w:rPr>
+        <w:lastRenderedPageBreak/>
         <w:drawing>
           <wp:inline distT="0" distB="0" distL="0" distR="0">
             <wp:extent cx="5394674" cy="4104513"/>
             <wp:effectExtent l="19050" t="0" r="0" b="0"/>
-            <wp:docPr id="33" name="Immagine 33"/>
+            <wp:docPr id="31" name="Immagine 31"/>
             <wp:cNvGraphicFramePr>
               <a:graphicFrameLocks xmlns:a="http://schemas.openxmlformats.org/drawingml/2006/main" noChangeAspect="1"/>
             </wp:cNvGraphicFramePr>
@@ -4900,7 +3534,7 @@
               <a:graphicData uri="http://schemas.openxmlformats.org/drawingml/2006/picture">
                 <pic:pic xmlns:pic="http://schemas.openxmlformats.org/drawingml/2006/picture">
                   <pic:nvPicPr>
-                    <pic:cNvPr id="0" name="Picture 33"/>
+                    <pic:cNvPr id="0" name="Picture 31"/>
                     <pic:cNvPicPr>
                       <a:picLocks noChangeAspect="1" noChangeArrowheads="1"/>
                     </pic:cNvPicPr>
@@ -4937,57 +3571,13 @@
     </w:p>
     <w:p>
       <w:pPr>
-        <w:jc w:val="both"/>
-        <w:rPr>
-          <w:b/>
-          <w:i/>
-          <w:lang w:val="it-IT"/>
-        </w:rPr>
-      </w:pPr>
-    </w:p>
-    <w:p>
-      <w:pPr>
-        <w:jc w:val="both"/>
-        <w:rPr>
-          <w:b/>
-          <w:i/>
-          <w:lang w:val="it-IT"/>
-        </w:rPr>
-      </w:pPr>
-      <w:r>
-        <w:rPr>
-          <w:b/>
-          <w:i/>
-          <w:lang w:val="it-IT"/>
-        </w:rPr>
-        <w:br w:type="page"/>
-      </w:r>
-    </w:p>
-    <w:p>
-      <w:pPr>
-        <w:rPr>
-          <w:b/>
-          <w:i/>
-          <w:lang w:val="it-IT"/>
-        </w:rPr>
-      </w:pPr>
-      <w:r>
-        <w:rPr>
-          <w:b/>
-          <w:i/>
-          <w:lang w:val="it-IT"/>
-        </w:rPr>
-        <w:lastRenderedPageBreak/>
-        <w:t>Vi</w:t>
-      </w:r>
-      <w:r>
-        <w:rPr>
-          <w:b/>
-          <w:i/>
-          <w:lang w:val="it-IT"/>
-        </w:rPr>
-        <w:t>sualizzazione consumi - casi particolari</w:t>
-      </w:r>
+        <w:jc w:val="center"/>
+        <w:rPr>
+          <w:b/>
+          <w:i/>
+          <w:lang w:val="it-IT"/>
+        </w:rPr>
+      </w:pPr>
       <w:r>
         <w:rPr>
           <w:b/>
@@ -4997,9 +3587,9 @@
         </w:rPr>
         <w:drawing>
           <wp:inline distT="0" distB="0" distL="0" distR="0">
-            <wp:extent cx="6120130" cy="3993226"/>
+            <wp:extent cx="5394674" cy="4104513"/>
             <wp:effectExtent l="19050" t="0" r="0" b="0"/>
-            <wp:docPr id="3" name="Immagine 1"/>
+            <wp:docPr id="28" name="Immagine 28"/>
             <wp:cNvGraphicFramePr>
               <a:graphicFrameLocks xmlns:a="http://schemas.openxmlformats.org/drawingml/2006/main" noChangeAspect="1"/>
             </wp:cNvGraphicFramePr>
@@ -5007,7 +3597,7 @@
               <a:graphicData uri="http://schemas.openxmlformats.org/drawingml/2006/picture">
                 <pic:pic xmlns:pic="http://schemas.openxmlformats.org/drawingml/2006/picture">
                   <pic:nvPicPr>
-                    <pic:cNvPr id="0" name="Picture 1"/>
+                    <pic:cNvPr id="0" name="Picture 28"/>
                     <pic:cNvPicPr>
                       <a:picLocks noChangeAspect="1" noChangeArrowheads="1"/>
                     </pic:cNvPicPr>
@@ -5022,7 +3612,7 @@
                   <pic:spPr bwMode="auto">
                     <a:xfrm>
                       <a:off x="0" y="0"/>
-                      <a:ext cx="6120130" cy="3993226"/>
+                      <a:ext cx="5394674" cy="4104513"/>
                     </a:xfrm>
                     <a:prstGeom prst="rect">
                       <a:avLst/>
@@ -5046,6 +3636,140 @@
       <w:pPr>
         <w:jc w:val="both"/>
         <w:rPr>
+          <w:b/>
+          <w:i/>
+          <w:lang w:val="it-IT"/>
+        </w:rPr>
+      </w:pPr>
+    </w:p>
+    <w:p>
+      <w:pPr>
+        <w:jc w:val="both"/>
+        <w:rPr>
+          <w:b/>
+          <w:i/>
+          <w:lang w:val="it-IT"/>
+        </w:rPr>
+      </w:pPr>
+      <w:r>
+        <w:rPr>
+          <w:b/>
+          <w:i/>
+          <w:lang w:val="it-IT"/>
+        </w:rPr>
+        <w:br w:type="page"/>
+      </w:r>
+    </w:p>
+    <w:p>
+      <w:pPr>
+        <w:rPr>
+          <w:b/>
+          <w:i/>
+          <w:lang w:val="it-IT"/>
+        </w:rPr>
+      </w:pPr>
+      <w:r>
+        <w:rPr>
+          <w:b/>
+          <w:i/>
+          <w:lang w:val="it-IT"/>
+        </w:rPr>
+        <w:lastRenderedPageBreak/>
+        <w:t>Vi</w:t>
+      </w:r>
+      <w:r>
+        <w:rPr>
+          <w:b/>
+          <w:i/>
+          <w:lang w:val="it-IT"/>
+        </w:rPr>
+        <w:t>sualizzazione consumi - casi particolari</w:t>
+      </w:r>
+      <w:r>
+        <w:rPr>
+          <w:b/>
+          <w:i/>
+          <w:lang w:val="it-IT"/>
+        </w:rPr>
+        <w:t xml:space="preserve"> </w:t>
+      </w:r>
+    </w:p>
+    <w:p>
+      <w:pPr>
+        <w:jc w:val="center"/>
+        <w:rPr>
+          <w:b/>
+          <w:i/>
+          <w:lang w:val="it-IT"/>
+        </w:rPr>
+      </w:pPr>
+      <w:r>
+        <w:rPr>
+          <w:b/>
+          <w:i/>
+          <w:noProof/>
+          <w:lang w:val="it-IT" w:eastAsia="it-IT" w:bidi="ar-SA"/>
+        </w:rPr>
+        <w:drawing>
+          <wp:inline distT="0" distB="0" distL="0" distR="0">
+            <wp:extent cx="6336602" cy="4821174"/>
+            <wp:effectExtent l="19050" t="0" r="7048" b="0"/>
+            <wp:docPr id="34" name="Immagine 34"/>
+            <wp:cNvGraphicFramePr>
+              <a:graphicFrameLocks xmlns:a="http://schemas.openxmlformats.org/drawingml/2006/main" noChangeAspect="1"/>
+            </wp:cNvGraphicFramePr>
+            <a:graphic xmlns:a="http://schemas.openxmlformats.org/drawingml/2006/main">
+              <a:graphicData uri="http://schemas.openxmlformats.org/drawingml/2006/picture">
+                <pic:pic xmlns:pic="http://schemas.openxmlformats.org/drawingml/2006/picture">
+                  <pic:nvPicPr>
+                    <pic:cNvPr id="0" name="Picture 34"/>
+                    <pic:cNvPicPr>
+                      <a:picLocks noChangeAspect="1" noChangeArrowheads="1"/>
+                    </pic:cNvPicPr>
+                  </pic:nvPicPr>
+                  <pic:blipFill>
+                    <a:blip r:embed="rId20" cstate="print"/>
+                    <a:srcRect/>
+                    <a:stretch>
+                      <a:fillRect/>
+                    </a:stretch>
+                  </pic:blipFill>
+                  <pic:spPr bwMode="auto">
+                    <a:xfrm>
+                      <a:off x="0" y="0"/>
+                      <a:ext cx="6336602" cy="4821174"/>
+                    </a:xfrm>
+                    <a:prstGeom prst="rect">
+                      <a:avLst/>
+                    </a:prstGeom>
+                    <a:noFill/>
+                    <a:ln w="9525">
+                      <a:noFill/>
+                      <a:miter lim="800000"/>
+                      <a:headEnd/>
+                      <a:tailEnd/>
+                    </a:ln>
+                  </pic:spPr>
+                </pic:pic>
+              </a:graphicData>
+            </a:graphic>
+          </wp:inline>
+        </w:drawing>
+      </w:r>
+    </w:p>
+    <w:p>
+      <w:pPr>
+        <w:jc w:val="both"/>
+        <w:rPr>
+          <w:i/>
+          <w:lang w:val="it-IT"/>
+        </w:rPr>
+      </w:pPr>
+    </w:p>
+    <w:p>
+      <w:pPr>
+        <w:jc w:val="both"/>
+        <w:rPr>
           <w:i/>
           <w:lang w:val="it-IT"/>
         </w:rPr>
@@ -5375,6 +4099,12 @@
       <w:tblPr>
         <w:tblStyle w:val="Grigliatabella"/>
         <w:tblW w:w="0" w:type="auto"/>
+        <w:tblBorders>
+          <w:top w:val="none" w:sz="0" w:space="0" w:color="auto"/>
+          <w:left w:val="none" w:sz="0" w:space="0" w:color="auto"/>
+          <w:bottom w:val="none" w:sz="0" w:space="0" w:color="auto"/>
+          <w:right w:val="none" w:sz="0" w:space="0" w:color="auto"/>
+        </w:tblBorders>
         <w:tblLook w:val="04A0"/>
       </w:tblPr>
       <w:tblGrid>
@@ -5385,10 +4115,16 @@
         <w:tc>
           <w:tcPr>
             <w:tcW w:w="4889" w:type="dxa"/>
+            <w:tcBorders>
+              <w:bottom w:val="nil"/>
+            </w:tcBorders>
           </w:tcPr>
           <w:p>
             <w:pPr>
               <w:jc w:val="both"/>
+              <w:rPr>
+                <w:lang w:val="it-IT"/>
+              </w:rPr>
             </w:pPr>
             <w:r>
               <w:rPr>
@@ -5413,7 +4149,7 @@
                           </pic:cNvPicPr>
                         </pic:nvPicPr>
                         <pic:blipFill>
-                          <a:blip r:embed="rId20" cstate="print"/>
+                          <a:blip r:embed="rId21" cstate="print"/>
                           <a:srcRect/>
                           <a:stretch>
                             <a:fillRect/>
@@ -5442,36 +4178,20 @@
               </w:drawing>
             </w:r>
           </w:p>
+        </w:tc>
+        <w:tc>
+          <w:tcPr>
+            <w:tcW w:w="4889" w:type="dxa"/>
+            <w:tcBorders>
+              <w:bottom w:val="nil"/>
+            </w:tcBorders>
+          </w:tcPr>
           <w:p>
             <w:pPr>
               <w:jc w:val="both"/>
               <w:rPr>
                 <w:lang w:val="it-IT"/>
               </w:rPr>
-            </w:pPr>
-            <w:r>
-              <w:rPr>
-                <w:lang w:val="it-IT"/>
-              </w:rPr>
-              <w:t>Tutto l'anno come periodo: tutti i consumi sono definiti</w:t>
-            </w:r>
-          </w:p>
-          <w:p>
-            <w:pPr>
-              <w:jc w:val="both"/>
-              <w:rPr>
-                <w:lang w:val="it-IT"/>
-              </w:rPr>
-            </w:pPr>
-          </w:p>
-        </w:tc>
-        <w:tc>
-          <w:tcPr>
-            <w:tcW w:w="4889" w:type="dxa"/>
-          </w:tcPr>
-          <w:p>
-            <w:pPr>
-              <w:jc w:val="both"/>
             </w:pPr>
             <w:r>
               <w:rPr>
@@ -5496,7 +4216,7 @@
                           </pic:cNvPicPr>
                         </pic:nvPicPr>
                         <pic:blipFill>
-                          <a:blip r:embed="rId21" cstate="print"/>
+                          <a:blip r:embed="rId22" cstate="print"/>
                           <a:srcRect/>
                           <a:stretch>
                             <a:fillRect/>
@@ -5525,6 +4245,41 @@
               </w:drawing>
             </w:r>
           </w:p>
+        </w:tc>
+      </w:tr>
+      <w:tr>
+        <w:tc>
+          <w:tcPr>
+            <w:tcW w:w="4889" w:type="dxa"/>
+            <w:tcBorders>
+              <w:top w:val="nil"/>
+              <w:bottom w:val="single" w:sz="4" w:space="0" w:color="auto"/>
+            </w:tcBorders>
+          </w:tcPr>
+          <w:p>
+            <w:pPr>
+              <w:jc w:val="both"/>
+              <w:rPr>
+                <w:noProof/>
+                <w:lang w:val="it-IT" w:eastAsia="it-IT" w:bidi="ar-SA"/>
+              </w:rPr>
+            </w:pPr>
+            <w:r>
+              <w:rPr>
+                <w:lang w:val="it-IT"/>
+              </w:rPr>
+              <w:t>Tutto l'anno come periodo: tutti i consumi sono definiti</w:t>
+            </w:r>
+          </w:p>
+        </w:tc>
+        <w:tc>
+          <w:tcPr>
+            <w:tcW w:w="4889" w:type="dxa"/>
+            <w:tcBorders>
+              <w:top w:val="nil"/>
+              <w:bottom w:val="single" w:sz="4" w:space="0" w:color="auto"/>
+            </w:tcBorders>
+          </w:tcPr>
           <w:p>
             <w:pPr>
               <w:jc w:val="both"/>
@@ -5554,22 +4309,8 @@
               <w:rPr>
                 <w:lang w:val="it-IT"/>
               </w:rPr>
-              <w:t xml:space="preserve">è </w:t>
+              <w:t>è pari al consumo nel periodo</w:t>
             </w:r>
-            <w:r>
-              <w:rPr>
-                <w:lang w:val="it-IT"/>
-              </w:rPr>
-              <w:t>pari al consumo nel periodo</w:t>
-            </w:r>
-          </w:p>
-          <w:p>
-            <w:pPr>
-              <w:jc w:val="both"/>
-              <w:rPr>
-                <w:lang w:val="it-IT"/>
-              </w:rPr>
-            </w:pPr>
           </w:p>
         </w:tc>
       </w:tr>
@@ -5577,10 +4318,17 @@
         <w:tc>
           <w:tcPr>
             <w:tcW w:w="4889" w:type="dxa"/>
+            <w:tcBorders>
+              <w:top w:val="single" w:sz="4" w:space="0" w:color="auto"/>
+              <w:bottom w:val="nil"/>
+            </w:tcBorders>
           </w:tcPr>
           <w:p>
             <w:pPr>
               <w:jc w:val="both"/>
+              <w:rPr>
+                <w:lang w:val="it-IT"/>
+              </w:rPr>
             </w:pPr>
             <w:r>
               <w:rPr>
@@ -5605,7 +4353,7 @@
                           </pic:cNvPicPr>
                         </pic:nvPicPr>
                         <pic:blipFill>
-                          <a:blip r:embed="rId22" cstate="print"/>
+                          <a:blip r:embed="rId23" cstate="print"/>
                           <a:srcRect/>
                           <a:stretch>
                             <a:fillRect/>
@@ -5634,36 +4382,21 @@
               </w:drawing>
             </w:r>
           </w:p>
+        </w:tc>
+        <w:tc>
+          <w:tcPr>
+            <w:tcW w:w="4889" w:type="dxa"/>
+            <w:tcBorders>
+              <w:top w:val="single" w:sz="4" w:space="0" w:color="auto"/>
+              <w:bottom w:val="nil"/>
+            </w:tcBorders>
+          </w:tcPr>
           <w:p>
             <w:pPr>
               <w:jc w:val="both"/>
               <w:rPr>
                 <w:lang w:val="it-IT"/>
               </w:rPr>
-            </w:pPr>
-            <w:r>
-              <w:rPr>
-                <w:lang w:val="it-IT"/>
-              </w:rPr>
-              <w:t>Una settimana intera da lunedì a domenica: il consumo settimanale equivale al consumo nel periodo</w:t>
-            </w:r>
-          </w:p>
-          <w:p>
-            <w:pPr>
-              <w:jc w:val="both"/>
-              <w:rPr>
-                <w:lang w:val="it-IT"/>
-              </w:rPr>
-            </w:pPr>
-          </w:p>
-        </w:tc>
-        <w:tc>
-          <w:tcPr>
-            <w:tcW w:w="4889" w:type="dxa"/>
-          </w:tcPr>
-          <w:p>
-            <w:pPr>
-              <w:jc w:val="both"/>
             </w:pPr>
             <w:r>
               <w:rPr>
@@ -5688,7 +4421,7 @@
                           </pic:cNvPicPr>
                         </pic:nvPicPr>
                         <pic:blipFill>
-                          <a:blip r:embed="rId23" cstate="print"/>
+                          <a:blip r:embed="rId24" cstate="print"/>
                           <a:srcRect/>
                           <a:stretch>
                             <a:fillRect/>
@@ -5717,11 +4450,47 @@
               </w:drawing>
             </w:r>
           </w:p>
+        </w:tc>
+      </w:tr>
+      <w:tr>
+        <w:tc>
+          <w:tcPr>
+            <w:tcW w:w="4889" w:type="dxa"/>
+            <w:tcBorders>
+              <w:top w:val="nil"/>
+              <w:bottom w:val="nil"/>
+            </w:tcBorders>
+          </w:tcPr>
           <w:p>
             <w:pPr>
               <w:jc w:val="both"/>
               <w:rPr>
+                <w:noProof/>
+                <w:lang w:val="it-IT" w:eastAsia="it-IT" w:bidi="ar-SA"/>
+              </w:rPr>
+            </w:pPr>
+            <w:r>
+              <w:rPr>
                 <w:lang w:val="it-IT"/>
+              </w:rPr>
+              <w:t>Una settimana intera da lunedì a domenica: il consumo settimanale equivale al consumo nel periodo</w:t>
+            </w:r>
+          </w:p>
+        </w:tc>
+        <w:tc>
+          <w:tcPr>
+            <w:tcW w:w="4889" w:type="dxa"/>
+            <w:tcBorders>
+              <w:top w:val="nil"/>
+              <w:bottom w:val="nil"/>
+            </w:tcBorders>
+          </w:tcPr>
+          <w:p>
+            <w:pPr>
+              <w:jc w:val="both"/>
+              <w:rPr>
+                <w:noProof/>
+                <w:lang w:val="it-IT" w:eastAsia="it-IT" w:bidi="ar-SA"/>
               </w:rPr>
             </w:pPr>
             <w:r>
@@ -5737,6 +4506,9 @@
         <w:tc>
           <w:tcPr>
             <w:tcW w:w="4889" w:type="dxa"/>
+            <w:tcBorders>
+              <w:top w:val="nil"/>
+            </w:tcBorders>
           </w:tcPr>
           <w:p>
             <w:pPr>
@@ -5766,7 +4538,7 @@
                           </pic:cNvPicPr>
                         </pic:nvPicPr>
                         <pic:blipFill>
-                          <a:blip r:embed="rId24" cstate="print"/>
+                          <a:blip r:embed="rId25" cstate="print"/>
                           <a:srcRect/>
                           <a:stretch>
                             <a:fillRect/>
@@ -5822,10 +4594,16 @@
         <w:tc>
           <w:tcPr>
             <w:tcW w:w="4889" w:type="dxa"/>
+            <w:tcBorders>
+              <w:top w:val="nil"/>
+            </w:tcBorders>
           </w:tcPr>
           <w:p>
             <w:pPr>
               <w:jc w:val="both"/>
+              <w:rPr>
+                <w:lang w:val="it-IT"/>
+              </w:rPr>
             </w:pPr>
             <w:r>
               <w:rPr>
@@ -5850,7 +4628,7 @@
                           </pic:cNvPicPr>
                         </pic:nvPicPr>
                         <pic:blipFill>
-                          <a:blip r:embed="rId25" cstate="print"/>
+                          <a:blip r:embed="rId26" cstate="print"/>
                           <a:srcRect/>
                           <a:stretch>
                             <a:fillRect/>
@@ -5886,19 +4664,15 @@
                 <w:lang w:val="it-IT"/>
               </w:rPr>
             </w:pPr>
-            <w:proofErr w:type="spellStart"/>
             <w:r>
+              <w:rPr>
+                <w:lang w:val="it-IT"/>
+              </w:rPr>
               <w:t>Più</w:t>
             </w:r>
-            <w:proofErr w:type="spellEnd"/>
             <w:r>
-              <w:t xml:space="preserve"> </w:t>
+              <w:t xml:space="preserve"> mesi</w:t>
             </w:r>
-            <w:proofErr w:type="spellStart"/>
-            <w:r>
-              <w:t>mesi</w:t>
-            </w:r>
-            <w:proofErr w:type="spellEnd"/>
           </w:p>
           <w:p>
             <w:pPr>
@@ -5955,7 +4729,7 @@
     </w:p>
     <w:p>
       <w:pPr>
-        <w:jc w:val="both"/>
+        <w:jc w:val="center"/>
         <w:rPr>
           <w:b/>
           <w:i/>
@@ -5987,7 +4761,7 @@
                     </pic:cNvPicPr>
                   </pic:nvPicPr>
                   <pic:blipFill>
-                    <a:blip r:embed="rId26" cstate="print"/>
+                    <a:blip r:embed="rId27" cstate="print"/>
                     <a:srcRect/>
                     <a:stretch>
                       <a:fillRect/>
@@ -6018,7 +4792,7 @@
     </w:p>
     <w:p>
       <w:pPr>
-        <w:jc w:val="both"/>
+        <w:jc w:val="center"/>
         <w:rPr>
           <w:lang w:val="it-IT"/>
         </w:rPr>
@@ -6045,7 +4819,7 @@
     </w:p>
     <w:p>
       <w:pPr>
-        <w:jc w:val="both"/>
+        <w:jc w:val="center"/>
         <w:rPr>
           <w:lang w:val="it-IT"/>
         </w:rPr>
@@ -6074,7 +4848,7 @@
                     </pic:cNvPicPr>
                   </pic:nvPicPr>
                   <pic:blipFill>
-                    <a:blip r:embed="rId27" cstate="print"/>
+                    <a:blip r:embed="rId28" cstate="print"/>
                     <a:srcRect/>
                     <a:stretch>
                       <a:fillRect/>
@@ -6284,6 +5058,14 @@
         <w:tblW w:w="10632" w:type="dxa"/>
         <w:jc w:val="center"/>
         <w:tblInd w:w="-459" w:type="dxa"/>
+        <w:tblBorders>
+          <w:top w:val="none" w:sz="0" w:space="0" w:color="auto"/>
+          <w:left w:val="none" w:sz="0" w:space="0" w:color="auto"/>
+          <w:bottom w:val="none" w:sz="0" w:space="0" w:color="auto"/>
+          <w:right w:val="none" w:sz="0" w:space="0" w:color="auto"/>
+          <w:insideH w:val="none" w:sz="0" w:space="0" w:color="auto"/>
+          <w:insideV w:val="none" w:sz="0" w:space="0" w:color="auto"/>
+        </w:tblBorders>
         <w:tblLook w:val="04A0"/>
       </w:tblPr>
       <w:tblGrid>
@@ -6328,7 +5110,7 @@
                           </pic:cNvPicPr>
                         </pic:nvPicPr>
                         <pic:blipFill>
-                          <a:blip r:embed="rId28" cstate="print"/>
+                          <a:blip r:embed="rId29" cstate="print"/>
                           <a:srcRect/>
                           <a:stretch>
                             <a:fillRect/>
@@ -6400,7 +5182,7 @@
                           </pic:cNvPicPr>
                         </pic:nvPicPr>
                         <pic:blipFill>
-                          <a:blip r:embed="rId29" cstate="print"/>
+                          <a:blip r:embed="rId30" cstate="print"/>
                           <a:srcRect/>
                           <a:stretch>
                             <a:fillRect/>
@@ -6582,7 +5364,7 @@
     </w:p>
     <w:p>
       <w:pPr>
-        <w:jc w:val="both"/>
+        <w:jc w:val="center"/>
         <w:rPr>
           <w:lang w:val="it-IT"/>
         </w:rPr>
@@ -6605,66 +5387,6 @@
                 <pic:pic xmlns:pic="http://schemas.openxmlformats.org/drawingml/2006/picture">
                   <pic:nvPicPr>
                     <pic:cNvPr id="0" name="Picture 1"/>
-                    <pic:cNvPicPr>
-                      <a:picLocks noChangeAspect="1" noChangeArrowheads="1"/>
-                    </pic:cNvPicPr>
-                  </pic:nvPicPr>
-                  <pic:blipFill>
-                    <a:blip r:embed="rId30" cstate="print"/>
-                    <a:srcRect/>
-                    <a:stretch>
-                      <a:fillRect/>
-                    </a:stretch>
-                  </pic:blipFill>
-                  <pic:spPr bwMode="auto">
-                    <a:xfrm>
-                      <a:off x="0" y="0"/>
-                      <a:ext cx="5394674" cy="4104513"/>
-                    </a:xfrm>
-                    <a:prstGeom prst="rect">
-                      <a:avLst/>
-                    </a:prstGeom>
-                    <a:noFill/>
-                    <a:ln w="9525">
-                      <a:noFill/>
-                      <a:miter lim="800000"/>
-                      <a:headEnd/>
-                      <a:tailEnd/>
-                    </a:ln>
-                  </pic:spPr>
-                </pic:pic>
-              </a:graphicData>
-            </a:graphic>
-          </wp:inline>
-        </w:drawing>
-      </w:r>
-    </w:p>
-    <w:p>
-      <w:pPr>
-        <w:jc w:val="both"/>
-        <w:rPr>
-          <w:lang w:val="it-IT"/>
-        </w:rPr>
-      </w:pPr>
-      <w:r>
-        <w:rPr>
-          <w:noProof/>
-          <w:lang w:val="it-IT" w:eastAsia="it-IT" w:bidi="ar-SA"/>
-        </w:rPr>
-        <w:lastRenderedPageBreak/>
-        <w:drawing>
-          <wp:inline distT="0" distB="0" distL="0" distR="0">
-            <wp:extent cx="5394674" cy="4104513"/>
-            <wp:effectExtent l="19050" t="0" r="0" b="0"/>
-            <wp:docPr id="5" name="Immagine 4"/>
-            <wp:cNvGraphicFramePr>
-              <a:graphicFrameLocks xmlns:a="http://schemas.openxmlformats.org/drawingml/2006/main" noChangeAspect="1"/>
-            </wp:cNvGraphicFramePr>
-            <a:graphic xmlns:a="http://schemas.openxmlformats.org/drawingml/2006/main">
-              <a:graphicData uri="http://schemas.openxmlformats.org/drawingml/2006/picture">
-                <pic:pic xmlns:pic="http://schemas.openxmlformats.org/drawingml/2006/picture">
-                  <pic:nvPicPr>
-                    <pic:cNvPr id="0" name="Picture 4"/>
                     <pic:cNvPicPr>
                       <a:picLocks noChangeAspect="1" noChangeArrowheads="1"/>
                     </pic:cNvPicPr>
@@ -6701,7 +5423,7 @@
     </w:p>
     <w:p>
       <w:pPr>
-        <w:jc w:val="both"/>
+        <w:jc w:val="center"/>
         <w:rPr>
           <w:lang w:val="it-IT"/>
         </w:rPr>
@@ -6711,11 +5433,12 @@
           <w:noProof/>
           <w:lang w:val="it-IT" w:eastAsia="it-IT" w:bidi="ar-SA"/>
         </w:rPr>
+        <w:lastRenderedPageBreak/>
         <w:drawing>
           <wp:inline distT="0" distB="0" distL="0" distR="0">
             <wp:extent cx="5394674" cy="4104513"/>
             <wp:effectExtent l="19050" t="0" r="0" b="0"/>
-            <wp:docPr id="11" name="Immagine 7"/>
+            <wp:docPr id="5" name="Immagine 4"/>
             <wp:cNvGraphicFramePr>
               <a:graphicFrameLocks xmlns:a="http://schemas.openxmlformats.org/drawingml/2006/main" noChangeAspect="1"/>
             </wp:cNvGraphicFramePr>
@@ -6723,7 +5446,7 @@
               <a:graphicData uri="http://schemas.openxmlformats.org/drawingml/2006/picture">
                 <pic:pic xmlns:pic="http://schemas.openxmlformats.org/drawingml/2006/picture">
                   <pic:nvPicPr>
-                    <pic:cNvPr id="0" name="Picture 7"/>
+                    <pic:cNvPr id="0" name="Picture 4"/>
                     <pic:cNvPicPr>
                       <a:picLocks noChangeAspect="1" noChangeArrowheads="1"/>
                     </pic:cNvPicPr>
@@ -6760,7 +5483,7 @@
     </w:p>
     <w:p>
       <w:pPr>
-        <w:jc w:val="both"/>
+        <w:jc w:val="center"/>
         <w:rPr>
           <w:lang w:val="it-IT"/>
         </w:rPr>
@@ -6770,12 +5493,11 @@
           <w:noProof/>
           <w:lang w:val="it-IT" w:eastAsia="it-IT" w:bidi="ar-SA"/>
         </w:rPr>
-        <w:lastRenderedPageBreak/>
         <w:drawing>
           <wp:inline distT="0" distB="0" distL="0" distR="0">
             <wp:extent cx="5394674" cy="4104513"/>
             <wp:effectExtent l="19050" t="0" r="0" b="0"/>
-            <wp:docPr id="12" name="Immagine 10"/>
+            <wp:docPr id="11" name="Immagine 7"/>
             <wp:cNvGraphicFramePr>
               <a:graphicFrameLocks xmlns:a="http://schemas.openxmlformats.org/drawingml/2006/main" noChangeAspect="1"/>
             </wp:cNvGraphicFramePr>
@@ -6783,7 +5505,7 @@
               <a:graphicData uri="http://schemas.openxmlformats.org/drawingml/2006/picture">
                 <pic:pic xmlns:pic="http://schemas.openxmlformats.org/drawingml/2006/picture">
                   <pic:nvPicPr>
-                    <pic:cNvPr id="0" name="Picture 10"/>
+                    <pic:cNvPr id="0" name="Picture 7"/>
                     <pic:cNvPicPr>
                       <a:picLocks noChangeAspect="1" noChangeArrowheads="1"/>
                     </pic:cNvPicPr>
@@ -6818,6 +5540,66 @@
         </w:drawing>
       </w:r>
     </w:p>
+    <w:p>
+      <w:pPr>
+        <w:jc w:val="center"/>
+        <w:rPr>
+          <w:lang w:val="it-IT"/>
+        </w:rPr>
+      </w:pPr>
+      <w:r>
+        <w:rPr>
+          <w:noProof/>
+          <w:lang w:val="it-IT" w:eastAsia="it-IT" w:bidi="ar-SA"/>
+        </w:rPr>
+        <w:lastRenderedPageBreak/>
+        <w:drawing>
+          <wp:inline distT="0" distB="0" distL="0" distR="0">
+            <wp:extent cx="5394674" cy="4104513"/>
+            <wp:effectExtent l="19050" t="0" r="0" b="0"/>
+            <wp:docPr id="12" name="Immagine 10"/>
+            <wp:cNvGraphicFramePr>
+              <a:graphicFrameLocks xmlns:a="http://schemas.openxmlformats.org/drawingml/2006/main" noChangeAspect="1"/>
+            </wp:cNvGraphicFramePr>
+            <a:graphic xmlns:a="http://schemas.openxmlformats.org/drawingml/2006/main">
+              <a:graphicData uri="http://schemas.openxmlformats.org/drawingml/2006/picture">
+                <pic:pic xmlns:pic="http://schemas.openxmlformats.org/drawingml/2006/picture">
+                  <pic:nvPicPr>
+                    <pic:cNvPr id="0" name="Picture 10"/>
+                    <pic:cNvPicPr>
+                      <a:picLocks noChangeAspect="1" noChangeArrowheads="1"/>
+                    </pic:cNvPicPr>
+                  </pic:nvPicPr>
+                  <pic:blipFill>
+                    <a:blip r:embed="rId34" cstate="print"/>
+                    <a:srcRect/>
+                    <a:stretch>
+                      <a:fillRect/>
+                    </a:stretch>
+                  </pic:blipFill>
+                  <pic:spPr bwMode="auto">
+                    <a:xfrm>
+                      <a:off x="0" y="0"/>
+                      <a:ext cx="5394674" cy="4104513"/>
+                    </a:xfrm>
+                    <a:prstGeom prst="rect">
+                      <a:avLst/>
+                    </a:prstGeom>
+                    <a:noFill/>
+                    <a:ln w="9525">
+                      <a:noFill/>
+                      <a:miter lim="800000"/>
+                      <a:headEnd/>
+                      <a:tailEnd/>
+                    </a:ln>
+                  </pic:spPr>
+                </pic:pic>
+              </a:graphicData>
+            </a:graphic>
+          </wp:inline>
+        </w:drawing>
+      </w:r>
+    </w:p>
     <w:sectPr>
       <w:type w:val="continuous"/>
       <w:pgSz w:w="11906" w:h="16838"/>
@@ -6852,6 +5634,16 @@
     </w:p>
   </w:endnote>
 </w:endnotes>
+</file>
+
+<file path=word/footer1.xml><?xml version="1.0" encoding="utf-8"?>
+<w:ftr xmlns:ve="http://schemas.openxmlformats.org/markup-compatibility/2006" xmlns:o="urn:schemas-microsoft-com:office:office" xmlns:r="http://schemas.openxmlformats.org/officeDocument/2006/relationships" xmlns:m="http://schemas.openxmlformats.org/officeDocument/2006/math" xmlns:v="urn:schemas-microsoft-com:vml" xmlns:wp="http://schemas.openxmlformats.org/drawingml/2006/wordprocessingDrawing" xmlns:w10="urn:schemas-microsoft-com:office:word" xmlns:w="http://schemas.openxmlformats.org/wordprocessingml/2006/main" xmlns:wne="http://schemas.microsoft.com/office/word/2006/wordml">
+  <w:p>
+    <w:pPr>
+      <w:pStyle w:val="Pidipagina"/>
+    </w:pPr>
+  </w:p>
+</w:ftr>
 </file>
 
 <file path=word/footnotes.xml><?xml version="1.0" encoding="utf-8"?>
@@ -8127,7 +6919,6 @@
     <w:basedOn w:val="Normale"/>
     <w:link w:val="PidipaginaCarattere"/>
     <w:uiPriority w:val="99"/>
-    <w:semiHidden/>
     <w:unhideWhenUsed/>
     <w:rsid w:val="003E75FD"/>
     <w:pPr>
@@ -8143,7 +6934,6 @@
     <w:basedOn w:val="Carpredefinitoparagrafo"/>
     <w:link w:val="Pidipagina"/>
     <w:uiPriority w:val="99"/>
-    <w:semiHidden/>
     <w:rsid w:val="003E75FD"/>
   </w:style>
   <w:style w:type="character" w:customStyle="1" w:styleId="Titolo4Carattere">
@@ -8618,6 +7408,55 @@
       <w:vertAlign w:val="superscript"/>
     </w:rPr>
   </w:style>
+  <w:style w:type="paragraph" w:styleId="Sommario1">
+    <w:name w:val="toc 1"/>
+    <w:basedOn w:val="Normale"/>
+    <w:next w:val="Normale"/>
+    <w:autoRedefine/>
+    <w:uiPriority w:val="39"/>
+    <w:unhideWhenUsed/>
+    <w:rsid w:val="007C0F29"/>
+    <w:pPr>
+      <w:spacing w:after="100"/>
+    </w:pPr>
+  </w:style>
+  <w:style w:type="paragraph" w:styleId="Sommario2">
+    <w:name w:val="toc 2"/>
+    <w:basedOn w:val="Normale"/>
+    <w:next w:val="Normale"/>
+    <w:autoRedefine/>
+    <w:uiPriority w:val="39"/>
+    <w:unhideWhenUsed/>
+    <w:rsid w:val="007C0F29"/>
+    <w:pPr>
+      <w:spacing w:after="100"/>
+      <w:ind w:left="220"/>
+    </w:pPr>
+  </w:style>
+  <w:style w:type="paragraph" w:styleId="Sommario3">
+    <w:name w:val="toc 3"/>
+    <w:basedOn w:val="Normale"/>
+    <w:next w:val="Normale"/>
+    <w:autoRedefine/>
+    <w:uiPriority w:val="39"/>
+    <w:unhideWhenUsed/>
+    <w:rsid w:val="007C0F29"/>
+    <w:pPr>
+      <w:spacing w:after="100"/>
+      <w:ind w:left="440"/>
+    </w:pPr>
+  </w:style>
+  <w:style w:type="character" w:styleId="Collegamentoipertestuale">
+    <w:name w:val="Hyperlink"/>
+    <w:basedOn w:val="Carpredefinitoparagrafo"/>
+    <w:uiPriority w:val="99"/>
+    <w:unhideWhenUsed/>
+    <w:rsid w:val="007C0F29"/>
+    <w:rPr>
+      <w:color w:val="0000FF" w:themeColor="hyperlink"/>
+      <w:u w:val="single"/>
+    </w:rPr>
+  </w:style>
 </w:styles>
 </file>
 
@@ -8909,7 +7748,7 @@
 </file>
 
 <file path=customXml/itemProps1.xml><?xml version="1.0" encoding="utf-8"?>
-<ds:datastoreItem xmlns:ds="http://schemas.openxmlformats.org/officeDocument/2006/customXml" ds:itemID="{03F34A7E-794F-4165-8B4F-5ACA7A1380F8}">
+<ds:datastoreItem xmlns:ds="http://schemas.openxmlformats.org/officeDocument/2006/customXml" ds:itemID="{64A45EE8-1BB7-4946-BB06-C774A6B915DA}">
   <ds:schemaRefs>
     <ds:schemaRef ds:uri="http://schemas.openxmlformats.org/officeDocument/2006/bibliography"/>
   </ds:schemaRefs>

</xml_diff>